<commit_message>
Terminada memoria, parte de Javi
</commit_message>
<xml_diff>
--- a/Memoria P1.docx
+++ b/Memoria P1.docx
@@ -196,11 +196,32 @@
           <w:sz w:val="28"/>
           <w:szCs w:val="28"/>
         </w:rPr>
-        <w:t>Distancia Coseno (1.5 ptos)</w:t>
-      </w:r>
-    </w:p>
-    <w:p>
-      <w:pPr>
+        <w:t xml:space="preserve">Distancia Coseno (1.5 </w:t>
+      </w:r>
+      <w:proofErr w:type="spellStart"/>
+      <w:r>
+        <w:rPr>
+          <w:sz w:val="28"/>
+          <w:szCs w:val="28"/>
+        </w:rPr>
+        <w:t>ptos</w:t>
+      </w:r>
+      <w:proofErr w:type="spellEnd"/>
+      <w:r>
+        <w:rPr>
+          <w:sz w:val="28"/>
+          <w:szCs w:val="28"/>
+        </w:rPr>
+        <w:t>)</w:t>
+      </w:r>
+    </w:p>
+    <w:p>
+      <w:pPr>
+        <w:pStyle w:val="Prrafodelista"/>
+        <w:numPr>
+          <w:ilvl w:val="1"/>
+          <w:numId w:val="3"/>
+        </w:numPr>
         <w:rPr>
           <w:b/>
           <w:sz w:val="28"/>
@@ -208,48 +229,453 @@
         </w:rPr>
       </w:pPr>
       <w:r>
+        <w:t>Para este ejercicio lo que se nos pide es calcular la distancia coseno entre dos vectores. Para ello lo que hacemos es adaptar la fórmula que se nos da en el enunciado:</w:t>
+      </w:r>
+    </w:p>
+    <w:p>
+      <w:pPr>
         <w:rPr>
           <w:b/>
           <w:sz w:val="28"/>
           <w:szCs w:val="28"/>
         </w:rPr>
-        <w:t>1.1)</w:t>
-      </w:r>
-    </w:p>
-    <w:p>
-      <w:pPr>
+      </w:pPr>
+      <w:r>
         <w:rPr>
           <w:b/>
           <w:sz w:val="28"/>
           <w:szCs w:val="28"/>
         </w:rPr>
-      </w:pPr>
-    </w:p>
-    <w:p>
-      <w:pPr>
+        <w:tab/>
+      </w:r>
+      <w:r>
         <w:rPr>
           <w:b/>
           <w:sz w:val="28"/>
           <w:szCs w:val="28"/>
         </w:rPr>
-      </w:pPr>
+        <w:drawing>
+          <wp:inline distT="0" distB="0" distL="0" distR="0" wp14:anchorId="25543BCF" wp14:editId="35566B9F">
+            <wp:extent cx="5396230" cy="610870"/>
+            <wp:effectExtent l="0" t="0" r="1270" b="0"/>
+            <wp:docPr id="69" name="Imagen 69"/>
+            <wp:cNvGraphicFramePr>
+              <a:graphicFrameLocks xmlns:a="http://schemas.openxmlformats.org/drawingml/2006/main" noChangeAspect="1"/>
+            </wp:cNvGraphicFramePr>
+            <a:graphic xmlns:a="http://schemas.openxmlformats.org/drawingml/2006/main">
+              <a:graphicData uri="http://schemas.openxmlformats.org/drawingml/2006/picture">
+                <pic:pic xmlns:pic="http://schemas.openxmlformats.org/drawingml/2006/picture">
+                  <pic:nvPicPr>
+                    <pic:cNvPr id="1" name=""/>
+                    <pic:cNvPicPr/>
+                  </pic:nvPicPr>
+                  <pic:blipFill>
+                    <a:blip r:embed="rId7"/>
+                    <a:stretch>
+                      <a:fillRect/>
+                    </a:stretch>
+                  </pic:blipFill>
+                  <pic:spPr>
+                    <a:xfrm>
+                      <a:off x="0" y="0"/>
+                      <a:ext cx="5396230" cy="610870"/>
+                    </a:xfrm>
+                    <a:prstGeom prst="rect">
+                      <a:avLst/>
+                    </a:prstGeom>
+                  </pic:spPr>
+                </pic:pic>
+              </a:graphicData>
+            </a:graphic>
+          </wp:inline>
+        </w:drawing>
+      </w:r>
+    </w:p>
+    <w:p>
       <w:r>
         <w:rPr>
           <w:b/>
           <w:sz w:val="28"/>
           <w:szCs w:val="28"/>
         </w:rPr>
-        <w:t>1.2)</w:t>
-      </w:r>
-    </w:p>
-    <w:p>
-      <w:pPr>
+        <w:tab/>
+      </w:r>
+      <w:r>
+        <w:t xml:space="preserve">Para ello lo que hicimos fue dividir el calculo en dos partes, la parte de arriba y </w:t>
+      </w:r>
+      <w:r>
+        <w:tab/>
+        <w:t xml:space="preserve">la parte abajo, usando funciones auxiliares, las cuales hacían operaciones </w:t>
+      </w:r>
+      <w:r>
+        <w:tab/>
+        <w:t xml:space="preserve">recursivas recorriendo los elementos de la lista, y aplicando dicha fórmula </w:t>
+      </w:r>
+      <w:r>
+        <w:tab/>
+        <w:t>sobre cada uno de los elementos.</w:t>
+      </w:r>
+    </w:p>
+    <w:p>
+      <w:r>
+        <w:tab/>
+      </w:r>
+    </w:p>
+    <w:p>
+      <w:r>
+        <w:tab/>
+        <w:t xml:space="preserve">Una vez que la función estaba hecha, tuvimos que hacer la segunda función </w:t>
+      </w:r>
+      <w:r>
+        <w:tab/>
+        <w:t xml:space="preserve">usando </w:t>
+      </w:r>
+      <w:proofErr w:type="spellStart"/>
+      <w:r>
+        <w:t>mapcar</w:t>
+      </w:r>
+      <w:proofErr w:type="spellEnd"/>
+      <w:r>
+        <w:t xml:space="preserve">, usando exactamente la misma fórmula, pero codificándola de </w:t>
+      </w:r>
+      <w:r>
+        <w:tab/>
+        <w:t>una forma diferente.</w:t>
+      </w:r>
+    </w:p>
+    <w:p>
+      <w:pPr>
+        <w:pStyle w:val="NormalWeb"/>
+        <w:numPr>
+          <w:ilvl w:val="0"/>
+          <w:numId w:val="4"/>
+        </w:numPr>
+      </w:pPr>
+      <w:r>
+        <w:rPr>
+          <w:rFonts w:ascii="LMRoman10" w:hAnsi="LMRoman10"/>
+          <w:sz w:val="22"/>
+          <w:szCs w:val="22"/>
+        </w:rPr>
+        <w:t>(</w:t>
+      </w:r>
+      <w:proofErr w:type="spellStart"/>
+      <w:r>
+        <w:rPr>
+          <w:rFonts w:ascii="LMRoman10" w:hAnsi="LMRoman10"/>
+          <w:sz w:val="22"/>
+          <w:szCs w:val="22"/>
+        </w:rPr>
+        <w:t>cosine-</w:t>
+      </w:r>
+      <w:proofErr w:type="gramStart"/>
+      <w:r>
+        <w:rPr>
+          <w:rFonts w:ascii="LMRoman10" w:hAnsi="LMRoman10"/>
+          <w:sz w:val="22"/>
+          <w:szCs w:val="22"/>
+        </w:rPr>
+        <w:t>distance</w:t>
+      </w:r>
+      <w:proofErr w:type="spellEnd"/>
+      <w:r>
+        <w:rPr>
+          <w:rFonts w:ascii="LMRoman10" w:hAnsi="LMRoman10"/>
+          <w:sz w:val="22"/>
+          <w:szCs w:val="22"/>
+        </w:rPr>
+        <w:t xml:space="preserve"> ’</w:t>
+      </w:r>
+      <w:proofErr w:type="gramEnd"/>
+      <w:r>
+        <w:rPr>
+          <w:rFonts w:ascii="LMRoman10" w:hAnsi="LMRoman10"/>
+          <w:sz w:val="22"/>
+          <w:szCs w:val="22"/>
+        </w:rPr>
+        <w:t xml:space="preserve">(1 2) ’(1 2 3)) </w:t>
+      </w:r>
+      <w:r>
+        <w:rPr>
+          <w:rFonts w:ascii="LMRoman10" w:hAnsi="LMRoman10"/>
+          <w:sz w:val="22"/>
+          <w:szCs w:val="22"/>
+        </w:rPr>
+        <w:t xml:space="preserve">-&gt; </w:t>
+      </w:r>
+      <w:r>
+        <w:rPr>
+          <w:rFonts w:ascii="LMRoman10" w:hAnsi="LMRoman10"/>
+          <w:sz w:val="22"/>
+          <w:szCs w:val="22"/>
+        </w:rPr>
+        <w:t>0.40238577</w:t>
+      </w:r>
+    </w:p>
+    <w:p>
+      <w:pPr>
+        <w:pStyle w:val="NormalWeb"/>
+        <w:numPr>
+          <w:ilvl w:val="0"/>
+          <w:numId w:val="4"/>
+        </w:numPr>
+        <w:rPr>
+          <w:lang w:val="en-US"/>
+        </w:rPr>
+      </w:pPr>
+      <w:r>
+        <w:rPr>
+          <w:rFonts w:ascii="LMRoman10" w:hAnsi="LMRoman10"/>
+          <w:sz w:val="22"/>
+          <w:szCs w:val="22"/>
+          <w:lang w:val="en-US"/>
+        </w:rPr>
+        <w:t xml:space="preserve">(cosine-distance </w:t>
+      </w:r>
+      <w:proofErr w:type="gramStart"/>
+      <w:r>
+        <w:rPr>
+          <w:rFonts w:ascii="LMRoman10" w:hAnsi="LMRoman10"/>
+          <w:sz w:val="22"/>
+          <w:szCs w:val="22"/>
+          <w:lang w:val="en-US"/>
+        </w:rPr>
+        <w:t>nil ’</w:t>
+      </w:r>
+      <w:proofErr w:type="gramEnd"/>
+      <w:r>
+        <w:rPr>
+          <w:rFonts w:ascii="LMRoman10" w:hAnsi="LMRoman10"/>
+          <w:sz w:val="22"/>
+          <w:szCs w:val="22"/>
+          <w:lang w:val="en-US"/>
+        </w:rPr>
+        <w:t>(1 2 3))</w:t>
+      </w:r>
+      <w:r>
+        <w:rPr>
+          <w:rFonts w:ascii="LMRoman10" w:hAnsi="LMRoman10"/>
+          <w:sz w:val="22"/>
+          <w:szCs w:val="22"/>
+          <w:lang w:val="en-US"/>
+        </w:rPr>
+        <w:t xml:space="preserve"> -&gt; </w:t>
+      </w:r>
+      <w:r>
+        <w:rPr>
+          <w:rFonts w:ascii="LMRoman10" w:hAnsi="LMRoman10"/>
+          <w:sz w:val="22"/>
+          <w:szCs w:val="22"/>
+          <w:lang w:val="en-US"/>
+        </w:rPr>
+        <w:t>- /: division by zero</w:t>
+      </w:r>
+    </w:p>
+    <w:p>
+      <w:pPr>
+        <w:pStyle w:val="NormalWeb"/>
+        <w:numPr>
+          <w:ilvl w:val="0"/>
+          <w:numId w:val="4"/>
+        </w:numPr>
+        <w:rPr>
+          <w:lang w:val="en-US"/>
+        </w:rPr>
+      </w:pPr>
+      <w:r>
+        <w:rPr>
+          <w:rFonts w:ascii="LMRoman10" w:hAnsi="LMRoman10"/>
+          <w:sz w:val="22"/>
+          <w:szCs w:val="22"/>
+          <w:lang w:val="en-US"/>
+        </w:rPr>
+        <w:t>(cosine-</w:t>
+      </w:r>
+      <w:proofErr w:type="gramStart"/>
+      <w:r>
+        <w:rPr>
+          <w:rFonts w:ascii="LMRoman10" w:hAnsi="LMRoman10"/>
+          <w:sz w:val="22"/>
+          <w:szCs w:val="22"/>
+          <w:lang w:val="en-US"/>
+        </w:rPr>
+        <w:t>distance ’</w:t>
+      </w:r>
+      <w:proofErr w:type="gramEnd"/>
+      <w:r>
+        <w:rPr>
+          <w:rFonts w:ascii="LMRoman10" w:hAnsi="LMRoman10"/>
+          <w:sz w:val="22"/>
+          <w:szCs w:val="22"/>
+          <w:lang w:val="en-US"/>
+        </w:rPr>
+        <w:t>() ’())</w:t>
+      </w:r>
+      <w:r>
+        <w:rPr>
+          <w:rFonts w:ascii="LMRoman10" w:hAnsi="LMRoman10"/>
+          <w:sz w:val="22"/>
+          <w:szCs w:val="22"/>
+          <w:lang w:val="en-US"/>
+        </w:rPr>
+        <w:t xml:space="preserve"> -&gt; </w:t>
+      </w:r>
+      <w:r>
+        <w:rPr>
+          <w:rFonts w:ascii="LMRoman10" w:hAnsi="LMRoman10"/>
+          <w:sz w:val="22"/>
+          <w:szCs w:val="22"/>
+          <w:lang w:val="en-US"/>
+        </w:rPr>
+        <w:t>- /: division by zero</w:t>
+      </w:r>
+    </w:p>
+    <w:p>
+      <w:pPr>
+        <w:pStyle w:val="NormalWeb"/>
+        <w:numPr>
+          <w:ilvl w:val="0"/>
+          <w:numId w:val="4"/>
+        </w:numPr>
+        <w:rPr>
+          <w:rFonts w:ascii="LMRoman10" w:hAnsi="LMRoman10"/>
+          <w:sz w:val="22"/>
+          <w:szCs w:val="22"/>
+        </w:rPr>
+      </w:pPr>
+      <w:r>
+        <w:rPr>
+          <w:rFonts w:ascii="LMRoman10" w:hAnsi="LMRoman10"/>
+          <w:sz w:val="22"/>
+          <w:szCs w:val="22"/>
+        </w:rPr>
+        <w:t>(</w:t>
+      </w:r>
+      <w:proofErr w:type="spellStart"/>
+      <w:r>
+        <w:rPr>
+          <w:rFonts w:ascii="LMRoman10" w:hAnsi="LMRoman10"/>
+          <w:sz w:val="22"/>
+          <w:szCs w:val="22"/>
+        </w:rPr>
+        <w:t>cosine-distance</w:t>
+      </w:r>
+      <w:proofErr w:type="spellEnd"/>
+      <w:r>
+        <w:rPr>
+          <w:rFonts w:ascii="LMRoman10" w:hAnsi="LMRoman10"/>
+          <w:sz w:val="22"/>
+          <w:szCs w:val="22"/>
+        </w:rPr>
+        <w:t xml:space="preserve"> ’(0 0) ’(0 0)) </w:t>
+      </w:r>
+      <w:r>
+        <w:rPr>
+          <w:rFonts w:ascii="LMRoman10" w:hAnsi="LMRoman10"/>
+          <w:sz w:val="22"/>
+          <w:szCs w:val="22"/>
+        </w:rPr>
+        <w:t>: He aquí nuestr</w:t>
+      </w:r>
+      <w:r>
+        <w:rPr>
+          <w:rFonts w:ascii="LMRoman10" w:hAnsi="LMRoman10"/>
+          <w:sz w:val="22"/>
+          <w:szCs w:val="22"/>
+        </w:rPr>
+        <w:t xml:space="preserve">o dilema, </w:t>
+      </w:r>
+      <w:r>
+        <w:rPr>
+          <w:rFonts w:ascii="LMRoman10" w:hAnsi="LMRoman10"/>
+          <w:sz w:val="22"/>
+          <w:szCs w:val="22"/>
+        </w:rPr>
+        <w:t>matemáticamente siguiendo la fórmula obtendríamos que la fórmula acabaría en el calculo de 1 - 0/0, dado que sabemos que el ángulo</w:t>
+      </w:r>
+      <w:r>
+        <w:rPr>
+          <w:rFonts w:ascii="LMRoman10" w:hAnsi="LMRoman10"/>
+          <w:sz w:val="22"/>
+          <w:szCs w:val="22"/>
+        </w:rPr>
+        <w:t xml:space="preserve"> </w:t>
+      </w:r>
+      <w:r>
+        <w:rPr>
+          <w:rFonts w:ascii="LMRoman10" w:hAnsi="LMRoman10"/>
+          <w:sz w:val="22"/>
+          <w:szCs w:val="22"/>
+        </w:rPr>
+        <w:t xml:space="preserve">que se forma entre dos vectores que son iguales es 0, y que </w:t>
+      </w:r>
+      <w:proofErr w:type="spellStart"/>
+      <w:r>
+        <w:rPr>
+          <w:rFonts w:ascii="LMRoman10" w:hAnsi="LMRoman10"/>
+          <w:sz w:val="22"/>
+          <w:szCs w:val="22"/>
+        </w:rPr>
+        <w:t>cos</w:t>
+      </w:r>
+      <w:proofErr w:type="spellEnd"/>
+      <w:r>
+        <w:rPr>
+          <w:rFonts w:ascii="LMRoman10" w:hAnsi="LMRoman10"/>
+          <w:sz w:val="22"/>
+          <w:szCs w:val="22"/>
+        </w:rPr>
+        <w:t>(0º) = 1, la distancia coseno sería de 1-1 = 0, no sabemos si tenemos que demostrarlo programándolo o</w:t>
+      </w:r>
+      <w:r>
+        <w:rPr>
+          <w:rFonts w:ascii="LMRoman10" w:hAnsi="LMRoman10"/>
+          <w:sz w:val="22"/>
+          <w:szCs w:val="22"/>
+        </w:rPr>
+        <w:t xml:space="preserve"> </w:t>
+      </w:r>
+      <w:r>
+        <w:rPr>
+          <w:rFonts w:ascii="LMRoman10" w:hAnsi="LMRoman10"/>
+          <w:sz w:val="22"/>
+          <w:szCs w:val="22"/>
+        </w:rPr>
+        <w:t>si por conocimientos básicos de matemáticas deberíamos de llegar a esta conclusión en el cálculo</w:t>
+      </w:r>
+      <w:r>
+        <w:rPr>
+          <w:rFonts w:ascii="LMRoman10" w:hAnsi="LMRoman10"/>
+          <w:sz w:val="22"/>
+          <w:szCs w:val="22"/>
+        </w:rPr>
+        <w:t>.</w:t>
+      </w:r>
+    </w:p>
+    <w:p>
+      <w:pPr>
+        <w:pStyle w:val="Prrafodelista"/>
+        <w:numPr>
+          <w:ilvl w:val="1"/>
+          <w:numId w:val="3"/>
+        </w:numPr>
         <w:rPr>
           <w:b/>
           <w:sz w:val="28"/>
           <w:szCs w:val="28"/>
         </w:rPr>
       </w:pPr>
+      <w:r>
+        <w:t xml:space="preserve">En este apartado, lo que se nos pedía era, viendo los valores que nos devolvía las funciones </w:t>
+      </w:r>
+      <w:proofErr w:type="spellStart"/>
+      <w:r>
+        <w:t>cosine-distance-rec</w:t>
+      </w:r>
+      <w:proofErr w:type="spellEnd"/>
+      <w:r>
+        <w:t>, si este valor sobrepasaba un nivel de confianza, concatenarlo para añadirlo a la lista de resultados.</w:t>
+      </w:r>
     </w:p>
     <w:p>
       <w:pPr>
@@ -259,13 +685,36 @@
           <w:szCs w:val="28"/>
         </w:rPr>
       </w:pPr>
-      <w:r>
+    </w:p>
+    <w:p>
+      <w:pPr>
+        <w:pStyle w:val="Prrafodelista"/>
+        <w:numPr>
+          <w:ilvl w:val="1"/>
+          <w:numId w:val="3"/>
+        </w:numPr>
         <w:rPr>
           <w:b/>
           <w:sz w:val="28"/>
           <w:szCs w:val="28"/>
         </w:rPr>
-        <w:t>1.3)</w:t>
+      </w:pPr>
+      <w:r>
+        <w:t xml:space="preserve">En este ejercicio se nos pide la implementación de la función </w:t>
+      </w:r>
+      <w:proofErr w:type="spellStart"/>
+      <w:r>
+        <w:t>get-vectors-category</w:t>
+      </w:r>
+      <w:proofErr w:type="spellEnd"/>
+      <w:r>
+        <w:t>, la cual clasificaba los vectores por su distancia coseno. La idea era recibir un conjunto de categorías, cuyo primer elemento es su identificador, un conjunto de vectores que representan “textos”, y cuyo primer elemento es su identificador y devolvi</w:t>
+      </w:r>
+      <w:r>
+        <w:t>e</w:t>
+      </w:r>
+      <w:r>
+        <w:t>se una lista con pares de identificador-distancia.</w:t>
       </w:r>
     </w:p>
     <w:p>
@@ -279,10 +728,184 @@
     </w:p>
     <w:p>
       <w:pPr>
+        <w:pStyle w:val="Prrafodelista"/>
+        <w:numPr>
+          <w:ilvl w:val="1"/>
+          <w:numId w:val="3"/>
+        </w:numPr>
+      </w:pPr>
+      <w:proofErr w:type="gramStart"/>
+      <w:r>
+        <w:t>La salida de las diferentes entradas son</w:t>
+      </w:r>
+      <w:proofErr w:type="gramEnd"/>
+      <w:r>
+        <w:t>:</w:t>
+      </w:r>
+    </w:p>
+    <w:p>
+      <w:pPr>
+        <w:pStyle w:val="Prrafodelista"/>
+      </w:pPr>
+    </w:p>
+    <w:p>
+      <w:r>
+        <w:tab/>
+      </w:r>
+    </w:p>
+    <w:p>
+      <w:pPr>
+        <w:pStyle w:val="NormalWeb"/>
+        <w:rPr>
+          <w:rFonts w:ascii="LMRoman10" w:hAnsi="LMRoman10"/>
+          <w:sz w:val="22"/>
+          <w:szCs w:val="22"/>
+          <w:lang w:val="en-US"/>
+        </w:rPr>
+      </w:pPr>
+      <w:r>
+        <w:tab/>
+      </w:r>
+      <w:r>
+        <w:rPr>
+          <w:rFonts w:ascii="LMRoman10" w:hAnsi="LMRoman10"/>
+          <w:sz w:val="22"/>
+          <w:szCs w:val="22"/>
+          <w:lang w:val="en-US"/>
+        </w:rPr>
+        <w:t>(get-vectors-</w:t>
+      </w:r>
+      <w:proofErr w:type="gramStart"/>
+      <w:r>
+        <w:rPr>
+          <w:rFonts w:ascii="LMRoman10" w:hAnsi="LMRoman10"/>
+          <w:sz w:val="22"/>
+          <w:szCs w:val="22"/>
+          <w:lang w:val="en-US"/>
+        </w:rPr>
+        <w:t>categories ’</w:t>
+      </w:r>
+      <w:proofErr w:type="gramEnd"/>
+      <w:r>
+        <w:rPr>
+          <w:rFonts w:ascii="LMRoman10" w:hAnsi="LMRoman10"/>
+          <w:sz w:val="22"/>
+          <w:szCs w:val="22"/>
+          <w:lang w:val="en-US"/>
+        </w:rPr>
+        <w:t>(()) ’(()) #’cosine-distance)</w:t>
+      </w:r>
+      <w:r>
+        <w:rPr>
+          <w:rFonts w:ascii="LMRoman10" w:hAnsi="LMRoman10"/>
+          <w:sz w:val="22"/>
+          <w:szCs w:val="22"/>
+          <w:lang w:val="en-US"/>
+        </w:rPr>
+        <w:t xml:space="preserve"> -&gt; </w:t>
+      </w:r>
+      <w:r>
+        <w:rPr>
+          <w:rFonts w:ascii="LMRoman10" w:hAnsi="LMRoman10"/>
+          <w:sz w:val="22"/>
+          <w:szCs w:val="22"/>
+          <w:lang w:val="en-US"/>
+        </w:rPr>
+        <w:t>- /: division by zero</w:t>
+      </w:r>
+    </w:p>
+    <w:p>
+      <w:pPr>
+        <w:pStyle w:val="NormalWeb"/>
+        <w:rPr>
+          <w:rFonts w:ascii="LMRoman10" w:hAnsi="LMRoman10"/>
+          <w:sz w:val="22"/>
+          <w:szCs w:val="22"/>
+          <w:lang w:val="en-US"/>
+        </w:rPr>
+      </w:pPr>
+      <w:r>
+        <w:rPr>
+          <w:rFonts w:ascii="LMRoman10" w:hAnsi="LMRoman10"/>
+          <w:sz w:val="22"/>
+          <w:szCs w:val="22"/>
+          <w:lang w:val="en-US"/>
+        </w:rPr>
+        <w:tab/>
+      </w:r>
+      <w:r>
+        <w:rPr>
+          <w:rFonts w:ascii="LMRoman10" w:hAnsi="LMRoman10"/>
+          <w:sz w:val="22"/>
+          <w:szCs w:val="22"/>
+          <w:lang w:val="en-US"/>
+        </w:rPr>
+        <w:t>(get-vectors-</w:t>
+      </w:r>
+      <w:proofErr w:type="gramStart"/>
+      <w:r>
+        <w:rPr>
+          <w:rFonts w:ascii="LMRoman10" w:hAnsi="LMRoman10"/>
+          <w:sz w:val="22"/>
+          <w:szCs w:val="22"/>
+          <w:lang w:val="en-US"/>
+        </w:rPr>
+        <w:t>categories ’</w:t>
+      </w:r>
+      <w:proofErr w:type="gramEnd"/>
+      <w:r>
+        <w:rPr>
+          <w:rFonts w:ascii="LMRoman10" w:hAnsi="LMRoman10"/>
+          <w:sz w:val="22"/>
+          <w:szCs w:val="22"/>
+          <w:lang w:val="en-US"/>
+        </w:rPr>
+        <w:t>((1 4 2) (2 1 2)) ’((1 1 2 3)) #’cosine-distance)</w:t>
+      </w:r>
+      <w:r>
+        <w:rPr>
+          <w:rFonts w:ascii="LMRoman10" w:hAnsi="LMRoman10"/>
+          <w:sz w:val="22"/>
+          <w:szCs w:val="22"/>
+          <w:lang w:val="en-US"/>
+        </w:rPr>
+        <w:t xml:space="preserve"> -&gt; </w:t>
+      </w:r>
+      <w:r>
+        <w:rPr>
+          <w:rFonts w:ascii="LMRoman10" w:hAnsi="LMRoman10"/>
+          <w:sz w:val="22"/>
+          <w:szCs w:val="22"/>
+          <w:lang w:val="en-US"/>
+        </w:rPr>
+        <w:t>NIL is not a numbe</w:t>
+      </w:r>
+      <w:r>
+        <w:rPr>
+          <w:rFonts w:ascii="LMRoman10" w:hAnsi="LMRoman10"/>
+          <w:sz w:val="22"/>
+          <w:szCs w:val="22"/>
+          <w:lang w:val="en-US"/>
+        </w:rPr>
+        <w:t>r</w:t>
+      </w:r>
+    </w:p>
+    <w:p>
+      <w:pPr>
         <w:rPr>
           <w:b/>
           <w:sz w:val="28"/>
           <w:szCs w:val="28"/>
+          <w:u w:val="single"/>
+          <w:lang w:val="en-US"/>
+        </w:rPr>
+      </w:pPr>
+    </w:p>
+    <w:p>
+      <w:pPr>
+        <w:rPr>
+          <w:sz w:val="28"/>
+          <w:szCs w:val="28"/>
         </w:rPr>
       </w:pPr>
       <w:r>
@@ -290,41 +913,276 @@
           <w:b/>
           <w:sz w:val="28"/>
           <w:szCs w:val="28"/>
-        </w:rPr>
-        <w:t>1.4)</w:t>
-      </w:r>
-    </w:p>
-    <w:p>
-      <w:pPr>
+          <w:u w:val="single"/>
+        </w:rPr>
+        <w:t>Ejercicio 2:</w:t>
+      </w:r>
+      <w:r>
+        <w:rPr>
+          <w:sz w:val="28"/>
+          <w:szCs w:val="28"/>
+        </w:rPr>
+        <w:t xml:space="preserve"> Raíces de una función (1.5 </w:t>
+      </w:r>
+      <w:proofErr w:type="spellStart"/>
+      <w:r>
+        <w:rPr>
+          <w:sz w:val="28"/>
+          <w:szCs w:val="28"/>
+        </w:rPr>
+        <w:t>ptos</w:t>
+      </w:r>
+      <w:proofErr w:type="spellEnd"/>
+      <w:r>
+        <w:rPr>
+          <w:sz w:val="28"/>
+          <w:szCs w:val="28"/>
+        </w:rPr>
+        <w:t>)</w:t>
+      </w:r>
+    </w:p>
+    <w:p>
+      <w:r>
         <w:rPr>
           <w:b/>
           <w:sz w:val="28"/>
           <w:szCs w:val="28"/>
         </w:rPr>
-      </w:pPr>
-    </w:p>
-    <w:p>
-      <w:pPr>
-        <w:rPr>
-          <w:sz w:val="28"/>
-          <w:szCs w:val="28"/>
-        </w:rPr>
-      </w:pPr>
+        <w:t>2.1)</w:t>
+      </w:r>
       <w:r>
         <w:rPr>
           <w:b/>
           <w:sz w:val="28"/>
           <w:szCs w:val="28"/>
+        </w:rPr>
+        <w:t xml:space="preserve"> </w:t>
+      </w:r>
+      <w:r>
+        <w:t>Para este ejercicio teníamos que usar un método de aproximación para encontrar las raíces de una función (valores donde la función toma el valor y=0</w:t>
+      </w:r>
+      <w:r>
+        <w:t>)</w:t>
+      </w:r>
+    </w:p>
+    <w:p>
+      <w:r>
+        <w:t>Se nos proporcionaba la siguiente fórmula:</w:t>
+      </w:r>
+    </w:p>
+    <w:p/>
+    <w:p>
+      <w:r>
+        <w:drawing>
+          <wp:inline distT="0" distB="0" distL="0" distR="0" wp14:anchorId="44CAABF7" wp14:editId="332DB73F">
+            <wp:extent cx="5396230" cy="1704975"/>
+            <wp:effectExtent l="0" t="0" r="1270" b="0"/>
+            <wp:docPr id="70" name="Imagen 70"/>
+            <wp:cNvGraphicFramePr>
+              <a:graphicFrameLocks xmlns:a="http://schemas.openxmlformats.org/drawingml/2006/main" noChangeAspect="1"/>
+            </wp:cNvGraphicFramePr>
+            <a:graphic xmlns:a="http://schemas.openxmlformats.org/drawingml/2006/main">
+              <a:graphicData uri="http://schemas.openxmlformats.org/drawingml/2006/picture">
+                <pic:pic xmlns:pic="http://schemas.openxmlformats.org/drawingml/2006/picture">
+                  <pic:nvPicPr>
+                    <pic:cNvPr id="1" name=""/>
+                    <pic:cNvPicPr/>
+                  </pic:nvPicPr>
+                  <pic:blipFill>
+                    <a:blip r:embed="rId8"/>
+                    <a:stretch>
+                      <a:fillRect/>
+                    </a:stretch>
+                  </pic:blipFill>
+                  <pic:spPr>
+                    <a:xfrm>
+                      <a:off x="0" y="0"/>
+                      <a:ext cx="5396230" cy="1704975"/>
+                    </a:xfrm>
+                    <a:prstGeom prst="rect">
+                      <a:avLst/>
+                    </a:prstGeom>
+                  </pic:spPr>
+                </pic:pic>
+              </a:graphicData>
+            </a:graphic>
+          </wp:inline>
+        </w:drawing>
+      </w:r>
+    </w:p>
+    <w:p>
+      <w:r>
+        <w:t xml:space="preserve">El método newton es aplicado a la función de </w:t>
+      </w:r>
+      <w:proofErr w:type="spellStart"/>
+      <w:r>
+        <w:t>lisp</w:t>
+      </w:r>
+      <w:proofErr w:type="spellEnd"/>
+      <w:r>
+        <w:t xml:space="preserve"> newton, usando una función auxiliar llamada calcular para repartir el trabajo de forma equivalente entre ambos.</w:t>
+      </w:r>
+    </w:p>
+    <w:p/>
+    <w:p>
+      <w:r>
+        <w:rPr>
+          <w:b/>
+          <w:sz w:val="28"/>
+          <w:szCs w:val="28"/>
+        </w:rPr>
+        <w:t>2.2)</w:t>
+      </w:r>
+      <w:r>
+        <w:t xml:space="preserve"> Posteriormente </w:t>
+      </w:r>
+      <w:proofErr w:type="spellStart"/>
+      <w:r>
+        <w:t>one</w:t>
+      </w:r>
+      <w:proofErr w:type="spellEnd"/>
+      <w:r>
+        <w:t>-</w:t>
+      </w:r>
+      <w:proofErr w:type="spellStart"/>
+      <w:r>
+        <w:t>root</w:t>
+      </w:r>
+      <w:proofErr w:type="spellEnd"/>
+      <w:r>
+        <w:t xml:space="preserve">-newton calcula una raíz de la función pasándole dicha función, su derivada, </w:t>
+      </w:r>
+      <w:r>
+        <w:tab/>
+        <w:t>una lista de semillas (valores de donde empezar a buscar) y un número concreto de iteraciones. La fórmula devuelve NIL si no encuentra nada con las iteraciones dadas y la primera raíz que encuentra si es así.</w:t>
+      </w:r>
+    </w:p>
+    <w:p>
+      <w:pPr>
+        <w:rPr>
+          <w:b/>
+          <w:sz w:val="28"/>
+          <w:szCs w:val="28"/>
+        </w:rPr>
+      </w:pPr>
+    </w:p>
+    <w:p>
+      <w:r>
+        <w:rPr>
+          <w:b/>
+          <w:sz w:val="28"/>
+          <w:szCs w:val="28"/>
+        </w:rPr>
+        <w:t>2.3)</w:t>
+      </w:r>
+      <w:r>
+        <w:rPr>
+          <w:b/>
+          <w:sz w:val="28"/>
+          <w:szCs w:val="28"/>
+        </w:rPr>
+        <w:t xml:space="preserve"> </w:t>
+      </w:r>
+      <w:r>
+        <w:t xml:space="preserve">Por último, la función </w:t>
+      </w:r>
+      <w:proofErr w:type="spellStart"/>
+      <w:r>
+        <w:t>all</w:t>
+      </w:r>
+      <w:proofErr w:type="spellEnd"/>
+      <w:r>
+        <w:t>-</w:t>
+      </w:r>
+      <w:proofErr w:type="spellStart"/>
+      <w:r>
+        <w:t>roots</w:t>
+      </w:r>
+      <w:proofErr w:type="spellEnd"/>
+      <w:r>
+        <w:t>-newton</w:t>
+      </w:r>
+      <w:r>
+        <w:rPr>
+          <w:sz w:val="28"/>
+          <w:szCs w:val="28"/>
+        </w:rPr>
+        <w:t xml:space="preserve">, </w:t>
+      </w:r>
+      <w:r>
+        <w:t>la cual</w:t>
+      </w:r>
+      <w:r>
+        <w:t xml:space="preserve"> haya no solo una, sino todas las raíces de una función, </w:t>
+      </w:r>
+      <w:r>
+        <w:t>hace llamadas recursivas</w:t>
+      </w:r>
+      <w:r>
+        <w:t xml:space="preserve"> así misma y</w:t>
+      </w:r>
+      <w:r>
+        <w:t xml:space="preserve"> a </w:t>
+      </w:r>
+      <w:r>
+        <w:t xml:space="preserve">la función definida previamente, </w:t>
+      </w:r>
+      <w:r>
+        <w:t xml:space="preserve">newton,  y </w:t>
+      </w:r>
+      <w:r>
+        <w:t>concatena los resultados que ésta le va devolviendo.</w:t>
+      </w:r>
+      <w:bookmarkStart w:id="0" w:name="_GoBack"/>
+      <w:bookmarkEnd w:id="0"/>
+    </w:p>
+    <w:p>
+      <w:pPr>
+        <w:rPr>
+          <w:b/>
+          <w:sz w:val="28"/>
+          <w:szCs w:val="28"/>
+        </w:rPr>
+      </w:pPr>
+    </w:p>
+    <w:p>
+      <w:pPr>
+        <w:rPr>
+          <w:sz w:val="28"/>
+          <w:szCs w:val="28"/>
+        </w:rPr>
+      </w:pPr>
+      <w:r>
+        <w:rPr>
+          <w:b/>
+          <w:sz w:val="28"/>
+          <w:szCs w:val="28"/>
           <w:u w:val="single"/>
         </w:rPr>
-        <w:t>Ejercicio 2:</w:t>
-      </w:r>
-      <w:r>
-        <w:rPr>
-          <w:sz w:val="28"/>
-          <w:szCs w:val="28"/>
-        </w:rPr>
-        <w:t xml:space="preserve"> Raíces de una función (1.5 ptos)</w:t>
+        <w:t xml:space="preserve">Ejercicio 3: </w:t>
+      </w:r>
+      <w:r>
+        <w:rPr>
+          <w:sz w:val="28"/>
+          <w:szCs w:val="28"/>
+        </w:rPr>
+        <w:t xml:space="preserve">Combinación de listas (1 </w:t>
+      </w:r>
+      <w:proofErr w:type="spellStart"/>
+      <w:r>
+        <w:rPr>
+          <w:sz w:val="28"/>
+          <w:szCs w:val="28"/>
+        </w:rPr>
+        <w:t>pto</w:t>
+      </w:r>
+      <w:proofErr w:type="spellEnd"/>
+      <w:r>
+        <w:rPr>
+          <w:sz w:val="28"/>
+          <w:szCs w:val="28"/>
+        </w:rPr>
+        <w:t>)</w:t>
       </w:r>
     </w:p>
     <w:p>
@@ -341,7 +1199,7 @@
           <w:sz w:val="28"/>
           <w:szCs w:val="28"/>
         </w:rPr>
-        <w:t>2.1)</w:t>
+        <w:t>3.1)</w:t>
       </w:r>
     </w:p>
     <w:p>
@@ -367,7 +1225,7 @@
           <w:sz w:val="28"/>
           <w:szCs w:val="28"/>
         </w:rPr>
-        <w:t>2.2)</w:t>
+        <w:t>3.2)</w:t>
       </w:r>
     </w:p>
     <w:p>
@@ -393,247 +1251,178 @@
           <w:sz w:val="28"/>
           <w:szCs w:val="28"/>
         </w:rPr>
-        <w:t>2.3)</w:t>
-      </w:r>
-    </w:p>
-    <w:p>
-      <w:pPr>
-        <w:rPr>
+        <w:t>3.3)</w:t>
+      </w:r>
+    </w:p>
+    <w:p>
+      <w:pPr>
+        <w:rPr>
+          <w:sz w:val="28"/>
+          <w:szCs w:val="28"/>
+        </w:rPr>
+      </w:pPr>
+    </w:p>
+    <w:p>
+      <w:pPr>
+        <w:pStyle w:val="NormalWeb"/>
+        <w:rPr>
+          <w:rFonts w:ascii="Calibri" w:hAnsi="Calibri" w:cs="Calibri"/>
+          <w:bCs/>
+          <w:sz w:val="28"/>
+          <w:szCs w:val="28"/>
+        </w:rPr>
+      </w:pPr>
+      <w:r>
+        <w:rPr>
+          <w:rFonts w:ascii="Calibri" w:hAnsi="Calibri" w:cs="Calibri"/>
           <w:b/>
           <w:sz w:val="28"/>
           <w:szCs w:val="28"/>
-        </w:rPr>
-      </w:pPr>
-      <w:r>
-        <w:rPr>
+          <w:u w:val="single"/>
+        </w:rPr>
+        <w:t>Ejercicio 4:</w:t>
+      </w:r>
+      <w:r>
+        <w:rPr>
+          <w:rFonts w:ascii="Calibri" w:hAnsi="Calibri" w:cs="Calibri"/>
+          <w:sz w:val="28"/>
+          <w:szCs w:val="28"/>
+        </w:rPr>
+        <w:t xml:space="preserve"> </w:t>
+      </w:r>
+      <w:proofErr w:type="spellStart"/>
+      <w:r>
+        <w:rPr>
+          <w:rFonts w:ascii="Calibri" w:hAnsi="Calibri" w:cs="Calibri"/>
+          <w:bCs/>
+          <w:sz w:val="28"/>
+          <w:szCs w:val="28"/>
+        </w:rPr>
+        <w:t>Árboles</w:t>
+      </w:r>
+      <w:proofErr w:type="spellEnd"/>
+      <w:r>
+        <w:rPr>
+          <w:rFonts w:ascii="Calibri" w:hAnsi="Calibri" w:cs="Calibri"/>
+          <w:bCs/>
+          <w:sz w:val="28"/>
+          <w:szCs w:val="28"/>
+        </w:rPr>
+        <w:t xml:space="preserve"> de verdad en </w:t>
+      </w:r>
+      <w:proofErr w:type="spellStart"/>
+      <w:r>
+        <w:rPr>
+          <w:rFonts w:ascii="Calibri" w:hAnsi="Calibri" w:cs="Calibri"/>
+          <w:bCs/>
+          <w:sz w:val="28"/>
+          <w:szCs w:val="28"/>
+        </w:rPr>
+        <w:t>lógica</w:t>
+      </w:r>
+      <w:proofErr w:type="spellEnd"/>
+      <w:r>
+        <w:rPr>
+          <w:rFonts w:ascii="Calibri" w:hAnsi="Calibri" w:cs="Calibri"/>
+          <w:bCs/>
+          <w:sz w:val="28"/>
+          <w:szCs w:val="28"/>
+        </w:rPr>
+        <w:t xml:space="preserve"> proposicional </w:t>
+      </w:r>
+      <w:r>
+        <w:rPr>
+          <w:rFonts w:ascii="Calibri" w:hAnsi="Calibri" w:cs="Calibri"/>
+          <w:bCs/>
+          <w:sz w:val="28"/>
+          <w:szCs w:val="28"/>
+        </w:rPr>
+        <w:t xml:space="preserve">(5 </w:t>
+      </w:r>
+      <w:proofErr w:type="spellStart"/>
+      <w:r>
+        <w:rPr>
+          <w:rFonts w:ascii="Calibri" w:hAnsi="Calibri" w:cs="Calibri"/>
+          <w:bCs/>
+          <w:sz w:val="28"/>
+          <w:szCs w:val="28"/>
+        </w:rPr>
+        <w:t>ptos</w:t>
+      </w:r>
+      <w:proofErr w:type="spellEnd"/>
+      <w:r>
+        <w:rPr>
+          <w:rFonts w:ascii="Calibri" w:hAnsi="Calibri" w:cs="Calibri"/>
+          <w:bCs/>
+          <w:sz w:val="28"/>
+          <w:szCs w:val="28"/>
+        </w:rPr>
+        <w:t>)</w:t>
+      </w:r>
+    </w:p>
+    <w:p>
+      <w:pPr>
+        <w:pStyle w:val="NormalWeb"/>
+        <w:rPr>
+          <w:rFonts w:ascii="Calibri" w:hAnsi="Calibri" w:cs="Calibri"/>
           <w:b/>
-          <w:sz w:val="28"/>
-          <w:szCs w:val="28"/>
-        </w:rPr>
-        <w:tab/>
-        <w:t>2.3.1)</w:t>
-      </w:r>
-    </w:p>
-    <w:p>
-      <w:pPr>
-        <w:rPr>
+          <w:bCs/>
+          <w:sz w:val="28"/>
+          <w:szCs w:val="28"/>
+        </w:rPr>
+      </w:pPr>
+      <w:r>
+        <w:rPr>
+          <w:rFonts w:ascii="Calibri" w:hAnsi="Calibri" w:cs="Calibri"/>
           <w:b/>
-          <w:sz w:val="28"/>
-          <w:szCs w:val="28"/>
-        </w:rPr>
-      </w:pPr>
-    </w:p>
-    <w:p>
-      <w:pPr>
-        <w:rPr>
-          <w:sz w:val="28"/>
-          <w:szCs w:val="28"/>
-        </w:rPr>
-      </w:pPr>
-      <w:r>
-        <w:rPr>
+          <w:bCs/>
+          <w:sz w:val="28"/>
+          <w:szCs w:val="28"/>
+        </w:rPr>
+        <w:t>4.1)</w:t>
+      </w:r>
+    </w:p>
+    <w:p>
+      <w:pPr>
+        <w:pStyle w:val="NormalWeb"/>
+        <w:rPr>
+          <w:rFonts w:ascii="Calibri" w:hAnsi="Calibri" w:cs="Calibri"/>
           <w:b/>
+          <w:bCs/>
+          <w:sz w:val="28"/>
+          <w:szCs w:val="28"/>
+        </w:rPr>
+      </w:pPr>
+      <w:r>
+        <w:rPr>
+          <w:rFonts w:ascii="Calibri" w:hAnsi="Calibri" w:cs="Calibri"/>
+          <w:b/>
+          <w:bCs/>
+          <w:sz w:val="28"/>
+          <w:szCs w:val="28"/>
+        </w:rPr>
+        <w:t>4.2)</w:t>
+      </w:r>
+    </w:p>
+    <w:p>
+      <w:pPr>
+        <w:pStyle w:val="NormalWeb"/>
+        <w:rPr>
+          <w:rFonts w:ascii="Calibri" w:hAnsi="Calibri" w:cs="Calibri"/>
+          <w:bCs/>
+          <w:sz w:val="28"/>
+          <w:szCs w:val="28"/>
+        </w:rPr>
+      </w:pPr>
+      <w:r>
+        <w:rPr>
+          <w:rFonts w:ascii="Calibri" w:hAnsi="Calibri" w:cs="Calibri"/>
+          <w:b/>
+          <w:bCs/>
           <w:sz w:val="28"/>
           <w:szCs w:val="28"/>
           <w:u w:val="single"/>
         </w:rPr>
-        <w:t xml:space="preserve">Ejercicio 3: </w:t>
-      </w:r>
-      <w:r>
-        <w:rPr>
-          <w:sz w:val="28"/>
-          <w:szCs w:val="28"/>
-        </w:rPr>
-        <w:t>Combinación de listas (1 pto)</w:t>
-      </w:r>
-    </w:p>
-    <w:p>
-      <w:pPr>
-        <w:rPr>
-          <w:b/>
-          <w:sz w:val="28"/>
-          <w:szCs w:val="28"/>
-        </w:rPr>
-      </w:pPr>
-      <w:r>
-        <w:rPr>
-          <w:b/>
-          <w:sz w:val="28"/>
-          <w:szCs w:val="28"/>
-        </w:rPr>
-        <w:t>3.1)</w:t>
-      </w:r>
-    </w:p>
-    <w:p>
-      <w:pPr>
-        <w:rPr>
-          <w:b/>
-          <w:sz w:val="28"/>
-          <w:szCs w:val="28"/>
-        </w:rPr>
-      </w:pPr>
-    </w:p>
-    <w:p>
-      <w:pPr>
-        <w:rPr>
-          <w:b/>
-          <w:sz w:val="28"/>
-          <w:szCs w:val="28"/>
-        </w:rPr>
-      </w:pPr>
-      <w:r>
-        <w:rPr>
-          <w:b/>
-          <w:sz w:val="28"/>
-          <w:szCs w:val="28"/>
-        </w:rPr>
-        <w:t>3.2)</w:t>
-      </w:r>
-    </w:p>
-    <w:p>
-      <w:pPr>
-        <w:rPr>
-          <w:b/>
-          <w:sz w:val="28"/>
-          <w:szCs w:val="28"/>
-        </w:rPr>
-      </w:pPr>
-    </w:p>
-    <w:p>
-      <w:pPr>
-        <w:rPr>
-          <w:b/>
-          <w:sz w:val="28"/>
-          <w:szCs w:val="28"/>
-        </w:rPr>
-      </w:pPr>
-      <w:r>
-        <w:rPr>
-          <w:b/>
-          <w:sz w:val="28"/>
-          <w:szCs w:val="28"/>
-        </w:rPr>
-        <w:t>3.3)</w:t>
-      </w:r>
-    </w:p>
-    <w:p>
-      <w:pPr>
-        <w:rPr>
-          <w:sz w:val="28"/>
-          <w:szCs w:val="28"/>
-        </w:rPr>
-      </w:pPr>
-    </w:p>
-    <w:p>
-      <w:pPr>
-        <w:pStyle w:val="NormalWeb"/>
-        <w:rPr>
-          <w:rFonts w:ascii="Calibri" w:hAnsi="Calibri" w:cs="Calibri"/>
-          <w:bCs/>
-          <w:sz w:val="28"/>
-          <w:szCs w:val="28"/>
-        </w:rPr>
-      </w:pPr>
-      <w:r>
-        <w:rPr>
-          <w:rFonts w:ascii="Calibri" w:hAnsi="Calibri" w:cs="Calibri"/>
-          <w:b/>
-          <w:sz w:val="28"/>
-          <w:szCs w:val="28"/>
-          <w:u w:val="single"/>
-        </w:rPr>
-        <w:t>Ejercicio 4:</w:t>
-      </w:r>
-      <w:r>
-        <w:rPr>
-          <w:rFonts w:ascii="Calibri" w:hAnsi="Calibri" w:cs="Calibri"/>
-          <w:sz w:val="28"/>
-          <w:szCs w:val="28"/>
-        </w:rPr>
-        <w:t xml:space="preserve"> </w:t>
-      </w:r>
-      <w:r>
-        <w:rPr>
-          <w:rFonts w:ascii="Calibri" w:hAnsi="Calibri" w:cs="Calibri"/>
-          <w:bCs/>
-          <w:sz w:val="28"/>
-          <w:szCs w:val="28"/>
-        </w:rPr>
-        <w:t xml:space="preserve">Árboles de verdad en lógica proposicional </w:t>
-      </w:r>
-      <w:r>
-        <w:rPr>
-          <w:rFonts w:ascii="Calibri" w:hAnsi="Calibri" w:cs="Calibri"/>
-          <w:bCs/>
-          <w:sz w:val="28"/>
-          <w:szCs w:val="28"/>
-        </w:rPr>
-        <w:t>(5 ptos)</w:t>
-      </w:r>
-    </w:p>
-    <w:p>
-      <w:pPr>
-        <w:pStyle w:val="NormalWeb"/>
-        <w:rPr>
-          <w:rFonts w:ascii="Calibri" w:hAnsi="Calibri" w:cs="Calibri"/>
-          <w:b/>
-          <w:bCs/>
-          <w:sz w:val="28"/>
-          <w:szCs w:val="28"/>
-        </w:rPr>
-      </w:pPr>
-      <w:r>
-        <w:rPr>
-          <w:rFonts w:ascii="Calibri" w:hAnsi="Calibri" w:cs="Calibri"/>
-          <w:b/>
-          <w:bCs/>
-          <w:sz w:val="28"/>
-          <w:szCs w:val="28"/>
-        </w:rPr>
-        <w:t>4.1)</w:t>
-      </w:r>
-    </w:p>
-    <w:p>
-      <w:pPr>
-        <w:pStyle w:val="NormalWeb"/>
-        <w:rPr>
-          <w:rFonts w:ascii="Calibri" w:hAnsi="Calibri" w:cs="Calibri"/>
-          <w:b/>
-          <w:bCs/>
-          <w:sz w:val="28"/>
-          <w:szCs w:val="28"/>
-        </w:rPr>
-      </w:pPr>
-      <w:r>
-        <w:rPr>
-          <w:rFonts w:ascii="Calibri" w:hAnsi="Calibri" w:cs="Calibri"/>
-          <w:b/>
-          <w:bCs/>
-          <w:sz w:val="28"/>
-          <w:szCs w:val="28"/>
-        </w:rPr>
-        <w:t>4.2)</w:t>
-      </w:r>
-    </w:p>
-    <w:p>
-      <w:pPr>
-        <w:pStyle w:val="NormalWeb"/>
-        <w:rPr>
-          <w:rFonts w:ascii="Calibri" w:hAnsi="Calibri" w:cs="Calibri"/>
-          <w:bCs/>
-          <w:sz w:val="28"/>
-          <w:szCs w:val="28"/>
-        </w:rPr>
-      </w:pPr>
-      <w:r>
-        <w:rPr>
-          <w:rFonts w:ascii="Calibri" w:hAnsi="Calibri" w:cs="Calibri"/>
-          <w:b/>
-          <w:bCs/>
-          <w:sz w:val="28"/>
-          <w:szCs w:val="28"/>
-          <w:u w:val="single"/>
-        </w:rPr>
         <w:t>Ejercicio 5:</w:t>
       </w:r>
       <w:r>
@@ -643,7 +1432,27 @@
           <w:sz w:val="28"/>
           <w:szCs w:val="28"/>
         </w:rPr>
-        <w:t xml:space="preserve"> Búsqueda en anchura (1 pto)</w:t>
+        <w:t xml:space="preserve"> Búsqueda en anchura (1 </w:t>
+      </w:r>
+      <w:proofErr w:type="spellStart"/>
+      <w:r>
+        <w:rPr>
+          <w:rFonts w:ascii="Calibri" w:hAnsi="Calibri" w:cs="Calibri"/>
+          <w:bCs/>
+          <w:sz w:val="28"/>
+          <w:szCs w:val="28"/>
+        </w:rPr>
+        <w:t>pto</w:t>
+      </w:r>
+      <w:proofErr w:type="spellEnd"/>
+      <w:r>
+        <w:rPr>
+          <w:rFonts w:ascii="Calibri" w:hAnsi="Calibri" w:cs="Calibri"/>
+          <w:bCs/>
+          <w:sz w:val="28"/>
+          <w:szCs w:val="28"/>
+        </w:rPr>
+        <w:t>)</w:t>
       </w:r>
     </w:p>
     <w:p>
@@ -699,6 +1508,7 @@
           <w:sz w:val="28"/>
           <w:szCs w:val="28"/>
         </w:rPr>
+        <w:lastRenderedPageBreak/>
         <w:t>Grafos especiales</w:t>
       </w:r>
     </w:p>
@@ -1024,7 +1834,7 @@
           </mc:Choice>
           <mc:Fallback>
             <w:pict>
-              <v:line w14:anchorId="345700DE" id="Conector recto 48" o:spid="_x0000_s1026" style="position:absolute;flip:x;z-index:251682816;visibility:visible;mso-wrap-style:square;mso-width-percent:0;mso-height-percent:0;mso-wrap-distance-left:9pt;mso-wrap-distance-top:0;mso-wrap-distance-right:9pt;mso-wrap-distance-bottom:0;mso-position-horizontal:absolute;mso-position-horizontal-relative:text;mso-position-vertical:absolute;mso-position-vertical-relative:text;mso-width-percent:0;mso-height-percent:0;mso-width-relative:margin;mso-height-relative:margin" from="142.8pt,8.45pt" to="192.25pt,34.15pt" o:gfxdata="UEsDBBQABgAIAAAAIQC2gziS/gAAAOEBAAATAAAAW0NvbnRlbnRfVHlwZXNdLnhtbJSRQU7DMBBF&#13;&#10;90jcwfIWJU67QAgl6YK0S0CoHGBkTxKLZGx5TGhvj5O2G0SRWNoz/78nu9wcxkFMGNg6quQqL6RA&#13;&#10;0s5Y6ir5vt9lD1JwBDIwOMJKHpHlpr69KfdHjyxSmriSfYz+USnWPY7AufNIadK6MEJMx9ApD/oD&#13;&#10;OlTrorhX2lFEilmcO2RdNtjC5xDF9pCuTyYBB5bi6bQ4syoJ3g9WQ0ymaiLzg5KdCXlKLjvcW893&#13;&#10;SUOqXwnz5DrgnHtJTxOsQfEKIT7DmDSUCaxw7Rqn8787ZsmRM9e2VmPeBN4uqYvTtW7jvijg9N/y&#13;&#10;JsXecLq0q+WD6m8AAAD//wMAUEsDBBQABgAIAAAAIQA4/SH/1gAAAJQBAAALAAAAX3JlbHMvLnJl&#13;&#10;bHOkkMFqwzAMhu+DvYPRfXGawxijTi+j0GvpHsDYimMaW0Yy2fr2M4PBMnrbUb/Q94l/f/hMi1qR&#13;&#10;JVI2sOt6UJgd+ZiDgffL8ekFlFSbvV0oo4EbChzGx4f9GRdb25HMsYhqlCwG5lrLq9biZkxWOiqY&#13;&#10;22YiTra2kYMu1l1tQD30/bPm3wwYN0x18gb45AdQl1tp5j/sFB2T0FQ7R0nTNEV3j6o9feQzro1i&#13;&#10;OWA14Fm+Q8a1a8+Bvu/d/dMb2JY5uiPbhG/ktn4cqGU/er3pcvwCAAD//wMAUEsDBBQABgAIAAAA&#13;&#10;IQDeuPjv2QEAAA8EAAAOAAAAZHJzL2Uyb0RvYy54bWysU9uO0zAQfUfiHyy/06SFLauo6T50tfCA&#13;&#10;oOLyAV5n3FjyTWPTpH/P2GnTFSAkVvvixPacM3POjDd3ozXsCBi1dy1fLmrOwEnfaXdo+Y/vD29u&#13;&#10;OYtJuE4Y76DlJ4j8bvv61WYIDax8700HyIjExWYILe9TCk1VRdmDFXHhAzi6VB6tSLTFQ9WhGIjd&#13;&#10;mmpV1+tq8NgF9BJipNP76ZJvC79SINMXpSIkZlpOtaWyYlkf81ptN6I5oAi9lucyxDOqsEI7SjpT&#13;&#10;3Ysk2E/Uf1BZLdFHr9JCelt5pbSEooHULOvf1HzrRYCihcyJYbYpvhyt/HzcI9Ndy99Rp5yw1KMd&#13;&#10;dUomjwzzh9EFuTSE2FDwzu3xvIthj1nyqNAyZXT4SANQTCBZbCwen2aPYUxM0uF6dVsvbziTdPV2&#13;&#10;tb55v8zs1UST6QLG9AG8Zfmn5Ua7bIFoxPFTTFPoJSQfG5fX6I3uHrQxZZOHB3YG2VFQ29N4SfEk&#13;&#10;ihJmZJVlTULKXzoZmFi/giJbqOBJUhnIK6eQEly68BpH0RmmqIIZWJey/wk8x2colGH9H/CMKJm9&#13;&#10;SzPYaufxb9mvVqgp/uLApDtb8Oi7U2lxsYamrjTn/ELyWD/dF/j1HW9/AQAA//8DAFBLAwQUAAYA&#13;&#10;CAAAACEA1gi3lOQAAAAOAQAADwAAAGRycy9kb3ducmV2LnhtbExPy07DMBC8I/EP1iJxo05bGoU0&#13;&#10;ToVAHJCqUloOcHOdJQnE62A7bfh7lhNcRlrN7DyK1Wg7cUQfWkcKppMEBJJxVUu1gpf9w1UGIkRN&#13;&#10;le4coYJvDLAqz88KnVfuRM943MVasAmFXCtoYuxzKYNp0OowcT0Sc+/OWx359LWsvD6xue3kLElS&#13;&#10;aXVLnNDoHu8aNJ+7wSp4nT5+bU3/sd0/mfWbX8fNBuOg1OXFeL9kuF2CiDjGvw/43cD9oeRiBzdQ&#13;&#10;FUSnYJYtUpYykd6AYME8u16AOChIsznIspD/Z5Q/AAAA//8DAFBLAQItABQABgAIAAAAIQC2gziS&#13;&#10;/gAAAOEBAAATAAAAAAAAAAAAAAAAAAAAAABbQ29udGVudF9UeXBlc10ueG1sUEsBAi0AFAAGAAgA&#13;&#10;AAAhADj9If/WAAAAlAEAAAsAAAAAAAAAAAAAAAAALwEAAF9yZWxzLy5yZWxzUEsBAi0AFAAGAAgA&#13;&#10;AAAhAN64+O/ZAQAADwQAAA4AAAAAAAAAAAAAAAAALgIAAGRycy9lMm9Eb2MueG1sUEsBAi0AFAAG&#13;&#10;AAgAAAAhANYIt5TkAAAADgEAAA8AAAAAAAAAAAAAAAAAMwQAAGRycy9kb3ducmV2LnhtbFBLBQYA&#13;&#10;AAAABAAEAPMAAABEBQAAAAA=&#13;&#10;" strokecolor="black [3213]" strokeweight=".5pt">
+              <v:line w14:anchorId="1C433DFE" id="Conector recto 48" o:spid="_x0000_s1026" style="position:absolute;flip:x;z-index:251682816;visibility:visible;mso-wrap-style:square;mso-width-percent:0;mso-height-percent:0;mso-wrap-distance-left:9pt;mso-wrap-distance-top:0;mso-wrap-distance-right:9pt;mso-wrap-distance-bottom:0;mso-position-horizontal:absolute;mso-position-horizontal-relative:text;mso-position-vertical:absolute;mso-position-vertical-relative:text;mso-width-percent:0;mso-height-percent:0;mso-width-relative:margin;mso-height-relative:margin" from="142.8pt,8.45pt" to="192.25pt,34.15pt" o:gfxdata="UEsDBBQABgAIAAAAIQC2gziS/gAAAOEBAAATAAAAW0NvbnRlbnRfVHlwZXNdLnhtbJSRQU7DMBBF&#13;&#10;90jcwfIWJU67QAgl6YK0S0CoHGBkTxKLZGx5TGhvj5O2G0SRWNoz/78nu9wcxkFMGNg6quQqL6RA&#13;&#10;0s5Y6ir5vt9lD1JwBDIwOMJKHpHlpr69KfdHjyxSmriSfYz+USnWPY7AufNIadK6MEJMx9ApD/oD&#13;&#10;OlTrorhX2lFEilmcO2RdNtjC5xDF9pCuTyYBB5bi6bQ4syoJ3g9WQ0ymaiLzg5KdCXlKLjvcW893&#13;&#10;SUOqXwnz5DrgnHtJTxOsQfEKIT7DmDSUCaxw7Rqn8787ZsmRM9e2VmPeBN4uqYvTtW7jvijg9N/y&#13;&#10;JsXecLq0q+WD6m8AAAD//wMAUEsDBBQABgAIAAAAIQA4/SH/1gAAAJQBAAALAAAAX3JlbHMvLnJl&#13;&#10;bHOkkMFqwzAMhu+DvYPRfXGawxijTi+j0GvpHsDYimMaW0Yy2fr2M4PBMnrbUb/Q94l/f/hMi1qR&#13;&#10;JVI2sOt6UJgd+ZiDgffL8ekFlFSbvV0oo4EbChzGx4f9GRdb25HMsYhqlCwG5lrLq9biZkxWOiqY&#13;&#10;22YiTra2kYMu1l1tQD30/bPm3wwYN0x18gb45AdQl1tp5j/sFB2T0FQ7R0nTNEV3j6o9feQzro1i&#13;&#10;OWA14Fm+Q8a1a8+Bvu/d/dMb2JY5uiPbhG/ktn4cqGU/er3pcvwCAAD//wMAUEsDBBQABgAIAAAA&#13;&#10;IQDeuPjv2QEAAA8EAAAOAAAAZHJzL2Uyb0RvYy54bWysU9uO0zAQfUfiHyy/06SFLauo6T50tfCA&#13;&#10;oOLyAV5n3FjyTWPTpH/P2GnTFSAkVvvixPacM3POjDd3ozXsCBi1dy1fLmrOwEnfaXdo+Y/vD29u&#13;&#10;OYtJuE4Y76DlJ4j8bvv61WYIDax8700HyIjExWYILe9TCk1VRdmDFXHhAzi6VB6tSLTFQ9WhGIjd&#13;&#10;mmpV1+tq8NgF9BJipNP76ZJvC79SINMXpSIkZlpOtaWyYlkf81ptN6I5oAi9lucyxDOqsEI7SjpT&#13;&#10;3Ysk2E/Uf1BZLdFHr9JCelt5pbSEooHULOvf1HzrRYCihcyJYbYpvhyt/HzcI9Ndy99Rp5yw1KMd&#13;&#10;dUomjwzzh9EFuTSE2FDwzu3xvIthj1nyqNAyZXT4SANQTCBZbCwen2aPYUxM0uF6dVsvbziTdPV2&#13;&#10;tb55v8zs1UST6QLG9AG8Zfmn5Ua7bIFoxPFTTFPoJSQfG5fX6I3uHrQxZZOHB3YG2VFQ29N4SfEk&#13;&#10;ihJmZJVlTULKXzoZmFi/giJbqOBJUhnIK6eQEly68BpH0RmmqIIZWJey/wk8x2colGH9H/CMKJm9&#13;&#10;SzPYaufxb9mvVqgp/uLApDtb8Oi7U2lxsYamrjTn/ELyWD/dF/j1HW9/AQAA//8DAFBLAwQUAAYA&#13;&#10;CAAAACEA1gi3lOQAAAAOAQAADwAAAGRycy9kb3ducmV2LnhtbExPy07DMBC8I/EP1iJxo05bGoU0&#13;&#10;ToVAHJCqUloOcHOdJQnE62A7bfh7lhNcRlrN7DyK1Wg7cUQfWkcKppMEBJJxVUu1gpf9w1UGIkRN&#13;&#10;le4coYJvDLAqz88KnVfuRM943MVasAmFXCtoYuxzKYNp0OowcT0Sc+/OWx359LWsvD6xue3kLElS&#13;&#10;aXVLnNDoHu8aNJ+7wSp4nT5+bU3/sd0/mfWbX8fNBuOg1OXFeL9kuF2CiDjGvw/43cD9oeRiBzdQ&#13;&#10;FUSnYJYtUpYykd6AYME8u16AOChIsznIspD/Z5Q/AAAA//8DAFBLAQItABQABgAIAAAAIQC2gziS&#13;&#10;/gAAAOEBAAATAAAAAAAAAAAAAAAAAAAAAABbQ29udGVudF9UeXBlc10ueG1sUEsBAi0AFAAGAAgA&#13;&#10;AAAhADj9If/WAAAAlAEAAAsAAAAAAAAAAAAAAAAALwEAAF9yZWxzLy5yZWxzUEsBAi0AFAAGAAgA&#13;&#10;AAAhAN64+O/ZAQAADwQAAA4AAAAAAAAAAAAAAAAALgIAAGRycy9lMm9Eb2MueG1sUEsBAi0AFAAG&#13;&#10;AAgAAAAhANYIt5TkAAAADgEAAA8AAAAAAAAAAAAAAAAAMwQAAGRycy9kb3ducmV2LnhtbFBLBQYA&#13;&#10;AAAABAAEAPMAAABEBQAAAAA=&#13;&#10;" strokecolor="black [3213]" strokeweight=".5pt">
                 <v:stroke joinstyle="miter"/>
               </v:line>
             </w:pict>
@@ -1100,7 +1910,7 @@
           </mc:Choice>
           <mc:Fallback>
             <w:pict>
-              <v:line w14:anchorId="53B4B719" id="Conector recto 47" o:spid="_x0000_s1026" style="position:absolute;flip:x y;z-index:251680768;visibility:visible;mso-wrap-style:square;mso-width-percent:0;mso-height-percent:0;mso-wrap-distance-left:9pt;mso-wrap-distance-top:0;mso-wrap-distance-right:9pt;mso-wrap-distance-bottom:0;mso-position-horizontal:absolute;mso-position-horizontal-relative:text;mso-position-vertical:absolute;mso-position-vertical-relative:text;mso-width-percent:0;mso-height-percent:0;mso-width-relative:margin;mso-height-relative:margin" from="69.25pt,8.45pt" to="120.15pt,34.15pt" o:gfxdata="UEsDBBQABgAIAAAAIQC2gziS/gAAAOEBAAATAAAAW0NvbnRlbnRfVHlwZXNdLnhtbJSRQU7DMBBF&#13;&#10;90jcwfIWJU67QAgl6YK0S0CoHGBkTxKLZGx5TGhvj5O2G0SRWNoz/78nu9wcxkFMGNg6quQqL6RA&#13;&#10;0s5Y6ir5vt9lD1JwBDIwOMJKHpHlpr69KfdHjyxSmriSfYz+USnWPY7AufNIadK6MEJMx9ApD/oD&#13;&#10;OlTrorhX2lFEilmcO2RdNtjC5xDF9pCuTyYBB5bi6bQ4syoJ3g9WQ0ymaiLzg5KdCXlKLjvcW893&#13;&#10;SUOqXwnz5DrgnHtJTxOsQfEKIT7DmDSUCaxw7Rqn8787ZsmRM9e2VmPeBN4uqYvTtW7jvijg9N/y&#13;&#10;JsXecLq0q+WD6m8AAAD//wMAUEsDBBQABgAIAAAAIQA4/SH/1gAAAJQBAAALAAAAX3JlbHMvLnJl&#13;&#10;bHOkkMFqwzAMhu+DvYPRfXGawxijTi+j0GvpHsDYimMaW0Yy2fr2M4PBMnrbUb/Q94l/f/hMi1qR&#13;&#10;JVI2sOt6UJgd+ZiDgffL8ekFlFSbvV0oo4EbChzGx4f9GRdb25HMsYhqlCwG5lrLq9biZkxWOiqY&#13;&#10;22YiTra2kYMu1l1tQD30/bPm3wwYN0x18gb45AdQl1tp5j/sFB2T0FQ7R0nTNEV3j6o9feQzro1i&#13;&#10;OWA14Fm+Q8a1a8+Bvu/d/dMb2JY5uiPbhG/ktn4cqGU/er3pcvwCAAD//wMAUEsDBBQABgAIAAAA&#13;&#10;IQDmdQ4c3AEAABkEAAAOAAAAZHJzL2Uyb0RvYy54bWysU02P0zAQvSPxHyzfadKydFHUdA9dLRwQ&#13;&#10;VCxw9zrjxpK/NDZN+u8ZO226AoQE4uLYnnlv5j1PNnejNewIGLV3LV8uas7ASd9pd2j51y8Pr95y&#13;&#10;FpNwnTDeQctPEPnd9uWLzRAaWPnemw6QEYmLzRBa3qcUmqqKsgcr4sIHcBRUHq1IdMRD1aEYiN2a&#13;&#10;alXX62rw2AX0EmKk2/spyLeFXymQ6ZNSERIzLafeUlmxrE95rbYb0RxQhF7LcxviH7qwQjsqOlPd&#13;&#10;iyTYd9S/UFkt0Uev0kJ6W3mltISigdQs65/UPPYiQNFC5sQw2xT/H638eNwj013Lb245c8LSG+3o&#13;&#10;pWTyyDB/GAXIpSHEhpJ3bo/nUwx7zJJHhZYpo8N7GgBedt/yLsdIIBuL26fZbRgTk3S5vlmvlwSQ&#13;&#10;FHq9Wr+5XeY61USYwQFjegfesrxpudEumyEacfwQ05R6ScnXxuU1eqO7B21MOeQxgp1BdhQ0AGm8&#13;&#10;lHiWRQUzssoCJ0lll04GJtbPoMgganiSVEbzyimkBJcuvMZRdoYp6mAG1qXtPwLP+RkKZWz/Bjwj&#13;&#10;SmXv0gy22nn8XfWrFWrKvzgw6c4WPPnuVB67WEPzVx7n/K/kAX9+LvDrH739AQAA//8DAFBLAwQU&#13;&#10;AAYACAAAACEAUyyxbeMAAAAOAQAADwAAAGRycy9kb3ducmV2LnhtbExPPU/DMBDdkfgP1iGxUYcG&#13;&#10;IjeNU9EihFp1oC1LNze+JhGxHdluGv49xwTL6Z7u3fsoFqPp2IA+tM5KeJwkwNBWTre2lvB5eHsQ&#13;&#10;wEJUVqvOWZTwjQEW5e1NoXLtrnaHwz7WjERsyJWEJsY+5zxUDRoVJq5HS7ez80ZFgr7m2qsriZuO&#13;&#10;T5Mk40a1lhwa1eOqweprfzESNhUuV1sttvFDHGbvw2599Mu1lPd34+ucxsscWMQx/n3AbwfKDyUF&#13;&#10;O7mL1YF1hFPxTFRashkwIkyfkhTYSUImUuBlwf/XKH8AAAD//wMAUEsBAi0AFAAGAAgAAAAhALaD&#13;&#10;OJL+AAAA4QEAABMAAAAAAAAAAAAAAAAAAAAAAFtDb250ZW50X1R5cGVzXS54bWxQSwECLQAUAAYA&#13;&#10;CAAAACEAOP0h/9YAAACUAQAACwAAAAAAAAAAAAAAAAAvAQAAX3JlbHMvLnJlbHNQSwECLQAUAAYA&#13;&#10;CAAAACEA5nUOHNwBAAAZBAAADgAAAAAAAAAAAAAAAAAuAgAAZHJzL2Uyb0RvYy54bWxQSwECLQAU&#13;&#10;AAYACAAAACEAUyyxbeMAAAAOAQAADwAAAAAAAAAAAAAAAAA2BAAAZHJzL2Rvd25yZXYueG1sUEsF&#13;&#10;BgAAAAAEAAQA8wAAAEYFAAAAAA==&#13;&#10;" strokecolor="black [3213]" strokeweight=".5pt">
+              <v:line w14:anchorId="3B506F54" id="Conector recto 47" o:spid="_x0000_s1026" style="position:absolute;flip:x y;z-index:251680768;visibility:visible;mso-wrap-style:square;mso-width-percent:0;mso-height-percent:0;mso-wrap-distance-left:9pt;mso-wrap-distance-top:0;mso-wrap-distance-right:9pt;mso-wrap-distance-bottom:0;mso-position-horizontal:absolute;mso-position-horizontal-relative:text;mso-position-vertical:absolute;mso-position-vertical-relative:text;mso-width-percent:0;mso-height-percent:0;mso-width-relative:margin;mso-height-relative:margin" from="69.25pt,8.45pt" to="120.15pt,34.15pt" o:gfxdata="UEsDBBQABgAIAAAAIQC2gziS/gAAAOEBAAATAAAAW0NvbnRlbnRfVHlwZXNdLnhtbJSRQU7DMBBF&#13;&#10;90jcwfIWJU67QAgl6YK0S0CoHGBkTxKLZGx5TGhvj5O2G0SRWNoz/78nu9wcxkFMGNg6quQqL6RA&#13;&#10;0s5Y6ir5vt9lD1JwBDIwOMJKHpHlpr69KfdHjyxSmriSfYz+USnWPY7AufNIadK6MEJMx9ApD/oD&#13;&#10;OlTrorhX2lFEilmcO2RdNtjC5xDF9pCuTyYBB5bi6bQ4syoJ3g9WQ0ymaiLzg5KdCXlKLjvcW893&#13;&#10;SUOqXwnz5DrgnHtJTxOsQfEKIT7DmDSUCaxw7Rqn8787ZsmRM9e2VmPeBN4uqYvTtW7jvijg9N/y&#13;&#10;JsXecLq0q+WD6m8AAAD//wMAUEsDBBQABgAIAAAAIQA4/SH/1gAAAJQBAAALAAAAX3JlbHMvLnJl&#13;&#10;bHOkkMFqwzAMhu+DvYPRfXGawxijTi+j0GvpHsDYimMaW0Yy2fr2M4PBMnrbUb/Q94l/f/hMi1qR&#13;&#10;JVI2sOt6UJgd+ZiDgffL8ekFlFSbvV0oo4EbChzGx4f9GRdb25HMsYhqlCwG5lrLq9biZkxWOiqY&#13;&#10;22YiTra2kYMu1l1tQD30/bPm3wwYN0x18gb45AdQl1tp5j/sFB2T0FQ7R0nTNEV3j6o9feQzro1i&#13;&#10;OWA14Fm+Q8a1a8+Bvu/d/dMb2JY5uiPbhG/ktn4cqGU/er3pcvwCAAD//wMAUEsDBBQABgAIAAAA&#13;&#10;IQDmdQ4c3AEAABkEAAAOAAAAZHJzL2Uyb0RvYy54bWysU02P0zAQvSPxHyzfadKydFHUdA9dLRwQ&#13;&#10;VCxw9zrjxpK/NDZN+u8ZO226AoQE4uLYnnlv5j1PNnejNewIGLV3LV8uas7ASd9pd2j51y8Pr95y&#13;&#10;FpNwnTDeQctPEPnd9uWLzRAaWPnemw6QEYmLzRBa3qcUmqqKsgcr4sIHcBRUHq1IdMRD1aEYiN2a&#13;&#10;alXX62rw2AX0EmKk2/spyLeFXymQ6ZNSERIzLafeUlmxrE95rbYb0RxQhF7LcxviH7qwQjsqOlPd&#13;&#10;iyTYd9S/UFkt0Uev0kJ6W3mltISigdQs65/UPPYiQNFC5sQw2xT/H638eNwj013Lb245c8LSG+3o&#13;&#10;pWTyyDB/GAXIpSHEhpJ3bo/nUwx7zJJHhZYpo8N7GgBedt/yLsdIIBuL26fZbRgTk3S5vlmvlwSQ&#13;&#10;FHq9Wr+5XeY61USYwQFjegfesrxpudEumyEacfwQ05R6ScnXxuU1eqO7B21MOeQxgp1BdhQ0AGm8&#13;&#10;lHiWRQUzssoCJ0lll04GJtbPoMgganiSVEbzyimkBJcuvMZRdoYp6mAG1qXtPwLP+RkKZWz/Bjwj&#13;&#10;SmXv0gy22nn8XfWrFWrKvzgw6c4WPPnuVB67WEPzVx7n/K/kAX9+LvDrH739AQAA//8DAFBLAwQU&#13;&#10;AAYACAAAACEAUyyxbeMAAAAOAQAADwAAAGRycy9kb3ducmV2LnhtbExPPU/DMBDdkfgP1iGxUYcG&#13;&#10;IjeNU9EihFp1oC1LNze+JhGxHdluGv49xwTL6Z7u3fsoFqPp2IA+tM5KeJwkwNBWTre2lvB5eHsQ&#13;&#10;wEJUVqvOWZTwjQEW5e1NoXLtrnaHwz7WjERsyJWEJsY+5zxUDRoVJq5HS7ez80ZFgr7m2qsriZuO&#13;&#10;T5Mk40a1lhwa1eOqweprfzESNhUuV1sttvFDHGbvw2599Mu1lPd34+ucxsscWMQx/n3AbwfKDyUF&#13;&#10;O7mL1YF1hFPxTFRashkwIkyfkhTYSUImUuBlwf/XKH8AAAD//wMAUEsBAi0AFAAGAAgAAAAhALaD&#13;&#10;OJL+AAAA4QEAABMAAAAAAAAAAAAAAAAAAAAAAFtDb250ZW50X1R5cGVzXS54bWxQSwECLQAUAAYA&#13;&#10;CAAAACEAOP0h/9YAAACUAQAACwAAAAAAAAAAAAAAAAAvAQAAX3JlbHMvLnJlbHNQSwECLQAUAAYA&#13;&#10;CAAAACEA5nUOHNwBAAAZBAAADgAAAAAAAAAAAAAAAAAuAgAAZHJzL2Uyb0RvYy54bWxQSwECLQAU&#13;&#10;AAYACAAAACEAUyyxbeMAAAAOAQAADwAAAAAAAAAAAAAAAAA2BAAAZHJzL2Rvd25yZXYueG1sUEsF&#13;&#10;BgAAAAAEAAQA8wAAAEYFAAAAAA==&#13;&#10;" strokecolor="black [3213]" strokeweight=".5pt">
                 <v:stroke joinstyle="miter"/>
               </v:line>
             </w:pict>
@@ -1176,7 +1986,7 @@
           </mc:Choice>
           <mc:Fallback>
             <w:pict>
-              <v:line w14:anchorId="6C8C74E3" id="Conector recto 43" o:spid="_x0000_s1026" style="position:absolute;z-index:251672576;visibility:visible;mso-wrap-style:square;mso-width-percent:0;mso-height-percent:0;mso-wrap-distance-left:9pt;mso-wrap-distance-top:0;mso-wrap-distance-right:9pt;mso-wrap-distance-bottom:0;mso-position-horizontal:absolute;mso-position-horizontal-relative:text;mso-position-vertical:absolute;mso-position-vertical-relative:text;mso-width-percent:0;mso-height-percent:0;mso-width-relative:margin;mso-height-relative:margin" from="199.65pt,13.25pt" to="199.65pt,68.25pt" o:gfxdata="UEsDBBQABgAIAAAAIQC2gziS/gAAAOEBAAATAAAAW0NvbnRlbnRfVHlwZXNdLnhtbJSRQU7DMBBF&#13;&#10;90jcwfIWJU67QAgl6YK0S0CoHGBkTxKLZGx5TGhvj5O2G0SRWNoz/78nu9wcxkFMGNg6quQqL6RA&#13;&#10;0s5Y6ir5vt9lD1JwBDIwOMJKHpHlpr69KfdHjyxSmriSfYz+USnWPY7AufNIadK6MEJMx9ApD/oD&#13;&#10;OlTrorhX2lFEilmcO2RdNtjC5xDF9pCuTyYBB5bi6bQ4syoJ3g9WQ0ymaiLzg5KdCXlKLjvcW893&#13;&#10;SUOqXwnz5DrgnHtJTxOsQfEKIT7DmDSUCaxw7Rqn8787ZsmRM9e2VmPeBN4uqYvTtW7jvijg9N/y&#13;&#10;JsXecLq0q+WD6m8AAAD//wMAUEsDBBQABgAIAAAAIQA4/SH/1gAAAJQBAAALAAAAX3JlbHMvLnJl&#13;&#10;bHOkkMFqwzAMhu+DvYPRfXGawxijTi+j0GvpHsDYimMaW0Yy2fr2M4PBMnrbUb/Q94l/f/hMi1qR&#13;&#10;JVI2sOt6UJgd+ZiDgffL8ekFlFSbvV0oo4EbChzGx4f9GRdb25HMsYhqlCwG5lrLq9biZkxWOiqY&#13;&#10;22YiTra2kYMu1l1tQD30/bPm3wwYN0x18gb45AdQl1tp5j/sFB2T0FQ7R0nTNEV3j6o9feQzro1i&#13;&#10;OWA14Fm+Q8a1a8+Bvu/d/dMb2JY5uiPbhG/ktn4cqGU/er3pcvwCAAD//wMAUEsDBBQABgAIAAAA&#13;&#10;IQCZzaSIyQEAAAAEAAAOAAAAZHJzL2Uyb0RvYy54bWysU9uO0zAQfUfiHyy/06QFVbtR033oanlB&#13;&#10;UHH5AK8zbiz5prFp0r9n7KTpCpAQiBcntuecmXNmvHsYrWFnwKi9a/l6VXMGTvpOu1PLv319enPH&#13;&#10;WUzCdcJ4By2/QOQP+9evdkNoYON7bzpARiQuNkNoeZ9SaKoqyh6siCsfwNGl8mhFoi2eqg7FQOzW&#13;&#10;VJu63laDxy6glxAjnT5Ol3xf+JUCmT4pFSEx03KqLZUVy/qc12q/E80JRei1nMsQ/1CFFdpR0oXq&#13;&#10;USTBvqP+hcpqiT56lVbS28orpSUUDaRmXf+k5ksvAhQtZE4Mi03x/9HKj+cjMt21/N1bzpyw1KMD&#13;&#10;dUomjwzzh9EFuTSE2FDwwR1x3sVwxCx5VGjzl8SwsTh7WZyFMTE5HUo63d7fbbb3ma664QLG9B68&#13;&#10;Zfmn5Ua7rFk04vwhpin0GpKPjctr9EZ3T9qYssnTAgeD7Cyoz2lczyleRFHCjKyyjqny8pcuBibW&#13;&#10;z6DIB6p1XbKXCbxxCinBpSuvcRSdYYoqWID1n4FzfIZCmc6/AS+Iktm7tICtdh5/l/1mhZrirw5M&#13;&#10;urMFz767lJ4Wa2jMSnPmJ5Hn+OW+wG8Pd/8DAAD//wMAUEsDBBQABgAIAAAAIQBNAJc54gAAAA8B&#13;&#10;AAAPAAAAZHJzL2Rvd25yZXYueG1sTE9NS8NAEL0L/odlBC9iNzY02DSbIpFePAg2UnrcZqdJaHY2&#13;&#10;ZLdN+u8d8VAvA/PmzfvI1pPtxAUH3zpS8DKLQCBVzrRUK/guN8+vIHzQZHTnCBVc0cM6v7/LdGrc&#13;&#10;SF942YZasAj5VCtoQuhTKX3VoNV+5nokvh3dYHXgdailGfTI4raT8yhKpNUtsUOjeywarE7bs1Ww&#13;&#10;r5/iza6kcizC5zFppuvuY1Eo9fgwva94vK1ABJzC7QN+O3B+yDnYwZ3JeNEpiJfLmKkK5skCBBP+&#13;&#10;gAMzY0Zknsn/PfIfAAAA//8DAFBLAQItABQABgAIAAAAIQC2gziS/gAAAOEBAAATAAAAAAAAAAAA&#13;&#10;AAAAAAAAAABbQ29udGVudF9UeXBlc10ueG1sUEsBAi0AFAAGAAgAAAAhADj9If/WAAAAlAEAAAsA&#13;&#10;AAAAAAAAAAAAAAAALwEAAF9yZWxzLy5yZWxzUEsBAi0AFAAGAAgAAAAhAJnNpIjJAQAAAAQAAA4A&#13;&#10;AAAAAAAAAAAAAAAALgIAAGRycy9lMm9Eb2MueG1sUEsBAi0AFAAGAAgAAAAhAE0AlzniAAAADwEA&#13;&#10;AA8AAAAAAAAAAAAAAAAAIwQAAGRycy9kb3ducmV2LnhtbFBLBQYAAAAABAAEAPMAAAAyBQAAAAA=&#13;&#10;" strokecolor="black [3213]" strokeweight=".5pt">
+              <v:line w14:anchorId="6C640BA8" id="Conector recto 43" o:spid="_x0000_s1026" style="position:absolute;z-index:251672576;visibility:visible;mso-wrap-style:square;mso-width-percent:0;mso-height-percent:0;mso-wrap-distance-left:9pt;mso-wrap-distance-top:0;mso-wrap-distance-right:9pt;mso-wrap-distance-bottom:0;mso-position-horizontal:absolute;mso-position-horizontal-relative:text;mso-position-vertical:absolute;mso-position-vertical-relative:text;mso-width-percent:0;mso-height-percent:0;mso-width-relative:margin;mso-height-relative:margin" from="199.65pt,13.25pt" to="199.65pt,68.25pt" o:gfxdata="UEsDBBQABgAIAAAAIQC2gziS/gAAAOEBAAATAAAAW0NvbnRlbnRfVHlwZXNdLnhtbJSRQU7DMBBF&#13;&#10;90jcwfIWJU67QAgl6YK0S0CoHGBkTxKLZGx5TGhvj5O2G0SRWNoz/78nu9wcxkFMGNg6quQqL6RA&#13;&#10;0s5Y6ir5vt9lD1JwBDIwOMJKHpHlpr69KfdHjyxSmriSfYz+USnWPY7AufNIadK6MEJMx9ApD/oD&#13;&#10;OlTrorhX2lFEilmcO2RdNtjC5xDF9pCuTyYBB5bi6bQ4syoJ3g9WQ0ymaiLzg5KdCXlKLjvcW893&#13;&#10;SUOqXwnz5DrgnHtJTxOsQfEKIT7DmDSUCaxw7Rqn8787ZsmRM9e2VmPeBN4uqYvTtW7jvijg9N/y&#13;&#10;JsXecLq0q+WD6m8AAAD//wMAUEsDBBQABgAIAAAAIQA4/SH/1gAAAJQBAAALAAAAX3JlbHMvLnJl&#13;&#10;bHOkkMFqwzAMhu+DvYPRfXGawxijTi+j0GvpHsDYimMaW0Yy2fr2M4PBMnrbUb/Q94l/f/hMi1qR&#13;&#10;JVI2sOt6UJgd+ZiDgffL8ekFlFSbvV0oo4EbChzGx4f9GRdb25HMsYhqlCwG5lrLq9biZkxWOiqY&#13;&#10;22YiTra2kYMu1l1tQD30/bPm3wwYN0x18gb45AdQl1tp5j/sFB2T0FQ7R0nTNEV3j6o9feQzro1i&#13;&#10;OWA14Fm+Q8a1a8+Bvu/d/dMb2JY5uiPbhG/ktn4cqGU/er3pcvwCAAD//wMAUEsDBBQABgAIAAAA&#13;&#10;IQCZzaSIyQEAAAAEAAAOAAAAZHJzL2Uyb0RvYy54bWysU9uO0zAQfUfiHyy/06QFVbtR033oanlB&#13;&#10;UHH5AK8zbiz5prFp0r9n7KTpCpAQiBcntuecmXNmvHsYrWFnwKi9a/l6VXMGTvpOu1PLv319enPH&#13;&#10;WUzCdcJ4By2/QOQP+9evdkNoYON7bzpARiQuNkNoeZ9SaKoqyh6siCsfwNGl8mhFoi2eqg7FQOzW&#13;&#10;VJu63laDxy6glxAjnT5Ol3xf+JUCmT4pFSEx03KqLZUVy/qc12q/E80JRei1nMsQ/1CFFdpR0oXq&#13;&#10;USTBvqP+hcpqiT56lVbS28orpSUUDaRmXf+k5ksvAhQtZE4Mi03x/9HKj+cjMt21/N1bzpyw1KMD&#13;&#10;dUomjwzzh9EFuTSE2FDwwR1x3sVwxCx5VGjzl8SwsTh7WZyFMTE5HUo63d7fbbb3ma664QLG9B68&#13;&#10;Zfmn5Ua7rFk04vwhpin0GpKPjctr9EZ3T9qYssnTAgeD7Cyoz2lczyleRFHCjKyyjqny8pcuBibW&#13;&#10;z6DIB6p1XbKXCbxxCinBpSuvcRSdYYoqWID1n4FzfIZCmc6/AS+Iktm7tICtdh5/l/1mhZrirw5M&#13;&#10;urMFz767lJ4Wa2jMSnPmJ5Hn+OW+wG8Pd/8DAAD//wMAUEsDBBQABgAIAAAAIQBNAJc54gAAAA8B&#13;&#10;AAAPAAAAZHJzL2Rvd25yZXYueG1sTE9NS8NAEL0L/odlBC9iNzY02DSbIpFePAg2UnrcZqdJaHY2&#13;&#10;ZLdN+u8d8VAvA/PmzfvI1pPtxAUH3zpS8DKLQCBVzrRUK/guN8+vIHzQZHTnCBVc0cM6v7/LdGrc&#13;&#10;SF942YZasAj5VCtoQuhTKX3VoNV+5nokvh3dYHXgdailGfTI4raT8yhKpNUtsUOjeywarE7bs1Ww&#13;&#10;r5/iza6kcizC5zFppuvuY1Eo9fgwva94vK1ABJzC7QN+O3B+yDnYwZ3JeNEpiJfLmKkK5skCBBP+&#13;&#10;gAMzY0Zknsn/PfIfAAAA//8DAFBLAQItABQABgAIAAAAIQC2gziS/gAAAOEBAAATAAAAAAAAAAAA&#13;&#10;AAAAAAAAAABbQ29udGVudF9UeXBlc10ueG1sUEsBAi0AFAAGAAgAAAAhADj9If/WAAAAlAEAAAsA&#13;&#10;AAAAAAAAAAAAAAAALwEAAF9yZWxzLy5yZWxzUEsBAi0AFAAGAAgAAAAhAJnNpIjJAQAAAAQAAA4A&#13;&#10;AAAAAAAAAAAAAAAALgIAAGRycy9lMm9Eb2MueG1sUEsBAi0AFAAGAAgAAAAhAE0AlzniAAAADwEA&#13;&#10;AA8AAAAAAAAAAAAAAAAAIwQAAGRycy9kb3ducmV2LnhtbFBLBQYAAAAABAAEAPMAAAAyBQAAAAA=&#13;&#10;" strokecolor="black [3213]" strokeweight=".5pt">
                 <v:stroke joinstyle="miter"/>
               </v:line>
             </w:pict>
@@ -1252,7 +2062,7 @@
           </mc:Choice>
           <mc:Fallback>
             <w:pict>
-              <v:line w14:anchorId="3284317D" id="Conector recto 45" o:spid="_x0000_s1026" style="position:absolute;z-index:251676672;visibility:visible;mso-wrap-style:square;mso-width-percent:0;mso-height-percent:0;mso-wrap-distance-left:9pt;mso-wrap-distance-top:0;mso-wrap-distance-right:9pt;mso-wrap-distance-bottom:0;mso-position-horizontal:absolute;mso-position-horizontal-relative:text;mso-position-vertical:absolute;mso-position-vertical-relative:text;mso-width-percent:0;mso-height-percent:0;mso-width-relative:margin;mso-height-relative:margin" from="72.05pt,.85pt" to="189.2pt,.85pt" o:gfxdata="UEsDBBQABgAIAAAAIQC2gziS/gAAAOEBAAATAAAAW0NvbnRlbnRfVHlwZXNdLnhtbJSRQU7DMBBF&#13;&#10;90jcwfIWJU67QAgl6YK0S0CoHGBkTxKLZGx5TGhvj5O2G0SRWNoz/78nu9wcxkFMGNg6quQqL6RA&#13;&#10;0s5Y6ir5vt9lD1JwBDIwOMJKHpHlpr69KfdHjyxSmriSfYz+USnWPY7AufNIadK6MEJMx9ApD/oD&#13;&#10;OlTrorhX2lFEilmcO2RdNtjC5xDF9pCuTyYBB5bi6bQ4syoJ3g9WQ0ymaiLzg5KdCXlKLjvcW893&#13;&#10;SUOqXwnz5DrgnHtJTxOsQfEKIT7DmDSUCaxw7Rqn8787ZsmRM9e2VmPeBN4uqYvTtW7jvijg9N/y&#13;&#10;JsXecLq0q+WD6m8AAAD//wMAUEsDBBQABgAIAAAAIQA4/SH/1gAAAJQBAAALAAAAX3JlbHMvLnJl&#13;&#10;bHOkkMFqwzAMhu+DvYPRfXGawxijTi+j0GvpHsDYimMaW0Yy2fr2M4PBMnrbUb/Q94l/f/hMi1qR&#13;&#10;JVI2sOt6UJgd+ZiDgffL8ekFlFSbvV0oo4EbChzGx4f9GRdb25HMsYhqlCwG5lrLq9biZkxWOiqY&#13;&#10;22YiTra2kYMu1l1tQD30/bPm3wwYN0x18gb45AdQl1tp5j/sFB2T0FQ7R0nTNEV3j6o9feQzro1i&#13;&#10;OWA14Fm+Q8a1a8+Bvu/d/dMb2JY5uiPbhG/ktn4cqGU/er3pcvwCAAD//wMAUEsDBBQABgAIAAAA&#13;&#10;IQBEnlMRywEAAAEEAAAOAAAAZHJzL2Uyb0RvYy54bWysU8tu2zAQvBfoPxC815KDtDUEyzk4SC5F&#13;&#10;a7TNBzDU0iLAF5asJf99l5QtB0mAokEulJbcmd0ZLtc3ozXsABi1dy1fLmrOwEnfabdv+cPvu08r&#13;&#10;zmISrhPGO2j5ESK/2Xz8sB5CA1e+96YDZETiYjOElvcphaaqouzBirjwARwdKo9WJApxX3UoBmK3&#13;&#10;prqq6y/V4LEL6CXESLu30yHfFH6lQKYfSkVIzLScektlxbI+5rXarEWzRxF6LU9tiDd0YYV2VHSm&#13;&#10;uhVJsD+oX1BZLdFHr9JCelt5pbSEooHULOtnan71IkDRQubEMNsU349Wfj/skOmu5defOXPC0h1t&#13;&#10;6aZk8sgwfxgdkEtDiA0lb90OT1EMO8ySR4U2f0kMG4uzx9lZGBOTtLm8Xn1d1VRBns+qCzBgTPfg&#13;&#10;Lcs/LTfaZdGiEYdvMVExSj2n5G3j8hq90d2dNqYEeVxga5AdBF10Gpe5ZcI9yaIoI6ssZGq9/KWj&#13;&#10;gYn1JygyIjdbqpcRvHAKKcGlM69xlJ1hijqYgfW/gaf8DIUynv8DnhGlsndpBlvtPL5W/WKFmvLP&#13;&#10;Dky6swWPvjuWSy3W0JwV505vIg/y07jALy938xcAAP//AwBQSwMEFAAGAAgAAAAhAHUpX63gAAAA&#13;&#10;DAEAAA8AAABkcnMvZG93bnJldi54bWxMT01rwkAQvRf6H5Yp9FLqxpqqxGykpHjpoaAp4nFNxmww&#13;&#10;Oxuyq4n/vtNe2sswjzfzPtL1aFtxxd43jhRMJxEIpNJVDdUKvorN8xKED5oq3TpCBTf0sM7u71Kd&#13;&#10;VG6gLV53oRYsQj7RCkwIXSKlLw1a7SeuQ2Lu5HqrA8O+llWvBxa3rXyJorm0uiF2MLrD3GB53l2s&#13;&#10;gkP9NNvsCyqGPHye5ma87T9ec6UeH8b3FY+3FYiAY/j7gJ8OnB8yDnZ0F6q8aBnH8ZRPeVmAYH62&#13;&#10;WMYgjr9YZqn8XyL7BgAA//8DAFBLAQItABQABgAIAAAAIQC2gziS/gAAAOEBAAATAAAAAAAAAAAA&#13;&#10;AAAAAAAAAABbQ29udGVudF9UeXBlc10ueG1sUEsBAi0AFAAGAAgAAAAhADj9If/WAAAAlAEAAAsA&#13;&#10;AAAAAAAAAAAAAAAALwEAAF9yZWxzLy5yZWxzUEsBAi0AFAAGAAgAAAAhAESeUxHLAQAAAQQAAA4A&#13;&#10;AAAAAAAAAAAAAAAALgIAAGRycy9lMm9Eb2MueG1sUEsBAi0AFAAGAAgAAAAhAHUpX63gAAAADAEA&#13;&#10;AA8AAAAAAAAAAAAAAAAAJQQAAGRycy9kb3ducmV2LnhtbFBLBQYAAAAABAAEAPMAAAAyBQAAAAA=&#13;&#10;" strokecolor="black [3213]" strokeweight=".5pt">
+              <v:line w14:anchorId="39F71305" id="Conector recto 45" o:spid="_x0000_s1026" style="position:absolute;z-index:251676672;visibility:visible;mso-wrap-style:square;mso-width-percent:0;mso-height-percent:0;mso-wrap-distance-left:9pt;mso-wrap-distance-top:0;mso-wrap-distance-right:9pt;mso-wrap-distance-bottom:0;mso-position-horizontal:absolute;mso-position-horizontal-relative:text;mso-position-vertical:absolute;mso-position-vertical-relative:text;mso-width-percent:0;mso-height-percent:0;mso-width-relative:margin;mso-height-relative:margin" from="72.05pt,.85pt" to="189.2pt,.85pt" o:gfxdata="UEsDBBQABgAIAAAAIQC2gziS/gAAAOEBAAATAAAAW0NvbnRlbnRfVHlwZXNdLnhtbJSRQU7DMBBF&#13;&#10;90jcwfIWJU67QAgl6YK0S0CoHGBkTxKLZGx5TGhvj5O2G0SRWNoz/78nu9wcxkFMGNg6quQqL6RA&#13;&#10;0s5Y6ir5vt9lD1JwBDIwOMJKHpHlpr69KfdHjyxSmriSfYz+USnWPY7AufNIadK6MEJMx9ApD/oD&#13;&#10;OlTrorhX2lFEilmcO2RdNtjC5xDF9pCuTyYBB5bi6bQ4syoJ3g9WQ0ymaiLzg5KdCXlKLjvcW893&#13;&#10;SUOqXwnz5DrgnHtJTxOsQfEKIT7DmDSUCaxw7Rqn8787ZsmRM9e2VmPeBN4uqYvTtW7jvijg9N/y&#13;&#10;JsXecLq0q+WD6m8AAAD//wMAUEsDBBQABgAIAAAAIQA4/SH/1gAAAJQBAAALAAAAX3JlbHMvLnJl&#13;&#10;bHOkkMFqwzAMhu+DvYPRfXGawxijTi+j0GvpHsDYimMaW0Yy2fr2M4PBMnrbUb/Q94l/f/hMi1qR&#13;&#10;JVI2sOt6UJgd+ZiDgffL8ekFlFSbvV0oo4EbChzGx4f9GRdb25HMsYhqlCwG5lrLq9biZkxWOiqY&#13;&#10;22YiTra2kYMu1l1tQD30/bPm3wwYN0x18gb45AdQl1tp5j/sFB2T0FQ7R0nTNEV3j6o9feQzro1i&#13;&#10;OWA14Fm+Q8a1a8+Bvu/d/dMb2JY5uiPbhG/ktn4cqGU/er3pcvwCAAD//wMAUEsDBBQABgAIAAAA&#13;&#10;IQBEnlMRywEAAAEEAAAOAAAAZHJzL2Uyb0RvYy54bWysU8tu2zAQvBfoPxC815KDtDUEyzk4SC5F&#13;&#10;a7TNBzDU0iLAF5asJf99l5QtB0mAokEulJbcmd0ZLtc3ozXsABi1dy1fLmrOwEnfabdv+cPvu08r&#13;&#10;zmISrhPGO2j5ESK/2Xz8sB5CA1e+96YDZETiYjOElvcphaaqouzBirjwARwdKo9WJApxX3UoBmK3&#13;&#10;prqq6y/V4LEL6CXESLu30yHfFH6lQKYfSkVIzLScektlxbI+5rXarEWzRxF6LU9tiDd0YYV2VHSm&#13;&#10;uhVJsD+oX1BZLdFHr9JCelt5pbSEooHULOtnan71IkDRQubEMNsU349Wfj/skOmu5defOXPC0h1t&#13;&#10;6aZk8sgwfxgdkEtDiA0lb90OT1EMO8ySR4U2f0kMG4uzx9lZGBOTtLm8Xn1d1VRBns+qCzBgTPfg&#13;&#10;Lcs/LTfaZdGiEYdvMVExSj2n5G3j8hq90d2dNqYEeVxga5AdBF10Gpe5ZcI9yaIoI6ssZGq9/KWj&#13;&#10;gYn1JygyIjdbqpcRvHAKKcGlM69xlJ1hijqYgfW/gaf8DIUynv8DnhGlsndpBlvtPL5W/WKFmvLP&#13;&#10;Dky6swWPvjuWSy3W0JwV505vIg/y07jALy938xcAAP//AwBQSwMEFAAGAAgAAAAhAHUpX63gAAAA&#13;&#10;DAEAAA8AAABkcnMvZG93bnJldi54bWxMT01rwkAQvRf6H5Yp9FLqxpqqxGykpHjpoaAp4nFNxmww&#13;&#10;Oxuyq4n/vtNe2sswjzfzPtL1aFtxxd43jhRMJxEIpNJVDdUKvorN8xKED5oq3TpCBTf0sM7u71Kd&#13;&#10;VG6gLV53oRYsQj7RCkwIXSKlLw1a7SeuQ2Lu5HqrA8O+llWvBxa3rXyJorm0uiF2MLrD3GB53l2s&#13;&#10;gkP9NNvsCyqGPHye5ma87T9ec6UeH8b3FY+3FYiAY/j7gJ8OnB8yDnZ0F6q8aBnH8ZRPeVmAYH62&#13;&#10;WMYgjr9YZqn8XyL7BgAA//8DAFBLAQItABQABgAIAAAAIQC2gziS/gAAAOEBAAATAAAAAAAAAAAA&#13;&#10;AAAAAAAAAABbQ29udGVudF9UeXBlc10ueG1sUEsBAi0AFAAGAAgAAAAhADj9If/WAAAAlAEAAAsA&#13;&#10;AAAAAAAAAAAAAAAALwEAAF9yZWxzLy5yZWxzUEsBAi0AFAAGAAgAAAAhAESeUxHLAQAAAQQAAA4A&#13;&#10;AAAAAAAAAAAAAAAALgIAAGRycy9lMm9Eb2MueG1sUEsBAi0AFAAGAAgAAAAhAHUpX63gAAAADAEA&#13;&#10;AA8AAAAAAAAAAAAAAAAAJQQAAGRycy9kb3ducmV2LnhtbFBLBQYAAAAABAAEAPMAAAAyBQAAAAA=&#13;&#10;" strokecolor="black [3213]" strokeweight=".5pt">
                 <v:stroke joinstyle="miter"/>
               </v:line>
             </w:pict>
@@ -1328,7 +2138,7 @@
           </mc:Choice>
           <mc:Fallback>
             <w:pict>
-              <v:line w14:anchorId="05F8F49C" id="Conector recto 41" o:spid="_x0000_s1026" style="position:absolute;z-index:251668480;visibility:visible;mso-wrap-style:square;mso-width-percent:0;mso-height-percent:0;mso-wrap-distance-left:9pt;mso-wrap-distance-top:0;mso-wrap-distance-right:9pt;mso-wrap-distance-bottom:0;mso-position-horizontal:absolute;mso-position-horizontal-relative:text;mso-position-vertical:absolute;mso-position-vertical-relative:text;mso-width-percent:0;mso-height-percent:0;mso-width-relative:margin;mso-height-relative:margin" from="60.9pt,13.25pt" to="60.9pt,68.25pt" o:gfxdata="UEsDBBQABgAIAAAAIQC2gziS/gAAAOEBAAATAAAAW0NvbnRlbnRfVHlwZXNdLnhtbJSRQU7DMBBF&#13;&#10;90jcwfIWJU67QAgl6YK0S0CoHGBkTxKLZGx5TGhvj5O2G0SRWNoz/78nu9wcxkFMGNg6quQqL6RA&#13;&#10;0s5Y6ir5vt9lD1JwBDIwOMJKHpHlpr69KfdHjyxSmriSfYz+USnWPY7AufNIadK6MEJMx9ApD/oD&#13;&#10;OlTrorhX2lFEilmcO2RdNtjC5xDF9pCuTyYBB5bi6bQ4syoJ3g9WQ0ymaiLzg5KdCXlKLjvcW893&#13;&#10;SUOqXwnz5DrgnHtJTxOsQfEKIT7DmDSUCaxw7Rqn8787ZsmRM9e2VmPeBN4uqYvTtW7jvijg9N/y&#13;&#10;JsXecLq0q+WD6m8AAAD//wMAUEsDBBQABgAIAAAAIQA4/SH/1gAAAJQBAAALAAAAX3JlbHMvLnJl&#13;&#10;bHOkkMFqwzAMhu+DvYPRfXGawxijTi+j0GvpHsDYimMaW0Yy2fr2M4PBMnrbUb/Q94l/f/hMi1qR&#13;&#10;JVI2sOt6UJgd+ZiDgffL8ekFlFSbvV0oo4EbChzGx4f9GRdb25HMsYhqlCwG5lrLq9biZkxWOiqY&#13;&#10;22YiTra2kYMu1l1tQD30/bPm3wwYN0x18gb45AdQl1tp5j/sFB2T0FQ7R0nTNEV3j6o9feQzro1i&#13;&#10;OWA14Fm+Q8a1a8+Bvu/d/dMb2JY5uiPbhG/ktn4cqGU/er3pcvwCAAD//wMAUEsDBBQABgAIAAAA&#13;&#10;IQAoj4mkygEAAAAEAAAOAAAAZHJzL2Uyb0RvYy54bWysU9tu2zAMfR/QfxD03tgJhqA14vQhRfdS&#13;&#10;bMEuH6DKVCxAN1Bq7Pz9KDlxinXAsGEvkijxHJKH1OZhtIYdAaP2ruXLRc0ZOOk77Q4t//H96faO&#13;&#10;s5iE64TxDlp+gsgftjcfNkNoYOV7bzpARiQuNkNoeZ9SaKoqyh6siAsfwNGj8mhFIhMPVYdiIHZr&#13;&#10;qlVdr6vBYxfQS4iRbh+nR74t/EqBTF+UipCYaTnllsqKZX3Ja7XdiOaAIvRantMQ/5CFFdpR0Jnq&#13;&#10;USTBXlG/o7Jaoo9epYX0tvJKaQmlBqpmWf9SzbdeBCi1kDgxzDLF/0crPx/3yHTX8o9Lzpyw1KMd&#13;&#10;dUomjwzzxuiBVBpCbMh55/Z4tmLYYy55VGjzTsWwsSh7mpWFMTE5XUq6Xd/frdb3ma664gLG9Am8&#13;&#10;ZfnQcqNdrlk04vgc0+R6ccnXxuU1eqO7J21MMfK0wM4gOwrqcxpLxhTijRdZGVnlOqbMyymdDEys&#13;&#10;X0GRDpTrskQvE3jlFFKCSxde48g7wxRlMAPrPwPP/hkKZTr/BjwjSmTv0gy22nn8XfSrFGryvygw&#13;&#10;1Z0lePHdqfS0SENjVppz/hJ5jt/aBX79uNufAAAA//8DAFBLAwQUAAYACAAAACEADqxjr+EAAAAP&#13;&#10;AQAADwAAAGRycy9kb3ducmV2LnhtbExPwWrDMAy9D/YPRoVdxuo0pWGkccrI6GWHwZpRdnRjNQmN&#13;&#10;5RC7Tfr3U3dZL0LvSXp6L9tMthMXHHzrSMFiHoFAqpxpqVbwXW5fXkH4oMnozhEquKKHTf74kOnU&#13;&#10;uJG+8LILtWAR8qlW0ITQp1L6qkGr/dz1SDw7usHqwHCopRn0yOK2k3EUJdLqlvhDo3ssGqxOu7NV&#13;&#10;8FM/L7f7ksqxCJ/HpJmu+49VodTTbHpfc3lbgwg4hf8LuGVg/5CzsYM7k/GiYxwv2H9QECcrELeF&#13;&#10;P+LAzZIZmWfyPkf+CwAA//8DAFBLAQItABQABgAIAAAAIQC2gziS/gAAAOEBAAATAAAAAAAAAAAA&#13;&#10;AAAAAAAAAABbQ29udGVudF9UeXBlc10ueG1sUEsBAi0AFAAGAAgAAAAhADj9If/WAAAAlAEAAAsA&#13;&#10;AAAAAAAAAAAAAAAALwEAAF9yZWxzLy5yZWxzUEsBAi0AFAAGAAgAAAAhACiPiaTKAQAAAAQAAA4A&#13;&#10;AAAAAAAAAAAAAAAALgIAAGRycy9lMm9Eb2MueG1sUEsBAi0AFAAGAAgAAAAhAA6sY6/hAAAADwEA&#13;&#10;AA8AAAAAAAAAAAAAAAAAJAQAAGRycy9kb3ducmV2LnhtbFBLBQYAAAAABAAEAPMAAAAyBQAAAAA=&#13;&#10;" strokecolor="black [3213]" strokeweight=".5pt">
+              <v:line w14:anchorId="4DF1AF70" id="Conector recto 41" o:spid="_x0000_s1026" style="position:absolute;z-index:251668480;visibility:visible;mso-wrap-style:square;mso-width-percent:0;mso-height-percent:0;mso-wrap-distance-left:9pt;mso-wrap-distance-top:0;mso-wrap-distance-right:9pt;mso-wrap-distance-bottom:0;mso-position-horizontal:absolute;mso-position-horizontal-relative:text;mso-position-vertical:absolute;mso-position-vertical-relative:text;mso-width-percent:0;mso-height-percent:0;mso-width-relative:margin;mso-height-relative:margin" from="60.9pt,13.25pt" to="60.9pt,68.25pt" o:gfxdata="UEsDBBQABgAIAAAAIQC2gziS/gAAAOEBAAATAAAAW0NvbnRlbnRfVHlwZXNdLnhtbJSRQU7DMBBF&#13;&#10;90jcwfIWJU67QAgl6YK0S0CoHGBkTxKLZGx5TGhvj5O2G0SRWNoz/78nu9wcxkFMGNg6quQqL6RA&#13;&#10;0s5Y6ir5vt9lD1JwBDIwOMJKHpHlpr69KfdHjyxSmriSfYz+USnWPY7AufNIadK6MEJMx9ApD/oD&#13;&#10;OlTrorhX2lFEilmcO2RdNtjC5xDF9pCuTyYBB5bi6bQ4syoJ3g9WQ0ymaiLzg5KdCXlKLjvcW893&#13;&#10;SUOqXwnz5DrgnHtJTxOsQfEKIT7DmDSUCaxw7Rqn8787ZsmRM9e2VmPeBN4uqYvTtW7jvijg9N/y&#13;&#10;JsXecLq0q+WD6m8AAAD//wMAUEsDBBQABgAIAAAAIQA4/SH/1gAAAJQBAAALAAAAX3JlbHMvLnJl&#13;&#10;bHOkkMFqwzAMhu+DvYPRfXGawxijTi+j0GvpHsDYimMaW0Yy2fr2M4PBMnrbUb/Q94l/f/hMi1qR&#13;&#10;JVI2sOt6UJgd+ZiDgffL8ekFlFSbvV0oo4EbChzGx4f9GRdb25HMsYhqlCwG5lrLq9biZkxWOiqY&#13;&#10;22YiTra2kYMu1l1tQD30/bPm3wwYN0x18gb45AdQl1tp5j/sFB2T0FQ7R0nTNEV3j6o9feQzro1i&#13;&#10;OWA14Fm+Q8a1a8+Bvu/d/dMb2JY5uiPbhG/ktn4cqGU/er3pcvwCAAD//wMAUEsDBBQABgAIAAAA&#13;&#10;IQAoj4mkygEAAAAEAAAOAAAAZHJzL2Uyb0RvYy54bWysU9tu2zAMfR/QfxD03tgJhqA14vQhRfdS&#13;&#10;bMEuH6DKVCxAN1Bq7Pz9KDlxinXAsGEvkijxHJKH1OZhtIYdAaP2ruXLRc0ZOOk77Q4t//H96faO&#13;&#10;s5iE64TxDlp+gsgftjcfNkNoYOV7bzpARiQuNkNoeZ9SaKoqyh6siAsfwNGj8mhFIhMPVYdiIHZr&#13;&#10;qlVdr6vBYxfQS4iRbh+nR74t/EqBTF+UipCYaTnllsqKZX3Ja7XdiOaAIvRantMQ/5CFFdpR0Jnq&#13;&#10;USTBXlG/o7Jaoo9epYX0tvJKaQmlBqpmWf9SzbdeBCi1kDgxzDLF/0crPx/3yHTX8o9Lzpyw1KMd&#13;&#10;dUomjwzzxuiBVBpCbMh55/Z4tmLYYy55VGjzTsWwsSh7mpWFMTE5XUq6Xd/frdb3ma664gLG9Am8&#13;&#10;ZfnQcqNdrlk04vgc0+R6ccnXxuU1eqO7J21MMfK0wM4gOwrqcxpLxhTijRdZGVnlOqbMyymdDEys&#13;&#10;X0GRDpTrskQvE3jlFFKCSxde48g7wxRlMAPrPwPP/hkKZTr/BjwjSmTv0gy22nn8XfSrFGryvygw&#13;&#10;1Z0lePHdqfS0SENjVppz/hJ5jt/aBX79uNufAAAA//8DAFBLAwQUAAYACAAAACEADqxjr+EAAAAP&#13;&#10;AQAADwAAAGRycy9kb3ducmV2LnhtbExPwWrDMAy9D/YPRoVdxuo0pWGkccrI6GWHwZpRdnRjNQmN&#13;&#10;5RC7Tfr3U3dZL0LvSXp6L9tMthMXHHzrSMFiHoFAqpxpqVbwXW5fXkH4oMnozhEquKKHTf74kOnU&#13;&#10;uJG+8LILtWAR8qlW0ITQp1L6qkGr/dz1SDw7usHqwHCopRn0yOK2k3EUJdLqlvhDo3ssGqxOu7NV&#13;&#10;8FM/L7f7ksqxCJ/HpJmu+49VodTTbHpfc3lbgwg4hf8LuGVg/5CzsYM7k/GiYxwv2H9QECcrELeF&#13;&#10;P+LAzZIZmWfyPkf+CwAA//8DAFBLAQItABQABgAIAAAAIQC2gziS/gAAAOEBAAATAAAAAAAAAAAA&#13;&#10;AAAAAAAAAABbQ29udGVudF9UeXBlc10ueG1sUEsBAi0AFAAGAAgAAAAhADj9If/WAAAAlAEAAAsA&#13;&#10;AAAAAAAAAAAAAAAALwEAAF9yZWxzLy5yZWxzUEsBAi0AFAAGAAgAAAAhACiPiaTKAQAAAAQAAA4A&#13;&#10;AAAAAAAAAAAAAAAALgIAAGRycy9lMm9Eb2MueG1sUEsBAi0AFAAGAAgAAAAhAA6sY6/hAAAADwEA&#13;&#10;AA8AAAAAAAAAAAAAAAAAJAQAAGRycy9kb3ducmV2LnhtbFBLBQYAAAAABAAEAPMAAAAyBQAAAAA=&#13;&#10;" strokecolor="black [3213]" strokeweight=".5pt">
                 <v:stroke joinstyle="miter"/>
               </v:line>
             </w:pict>
@@ -1537,7 +2347,7 @@
           </mc:Choice>
           <mc:Fallback>
             <w:pict>
-              <v:line w14:anchorId="2EA42AA5" id="Conector recto 46" o:spid="_x0000_s1026" style="position:absolute;flip:x y;z-index:251678720;visibility:visible;mso-wrap-style:square;mso-width-percent:0;mso-height-percent:0;mso-wrap-distance-left:9pt;mso-wrap-distance-top:0;mso-wrap-distance-right:9pt;mso-wrap-distance-bottom:0;mso-position-horizontal:absolute;mso-position-horizontal-relative:text;mso-position-vertical:absolute;mso-position-vertical-relative:text;mso-width-percent:0;mso-height-percent:0;mso-width-relative:margin;mso-height-relative:margin" from="142.8pt,11.4pt" to="192.25pt,43.75pt" o:gfxdata="UEsDBBQABgAIAAAAIQC2gziS/gAAAOEBAAATAAAAW0NvbnRlbnRfVHlwZXNdLnhtbJSRQU7DMBBF&#13;&#10;90jcwfIWJU67QAgl6YK0S0CoHGBkTxKLZGx5TGhvj5O2G0SRWNoz/78nu9wcxkFMGNg6quQqL6RA&#13;&#10;0s5Y6ir5vt9lD1JwBDIwOMJKHpHlpr69KfdHjyxSmriSfYz+USnWPY7AufNIadK6MEJMx9ApD/oD&#13;&#10;OlTrorhX2lFEilmcO2RdNtjC5xDF9pCuTyYBB5bi6bQ4syoJ3g9WQ0ymaiLzg5KdCXlKLjvcW893&#13;&#10;SUOqXwnz5DrgnHtJTxOsQfEKIT7DmDSUCaxw7Rqn8787ZsmRM9e2VmPeBN4uqYvTtW7jvijg9N/y&#13;&#10;JsXecLq0q+WD6m8AAAD//wMAUEsDBBQABgAIAAAAIQA4/SH/1gAAAJQBAAALAAAAX3JlbHMvLnJl&#13;&#10;bHOkkMFqwzAMhu+DvYPRfXGawxijTi+j0GvpHsDYimMaW0Yy2fr2M4PBMnrbUb/Q94l/f/hMi1qR&#13;&#10;JVI2sOt6UJgd+ZiDgffL8ekFlFSbvV0oo4EbChzGx4f9GRdb25HMsYhqlCwG5lrLq9biZkxWOiqY&#13;&#10;22YiTra2kYMu1l1tQD30/bPm3wwYN0x18gb45AdQl1tp5j/sFB2T0FQ7R0nTNEV3j6o9feQzro1i&#13;&#10;OWA14Fm+Q8a1a8+Bvu/d/dMb2JY5uiPbhG/ktn4cqGU/er3pcvwCAAD//wMAUEsDBBQABgAIAAAA&#13;&#10;IQASrSOV3AEAABkEAAAOAAAAZHJzL2Uyb0RvYy54bWysU02P0zAQvSPxHyzfaZJqVZWo6R66Wjgg&#13;&#10;qIDl7nXGrSV/aWza9N8zdtJ0BQgJRA+u7Zn3Zt7zZHM/WMNOgFF71/FmUXMGTvpeu0PHn74+vllz&#13;&#10;FpNwvTDeQccvEPn99vWrzTm0sPRHb3pARiQutufQ8WNKoa2qKI9gRVz4AI6CyqMViY54qHoUZ2K3&#13;&#10;plrW9ao6e+wDegkx0u3DGOTbwq8UyPRJqQiJmY5Tb6msWNbnvFbbjWgPKMJRy6kN8Q9dWKEdFZ2p&#13;&#10;HkQS7DvqX6isluijV2khva28UlpC0UBqmvonNV+OIkDRQubEMNsU/x+t/HjaI9N9x+9WnDlh6Y12&#13;&#10;9FIyeWSY/xgFyKVziC0l79wep1MMe8ySB4WWKaPDexoAXnbf8i7HSCAbituX2W0YEpN0uVqum7dU&#13;&#10;VFLorqHfOtepRsIMDhjTO/CW5U3HjXbZDNGK04eYxtRrSr42Lq/RG90/amPKIY8R7Ayyk6ABSEMz&#13;&#10;lXiRRQUzssoCR0llly4GRtbPoMgganiUVEbzximkBJeuvMZRdoYp6mAG1qXtPwKn/AyFMrZ/A54R&#13;&#10;pbJ3aQZb7Tz+rvrNCjXmXx0YdWcLnn1/KY9drKH5K48zfSt5wF+eC/z2RW9/AAAA//8DAFBLAwQU&#13;&#10;AAYACAAAACEA6s8Wx+UAAAAOAQAADwAAAGRycy9kb3ducmV2LnhtbEyPT0/DMAzF70h8h8hI3FhK&#13;&#10;oVvomk5sCKGhHdifC7esMW1Fk1RJ1pVvP3OCi2XLz8/vVyxG07EBfWidlXA/SYChrZxubS3hsH+9&#13;&#10;E8BCVFarzlmU8IMBFuX1VaFy7c52i8Mu1oxMbMiVhCbGPuc8VA0aFSauR0u7L+eNijT6mmuvzmRu&#13;&#10;Op4myZQb1Vr60KgeVw1W37uTkfBe4XK10WITP8T+6W3Yrj/9ci3l7c34MqfyPAcWcYx/F/DLQPmh&#13;&#10;pGBHd7I6sE5CKrIpSalJiYMED+IxA3aUIGYZ8LLg/zHKCwAAAP//AwBQSwECLQAUAAYACAAAACEA&#13;&#10;toM4kv4AAADhAQAAEwAAAAAAAAAAAAAAAAAAAAAAW0NvbnRlbnRfVHlwZXNdLnhtbFBLAQItABQA&#13;&#10;BgAIAAAAIQA4/SH/1gAAAJQBAAALAAAAAAAAAAAAAAAAAC8BAABfcmVscy8ucmVsc1BLAQItABQA&#13;&#10;BgAIAAAAIQASrSOV3AEAABkEAAAOAAAAAAAAAAAAAAAAAC4CAABkcnMvZTJvRG9jLnhtbFBLAQIt&#13;&#10;ABQABgAIAAAAIQDqzxbH5QAAAA4BAAAPAAAAAAAAAAAAAAAAADYEAABkcnMvZG93bnJldi54bWxQ&#13;&#10;SwUGAAAAAAQABADzAAAASAUAAAAA&#13;&#10;" strokecolor="black [3213]" strokeweight=".5pt">
+              <v:line w14:anchorId="62A5933F" id="Conector recto 46" o:spid="_x0000_s1026" style="position:absolute;flip:x y;z-index:251678720;visibility:visible;mso-wrap-style:square;mso-width-percent:0;mso-height-percent:0;mso-wrap-distance-left:9pt;mso-wrap-distance-top:0;mso-wrap-distance-right:9pt;mso-wrap-distance-bottom:0;mso-position-horizontal:absolute;mso-position-horizontal-relative:text;mso-position-vertical:absolute;mso-position-vertical-relative:text;mso-width-percent:0;mso-height-percent:0;mso-width-relative:margin;mso-height-relative:margin" from="142.8pt,11.4pt" to="192.25pt,43.75pt" o:gfxdata="UEsDBBQABgAIAAAAIQC2gziS/gAAAOEBAAATAAAAW0NvbnRlbnRfVHlwZXNdLnhtbJSRQU7DMBBF&#13;&#10;90jcwfIWJU67QAgl6YK0S0CoHGBkTxKLZGx5TGhvj5O2G0SRWNoz/78nu9wcxkFMGNg6quQqL6RA&#13;&#10;0s5Y6ir5vt9lD1JwBDIwOMJKHpHlpr69KfdHjyxSmriSfYz+USnWPY7AufNIadK6MEJMx9ApD/oD&#13;&#10;OlTrorhX2lFEilmcO2RdNtjC5xDF9pCuTyYBB5bi6bQ4syoJ3g9WQ0ymaiLzg5KdCXlKLjvcW893&#13;&#10;SUOqXwnz5DrgnHtJTxOsQfEKIT7DmDSUCaxw7Rqn8787ZsmRM9e2VmPeBN4uqYvTtW7jvijg9N/y&#13;&#10;JsXecLq0q+WD6m8AAAD//wMAUEsDBBQABgAIAAAAIQA4/SH/1gAAAJQBAAALAAAAX3JlbHMvLnJl&#13;&#10;bHOkkMFqwzAMhu+DvYPRfXGawxijTi+j0GvpHsDYimMaW0Yy2fr2M4PBMnrbUb/Q94l/f/hMi1qR&#13;&#10;JVI2sOt6UJgd+ZiDgffL8ekFlFSbvV0oo4EbChzGx4f9GRdb25HMsYhqlCwG5lrLq9biZkxWOiqY&#13;&#10;22YiTra2kYMu1l1tQD30/bPm3wwYN0x18gb45AdQl1tp5j/sFB2T0FQ7R0nTNEV3j6o9feQzro1i&#13;&#10;OWA14Fm+Q8a1a8+Bvu/d/dMb2JY5uiPbhG/ktn4cqGU/er3pcvwCAAD//wMAUEsDBBQABgAIAAAA&#13;&#10;IQASrSOV3AEAABkEAAAOAAAAZHJzL2Uyb0RvYy54bWysU02P0zAQvSPxHyzfaZJqVZWo6R66Wjgg&#13;&#10;qIDl7nXGrSV/aWza9N8zdtJ0BQgJRA+u7Zn3Zt7zZHM/WMNOgFF71/FmUXMGTvpeu0PHn74+vllz&#13;&#10;FpNwvTDeQccvEPn99vWrzTm0sPRHb3pARiQutufQ8WNKoa2qKI9gRVz4AI6CyqMViY54qHoUZ2K3&#13;&#10;plrW9ao6e+wDegkx0u3DGOTbwq8UyPRJqQiJmY5Tb6msWNbnvFbbjWgPKMJRy6kN8Q9dWKEdFZ2p&#13;&#10;HkQS7DvqX6isluijV2khva28UlpC0UBqmvonNV+OIkDRQubEMNsU/x+t/HjaI9N9x+9WnDlh6Y12&#13;&#10;9FIyeWSY/xgFyKVziC0l79wep1MMe8ySB4WWKaPDexoAXnbf8i7HSCAbituX2W0YEpN0uVqum7dU&#13;&#10;VFLorqHfOtepRsIMDhjTO/CW5U3HjXbZDNGK04eYxtRrSr42Lq/RG90/amPKIY8R7Ayyk6ABSEMz&#13;&#10;lXiRRQUzssoCR0llly4GRtbPoMgganiUVEbzximkBJeuvMZRdoYp6mAG1qXtPwKn/AyFMrZ/A54R&#13;&#10;pbJ3aQZb7Tz+rvrNCjXmXx0YdWcLnn1/KY9drKH5K48zfSt5wF+eC/z2RW9/AAAA//8DAFBLAwQU&#13;&#10;AAYACAAAACEA6s8Wx+UAAAAOAQAADwAAAGRycy9kb3ducmV2LnhtbEyPT0/DMAzF70h8h8hI3FhK&#13;&#10;oVvomk5sCKGhHdifC7esMW1Fk1RJ1pVvP3OCi2XLz8/vVyxG07EBfWidlXA/SYChrZxubS3hsH+9&#13;&#10;E8BCVFarzlmU8IMBFuX1VaFy7c52i8Mu1oxMbMiVhCbGPuc8VA0aFSauR0u7L+eNijT6mmuvzmRu&#13;&#10;Op4myZQb1Vr60KgeVw1W37uTkfBe4XK10WITP8T+6W3Yrj/9ci3l7c34MqfyPAcWcYx/F/DLQPmh&#13;&#10;pGBHd7I6sE5CKrIpSalJiYMED+IxA3aUIGYZ8LLg/zHKCwAAAP//AwBQSwECLQAUAAYACAAAACEA&#13;&#10;toM4kv4AAADhAQAAEwAAAAAAAAAAAAAAAAAAAAAAW0NvbnRlbnRfVHlwZXNdLnhtbFBLAQItABQA&#13;&#10;BgAIAAAAIQA4/SH/1gAAAJQBAAALAAAAAAAAAAAAAAAAAC8BAABfcmVscy8ucmVsc1BLAQItABQA&#13;&#10;BgAIAAAAIQASrSOV3AEAABkEAAAOAAAAAAAAAAAAAAAAAC4CAABkcnMvZTJvRG9jLnhtbFBLAQIt&#13;&#10;ABQABgAIAAAAIQDqzxbH5QAAAA4BAAAPAAAAAAAAAAAAAAAAADYEAABkcnMvZG93bnJldi54bWxQ&#13;&#10;SwUGAAAAAAQABADzAAAASAUAAAAA&#13;&#10;" strokecolor="black [3213]" strokeweight=".5pt">
                 <v:stroke joinstyle="miter"/>
               </v:line>
             </w:pict>
@@ -1613,7 +2423,7 @@
           </mc:Choice>
           <mc:Fallback>
             <w:pict>
-              <v:line w14:anchorId="378342E5" id="Conector recto 42" o:spid="_x0000_s1026" style="position:absolute;flip:y;z-index:251670528;visibility:visible;mso-wrap-style:square;mso-width-percent:0;mso-height-percent:0;mso-wrap-distance-left:9pt;mso-wrap-distance-top:0;mso-wrap-distance-right:9pt;mso-wrap-distance-bottom:0;mso-position-horizontal:absolute;mso-position-horizontal-relative:text;mso-position-vertical:absolute;mso-position-vertical-relative:text;mso-width-percent:0;mso-height-percent:0;mso-width-relative:margin;mso-height-relative:margin" from="71.8pt,11.4pt" to="119.8pt,47.4pt" o:gfxdata="UEsDBBQABgAIAAAAIQC2gziS/gAAAOEBAAATAAAAW0NvbnRlbnRfVHlwZXNdLnhtbJSRQU7DMBBF&#13;&#10;90jcwfIWJU67QAgl6YK0S0CoHGBkTxKLZGx5TGhvj5O2G0SRWNoz/78nu9wcxkFMGNg6quQqL6RA&#13;&#10;0s5Y6ir5vt9lD1JwBDIwOMJKHpHlpr69KfdHjyxSmriSfYz+USnWPY7AufNIadK6MEJMx9ApD/oD&#13;&#10;OlTrorhX2lFEilmcO2RdNtjC5xDF9pCuTyYBB5bi6bQ4syoJ3g9WQ0ymaiLzg5KdCXlKLjvcW893&#13;&#10;SUOqXwnz5DrgnHtJTxOsQfEKIT7DmDSUCaxw7Rqn8787ZsmRM9e2VmPeBN4uqYvTtW7jvijg9N/y&#13;&#10;JsXecLq0q+WD6m8AAAD//wMAUEsDBBQABgAIAAAAIQA4/SH/1gAAAJQBAAALAAAAX3JlbHMvLnJl&#13;&#10;bHOkkMFqwzAMhu+DvYPRfXGawxijTi+j0GvpHsDYimMaW0Yy2fr2M4PBMnrbUb/Q94l/f/hMi1qR&#13;&#10;JVI2sOt6UJgd+ZiDgffL8ekFlFSbvV0oo4EbChzGx4f9GRdb25HMsYhqlCwG5lrLq9biZkxWOiqY&#13;&#10;22YiTra2kYMu1l1tQD30/bPm3wwYN0x18gb45AdQl1tp5j/sFB2T0FQ7R0nTNEV3j6o9feQzro1i&#13;&#10;OWA14Fm+Q8a1a8+Bvu/d/dMb2JY5uiPbhG/ktn4cqGU/er3pcvwCAAD//wMAUEsDBBQABgAIAAAA&#13;&#10;IQCI68E62QEAAA8EAAAOAAAAZHJzL2Uyb0RvYy54bWysU01v2zAMvQ/YfxB0X+wEbbcacXpI0V2G&#13;&#10;Ldi63VWZigXoC5QWO/9+lJw4xTYMaLGLbEl8j3yP1PputIYdAKP2ruXLRc0ZOOk77fYt//748O4D&#13;&#10;ZzEJ1wnjHbT8CJHfbd6+WQ+hgZXvvekAGZG42Ayh5X1KoamqKHuwIi58AEeXyqMViba4rzoUA7Fb&#13;&#10;U63q+qYaPHYBvYQY6fR+uuSbwq8UyPRFqQiJmZZTbamsWNanvFabtWj2KEKv5akM8YoqrNCOks5U&#13;&#10;9yIJ9hP1H1RWS/TRq7SQ3lZeKS2haCA1y/o3Nd96EaBoIXNimG2K/49Wfj7skOmu5Vcrzpyw1KMt&#13;&#10;dUomjwzzh9EFuTSE2FDw1u3wtIthh1nyqNAyZXT4QQNQTCBZbCweH2ePYUxM0uFNfXtd33Im6erq&#13;&#10;+j31MLNXE02mCxjTR/CW5Z+WG+2yBaIRh08xTaHnkHxsXF6jN7p70MaUTR4e2BpkB0FtT+PylOJZ&#13;&#10;FCXMyCrLmoSUv3Q0MLF+BUW2UMGTpDKQF04hJbh05jWOojNMUQUzsC5l/xN4is9QKMP6EvCMKJm9&#13;&#10;SzPYaufxb9kvVqgp/uzApDtb8OS7Y2lxsYamrjTn9ELyWD/fF/jlHW9+AQAA//8DAFBLAwQUAAYA&#13;&#10;CAAAACEAZHqhMeMAAAAOAQAADwAAAGRycy9kb3ducmV2LnhtbExPTU/CQBC9m/gfNmPiTbYUQqB0&#13;&#10;S4zGgwlBBA9yW3aHttqdrd0t1H/veNLLJG/mzfvIV4NrxBm7UHtSMB4lIJCMtzWVCt72T3dzECFq&#13;&#10;srrxhAq+McCquL7KdWb9hV7xvIulYBEKmVZQxdhmUgZTodNh5Fskvp1853Rk2JXSdvrC4q6RaZLM&#13;&#10;pNM1sUOlW3yo0Hzueqfgffz8tTXtx3b/YtaHbh03G4y9Urc3w+OSx/0SRMQh/n3AbwfODwUHO/qe&#13;&#10;bBAN4+lkxlQFaco9mJBOFrw4KlhM5yCLXP6vUfwAAAD//wMAUEsBAi0AFAAGAAgAAAAhALaDOJL+&#13;&#10;AAAA4QEAABMAAAAAAAAAAAAAAAAAAAAAAFtDb250ZW50X1R5cGVzXS54bWxQSwECLQAUAAYACAAA&#13;&#10;ACEAOP0h/9YAAACUAQAACwAAAAAAAAAAAAAAAAAvAQAAX3JlbHMvLnJlbHNQSwECLQAUAAYACAAA&#13;&#10;ACEAiOvBOtkBAAAPBAAADgAAAAAAAAAAAAAAAAAuAgAAZHJzL2Uyb0RvYy54bWxQSwECLQAUAAYA&#13;&#10;CAAAACEAZHqhMeMAAAAOAQAADwAAAAAAAAAAAAAAAAAzBAAAZHJzL2Rvd25yZXYueG1sUEsFBgAA&#13;&#10;AAAEAAQA8wAAAEMFAAAAAA==&#13;&#10;" strokecolor="black [3213]" strokeweight=".5pt">
+              <v:line w14:anchorId="6B5A71E6" id="Conector recto 42" o:spid="_x0000_s1026" style="position:absolute;flip:y;z-index:251670528;visibility:visible;mso-wrap-style:square;mso-width-percent:0;mso-height-percent:0;mso-wrap-distance-left:9pt;mso-wrap-distance-top:0;mso-wrap-distance-right:9pt;mso-wrap-distance-bottom:0;mso-position-horizontal:absolute;mso-position-horizontal-relative:text;mso-position-vertical:absolute;mso-position-vertical-relative:text;mso-width-percent:0;mso-height-percent:0;mso-width-relative:margin;mso-height-relative:margin" from="71.8pt,11.4pt" to="119.8pt,47.4pt" o:gfxdata="UEsDBBQABgAIAAAAIQC2gziS/gAAAOEBAAATAAAAW0NvbnRlbnRfVHlwZXNdLnhtbJSRQU7DMBBF&#13;&#10;90jcwfIWJU67QAgl6YK0S0CoHGBkTxKLZGx5TGhvj5O2G0SRWNoz/78nu9wcxkFMGNg6quQqL6RA&#13;&#10;0s5Y6ir5vt9lD1JwBDIwOMJKHpHlpr69KfdHjyxSmriSfYz+USnWPY7AufNIadK6MEJMx9ApD/oD&#13;&#10;OlTrorhX2lFEilmcO2RdNtjC5xDF9pCuTyYBB5bi6bQ4syoJ3g9WQ0ymaiLzg5KdCXlKLjvcW893&#13;&#10;SUOqXwnz5DrgnHtJTxOsQfEKIT7DmDSUCaxw7Rqn8787ZsmRM9e2VmPeBN4uqYvTtW7jvijg9N/y&#13;&#10;JsXecLq0q+WD6m8AAAD//wMAUEsDBBQABgAIAAAAIQA4/SH/1gAAAJQBAAALAAAAX3JlbHMvLnJl&#13;&#10;bHOkkMFqwzAMhu+DvYPRfXGawxijTi+j0GvpHsDYimMaW0Yy2fr2M4PBMnrbUb/Q94l/f/hMi1qR&#13;&#10;JVI2sOt6UJgd+ZiDgffL8ekFlFSbvV0oo4EbChzGx4f9GRdb25HMsYhqlCwG5lrLq9biZkxWOiqY&#13;&#10;22YiTra2kYMu1l1tQD30/bPm3wwYN0x18gb45AdQl1tp5j/sFB2T0FQ7R0nTNEV3j6o9feQzro1i&#13;&#10;OWA14Fm+Q8a1a8+Bvu/d/dMb2JY5uiPbhG/ktn4cqGU/er3pcvwCAAD//wMAUEsDBBQABgAIAAAA&#13;&#10;IQCI68E62QEAAA8EAAAOAAAAZHJzL2Uyb0RvYy54bWysU01v2zAMvQ/YfxB0X+wEbbcacXpI0V2G&#13;&#10;Ldi63VWZigXoC5QWO/9+lJw4xTYMaLGLbEl8j3yP1PputIYdAKP2ruXLRc0ZOOk77fYt//748O4D&#13;&#10;ZzEJ1wnjHbT8CJHfbd6+WQ+hgZXvvekAGZG42Ayh5X1KoamqKHuwIi58AEeXyqMViba4rzoUA7Fb&#13;&#10;U63q+qYaPHYBvYQY6fR+uuSbwq8UyPRFqQiJmZZTbamsWNanvFabtWj2KEKv5akM8YoqrNCOks5U&#13;&#10;9yIJ9hP1H1RWS/TRq7SQ3lZeKS2haCA1y/o3Nd96EaBoIXNimG2K/49Wfj7skOmu5Vcrzpyw1KMt&#13;&#10;dUomjwzzh9EFuTSE2FDw1u3wtIthh1nyqNAyZXT4QQNQTCBZbCweH2ePYUxM0uFNfXtd33Im6erq&#13;&#10;+j31MLNXE02mCxjTR/CW5Z+WG+2yBaIRh08xTaHnkHxsXF6jN7p70MaUTR4e2BpkB0FtT+PylOJZ&#13;&#10;FCXMyCrLmoSUv3Q0MLF+BUW2UMGTpDKQF04hJbh05jWOojNMUQUzsC5l/xN4is9QKMP6EvCMKJm9&#13;&#10;SzPYaufxb9kvVqgp/uzApDtb8OS7Y2lxsYamrjTn9ELyWD/fF/jlHW9+AQAA//8DAFBLAwQUAAYA&#13;&#10;CAAAACEAZHqhMeMAAAAOAQAADwAAAGRycy9kb3ducmV2LnhtbExPTU/CQBC9m/gfNmPiTbYUQqB0&#13;&#10;S4zGgwlBBA9yW3aHttqdrd0t1H/veNLLJG/mzfvIV4NrxBm7UHtSMB4lIJCMtzWVCt72T3dzECFq&#13;&#10;srrxhAq+McCquL7KdWb9hV7xvIulYBEKmVZQxdhmUgZTodNh5Fskvp1853Rk2JXSdvrC4q6RaZLM&#13;&#10;pNM1sUOlW3yo0Hzueqfgffz8tTXtx3b/YtaHbh03G4y9Urc3w+OSx/0SRMQh/n3AbwfODwUHO/qe&#13;&#10;bBAN4+lkxlQFaco9mJBOFrw4KlhM5yCLXP6vUfwAAAD//wMAUEsBAi0AFAAGAAgAAAAhALaDOJL+&#13;&#10;AAAA4QEAABMAAAAAAAAAAAAAAAAAAAAAAFtDb250ZW50X1R5cGVzXS54bWxQSwECLQAUAAYACAAA&#13;&#10;ACEAOP0h/9YAAACUAQAACwAAAAAAAAAAAAAAAAAvAQAAX3JlbHMvLnJlbHNQSwECLQAUAAYACAAA&#13;&#10;ACEAiOvBOtkBAAAPBAAADgAAAAAAAAAAAAAAAAAuAgAAZHJzL2Uyb0RvYy54bWxQSwECLQAUAAYA&#13;&#10;CAAAACEAZHqhMeMAAAAOAQAADwAAAAAAAAAAAAAAAAAzBAAAZHJzL2Rvd25yZXYueG1sUEsFBgAA&#13;&#10;AAAEAAQA8wAAAEMFAAAAAA==&#13;&#10;" strokecolor="black [3213]" strokeweight=".5pt">
                 <v:stroke joinstyle="miter"/>
               </v:line>
             </w:pict>
@@ -1822,7 +2632,7 @@
           </mc:Choice>
           <mc:Fallback>
             <w:pict>
-              <v:line w14:anchorId="5D7E10B5" id="Conector recto 44" o:spid="_x0000_s1026" style="position:absolute;z-index:251674624;visibility:visible;mso-wrap-style:square;mso-width-percent:0;mso-height-percent:0;mso-wrap-distance-left:9pt;mso-wrap-distance-top:0;mso-wrap-distance-right:9pt;mso-wrap-distance-bottom:0;mso-position-horizontal:absolute;mso-position-horizontal-relative:text;mso-position-vertical:absolute;mso-position-vertical-relative:text;mso-width-percent:0;mso-height-percent:0;mso-width-relative:margin;mso-height-relative:margin" from="72.05pt,21.5pt" to="189.2pt,21.5pt" o:gfxdata="UEsDBBQABgAIAAAAIQC2gziS/gAAAOEBAAATAAAAW0NvbnRlbnRfVHlwZXNdLnhtbJSRQU7DMBBF&#13;&#10;90jcwfIWJU67QAgl6YK0S0CoHGBkTxKLZGx5TGhvj5O2G0SRWNoz/78nu9wcxkFMGNg6quQqL6RA&#13;&#10;0s5Y6ir5vt9lD1JwBDIwOMJKHpHlpr69KfdHjyxSmriSfYz+USnWPY7AufNIadK6MEJMx9ApD/oD&#13;&#10;OlTrorhX2lFEilmcO2RdNtjC5xDF9pCuTyYBB5bi6bQ4syoJ3g9WQ0ymaiLzg5KdCXlKLjvcW893&#13;&#10;SUOqXwnz5DrgnHtJTxOsQfEKIT7DmDSUCaxw7Rqn8787ZsmRM9e2VmPeBN4uqYvTtW7jvijg9N/y&#13;&#10;JsXecLq0q+WD6m8AAAD//wMAUEsDBBQABgAIAAAAIQA4/SH/1gAAAJQBAAALAAAAX3JlbHMvLnJl&#13;&#10;bHOkkMFqwzAMhu+DvYPRfXGawxijTi+j0GvpHsDYimMaW0Yy2fr2M4PBMnrbUb/Q94l/f/hMi1qR&#13;&#10;JVI2sOt6UJgd+ZiDgffL8ekFlFSbvV0oo4EbChzGx4f9GRdb25HMsYhqlCwG5lrLq9biZkxWOiqY&#13;&#10;22YiTra2kYMu1l1tQD30/bPm3wwYN0x18gb45AdQl1tp5j/sFB2T0FQ7R0nTNEV3j6o9feQzro1i&#13;&#10;OWA14Fm+Q8a1a8+Bvu/d/dMb2JY5uiPbhG/ktn4cqGU/er3pcvwCAAD//wMAUEsDBBQABgAIAAAA&#13;&#10;IQDjePZqywEAAAEEAAAOAAAAZHJzL2Uyb0RvYy54bWysU02P0zAQvSPxHyzfaZKqgiVquoeulguC&#13;&#10;Ctgf4HXGjSV/aWya9N8zdtp0BUgIxMXJ2PPezHseb+8na9gJMGrvOt6sas7ASd9rd+z407fHN3ec&#13;&#10;xSRcL4x30PEzRH6/e/1qO4YW1n7wpgdkROJiO4aODymFtqqiHMCKuPIBHB0qj1YkCvFY9ShGYrem&#13;&#10;Wtf122r02Af0EmKk3Yf5kO8Kv1Ig02elIiRmOk69pbJiWZ/zWu22oj2iCIOWlzbEP3RhhXZUdKF6&#13;&#10;EEmw76h/obJaoo9epZX0tvJKaQlFA6lp6p/UfB1EgKKFzIlhsSn+P1r56XRApvuObzacOWHpjvZ0&#13;&#10;UzJ5ZJg/jA7IpTHElpL37oCXKIYDZsmTQpu/JIZNxdnz4ixMiUnabDZ3796vG87k9ay6AQPG9AG8&#13;&#10;Zfmn40a7LFq04vQxJipGqdeUvG1cXqM3un/UxpQgjwvsDbKToItOU5NbJtyLLIoysspC5tbLXzob&#13;&#10;mFm/gCIjcrOlehnBG6eQEly68hpH2RmmqIMFWP8ZeMnPUCjj+TfgBVEqe5cWsNXO4++q36xQc/7V&#13;&#10;gVl3tuDZ9+dyqcUamrPi3OVN5EF+GRf47eXufgAAAP//AwBQSwMEFAAGAAgAAAAhALtjpHXiAAAA&#13;&#10;DgEAAA8AAABkcnMvZG93bnJldi54bWxMT01Lw0AQvQv+h2UEL2I3NbEtaTZFIr14EGykeNwm02xo&#13;&#10;djZkt0367x3xoJeBN/PmfWSbyXbigoNvHSmYzyIQSJWrW2oUfJbbxxUIHzTVunOECq7oYZPf3mQ6&#13;&#10;rd1IH3jZhUawCPlUKzAh9KmUvjJotZ+5HolvRzdYHRgOjawHPbK47eRTFC2k1S2xg9E9Fgar0+5s&#13;&#10;FXw1D/F2X1I5FuH9uDDTdf/2XCh1fze9rnm8rEEEnMLfB/x04PyQc7CDO1PtRcc4SeZMVZDEXIwJ&#13;&#10;8XKVgDj8LmSeyf818m8AAAD//wMAUEsBAi0AFAAGAAgAAAAhALaDOJL+AAAA4QEAABMAAAAAAAAA&#13;&#10;AAAAAAAAAAAAAFtDb250ZW50X1R5cGVzXS54bWxQSwECLQAUAAYACAAAACEAOP0h/9YAAACUAQAA&#13;&#10;CwAAAAAAAAAAAAAAAAAvAQAAX3JlbHMvLnJlbHNQSwECLQAUAAYACAAAACEA43j2assBAAABBAAA&#13;&#10;DgAAAAAAAAAAAAAAAAAuAgAAZHJzL2Uyb0RvYy54bWxQSwECLQAUAAYACAAAACEAu2OkdeIAAAAO&#13;&#10;AQAADwAAAAAAAAAAAAAAAAAlBAAAZHJzL2Rvd25yZXYueG1sUEsFBgAAAAAEAAQA8wAAADQFAAAA&#13;&#10;AA==&#13;&#10;" strokecolor="black [3213]" strokeweight=".5pt">
+              <v:line w14:anchorId="0AFF55E2" id="Conector recto 44" o:spid="_x0000_s1026" style="position:absolute;z-index:251674624;visibility:visible;mso-wrap-style:square;mso-width-percent:0;mso-height-percent:0;mso-wrap-distance-left:9pt;mso-wrap-distance-top:0;mso-wrap-distance-right:9pt;mso-wrap-distance-bottom:0;mso-position-horizontal:absolute;mso-position-horizontal-relative:text;mso-position-vertical:absolute;mso-position-vertical-relative:text;mso-width-percent:0;mso-height-percent:0;mso-width-relative:margin;mso-height-relative:margin" from="72.05pt,21.5pt" to="189.2pt,21.5pt" o:gfxdata="UEsDBBQABgAIAAAAIQC2gziS/gAAAOEBAAATAAAAW0NvbnRlbnRfVHlwZXNdLnhtbJSRQU7DMBBF&#13;&#10;90jcwfIWJU67QAgl6YK0S0CoHGBkTxKLZGx5TGhvj5O2G0SRWNoz/78nu9wcxkFMGNg6quQqL6RA&#13;&#10;0s5Y6ir5vt9lD1JwBDIwOMJKHpHlpr69KfdHjyxSmriSfYz+USnWPY7AufNIadK6MEJMx9ApD/oD&#13;&#10;OlTrorhX2lFEilmcO2RdNtjC5xDF9pCuTyYBB5bi6bQ4syoJ3g9WQ0ymaiLzg5KdCXlKLjvcW893&#13;&#10;SUOqXwnz5DrgnHtJTxOsQfEKIT7DmDSUCaxw7Rqn8787ZsmRM9e2VmPeBN4uqYvTtW7jvijg9N/y&#13;&#10;JsXecLq0q+WD6m8AAAD//wMAUEsDBBQABgAIAAAAIQA4/SH/1gAAAJQBAAALAAAAX3JlbHMvLnJl&#13;&#10;bHOkkMFqwzAMhu+DvYPRfXGawxijTi+j0GvpHsDYimMaW0Yy2fr2M4PBMnrbUb/Q94l/f/hMi1qR&#13;&#10;JVI2sOt6UJgd+ZiDgffL8ekFlFSbvV0oo4EbChzGx4f9GRdb25HMsYhqlCwG5lrLq9biZkxWOiqY&#13;&#10;22YiTra2kYMu1l1tQD30/bPm3wwYN0x18gb45AdQl1tp5j/sFB2T0FQ7R0nTNEV3j6o9feQzro1i&#13;&#10;OWA14Fm+Q8a1a8+Bvu/d/dMb2JY5uiPbhG/ktn4cqGU/er3pcvwCAAD//wMAUEsDBBQABgAIAAAA&#13;&#10;IQDjePZqywEAAAEEAAAOAAAAZHJzL2Uyb0RvYy54bWysU02P0zAQvSPxHyzfaZKqgiVquoeulguC&#13;&#10;Ctgf4HXGjSV/aWya9N8zdtp0BUgIxMXJ2PPezHseb+8na9gJMGrvOt6sas7ASd9rd+z407fHN3ec&#13;&#10;xSRcL4x30PEzRH6/e/1qO4YW1n7wpgdkROJiO4aODymFtqqiHMCKuPIBHB0qj1YkCvFY9ShGYrem&#13;&#10;Wtf122r02Af0EmKk3Yf5kO8Kv1Ig02elIiRmOk69pbJiWZ/zWu22oj2iCIOWlzbEP3RhhXZUdKF6&#13;&#10;EEmw76h/obJaoo9epZX0tvJKaQlFA6lp6p/UfB1EgKKFzIlhsSn+P1r56XRApvuObzacOWHpjvZ0&#13;&#10;UzJ5ZJg/jA7IpTHElpL37oCXKIYDZsmTQpu/JIZNxdnz4ixMiUnabDZ3796vG87k9ay6AQPG9AG8&#13;&#10;Zfmn40a7LFq04vQxJipGqdeUvG1cXqM3un/UxpQgjwvsDbKToItOU5NbJtyLLIoysspC5tbLXzob&#13;&#10;mFm/gCIjcrOlehnBG6eQEly68hpH2RmmqIMFWP8ZeMnPUCjj+TfgBVEqe5cWsNXO4++q36xQc/7V&#13;&#10;gVl3tuDZ9+dyqcUamrPi3OVN5EF+GRf47eXufgAAAP//AwBQSwMEFAAGAAgAAAAhALtjpHXiAAAA&#13;&#10;DgEAAA8AAABkcnMvZG93bnJldi54bWxMT01Lw0AQvQv+h2UEL2I3NbEtaTZFIr14EGykeNwm02xo&#13;&#10;djZkt0367x3xoJeBN/PmfWSbyXbigoNvHSmYzyIQSJWrW2oUfJbbxxUIHzTVunOECq7oYZPf3mQ6&#13;&#10;rd1IH3jZhUawCPlUKzAh9KmUvjJotZ+5HolvRzdYHRgOjawHPbK47eRTFC2k1S2xg9E9Fgar0+5s&#13;&#10;FXw1D/F2X1I5FuH9uDDTdf/2XCh1fze9rnm8rEEEnMLfB/x04PyQc7CDO1PtRcc4SeZMVZDEXIwJ&#13;&#10;8XKVgDj8LmSeyf818m8AAAD//wMAUEsBAi0AFAAGAAgAAAAhALaDOJL+AAAA4QEAABMAAAAAAAAA&#13;&#10;AAAAAAAAAAAAAFtDb250ZW50X1R5cGVzXS54bWxQSwECLQAUAAYACAAAACEAOP0h/9YAAACUAQAA&#13;&#10;CwAAAAAAAAAAAAAAAAAvAQAAX3JlbHMvLnJlbHNQSwECLQAUAAYACAAAACEA43j2assBAAABBAAA&#13;&#10;DgAAAAAAAAAAAAAAAAAuAgAAZHJzL2Uyb0RvYy54bWxQSwECLQAUAAYACAAAACEAu2OkdeIAAAAO&#13;&#10;AQAADwAAAAAAAAAAAAAAAAAlBAAAZHJzL2Rvd25yZXYueG1sUEsFBgAAAAAEAAQA8wAAADQFAAAA&#13;&#10;AA==&#13;&#10;" strokecolor="black [3213]" strokeweight=".5pt">
                 <v:stroke joinstyle="miter"/>
               </v:line>
             </w:pict>
@@ -1966,7 +2776,6 @@
           <w:szCs w:val="28"/>
           <w:u w:val="single"/>
         </w:rPr>
-        <w:lastRenderedPageBreak/>
         <w:t>Explicación:</w:t>
       </w:r>
     </w:p>
@@ -2141,7 +2950,7 @@
                     <pic:cNvPicPr/>
                   </pic:nvPicPr>
                   <pic:blipFill>
-                    <a:blip r:embed="rId7" cstate="print">
+                    <a:blip r:embed="rId9" cstate="print">
                       <a:extLst>
                         <a:ext uri="{28A0092B-C50C-407E-A947-70E740481C1C}">
                           <a14:useLocalDpi xmlns:a14="http://schemas.microsoft.com/office/drawing/2010/main" val="0"/>
@@ -2235,8 +3044,42 @@
           <w:rFonts w:ascii="Calibri" w:hAnsi="Calibri" w:cs="Calibri"/>
           <w:bCs/>
         </w:rPr>
-        <w:t>Empezamos por ejemplo en C, y de ahí descubrimos los nodos a los que se pueden acceder, en este caso E, una vez que E es visitado, descubrimos los nodos a los que se pueden acceder desde él, que son B y F, visitamos B por ejemplo. Descubrimos los nodos que son accesibles desde B, en este caso D, el cual marcamos como descubierto. Luego vamos a F, que está al mismo nivel que B, lo marcamos como visitado y descubrimos los nodos accesibles desde él, en este caso ninguno. Ahora con marcamos D como visitado e intentamos acceder a algún nodo. Al no encontrar ninguno, buscamos otro nodo que no esté visitado, en este caso A, lo visitamos e intentamos descubrir otros nodos. Al no haber mas nodos que descubrir nuestra búsqueda a finalizado.</w:t>
-      </w:r>
+        <w:t xml:space="preserve">Empezamos por ejemplo en C, y de ahí descubrimos los nodos a los que se pueden acceder, en este caso E, una vez que E es visitado, descubrimos los nodos a los que se pueden acceder desde él, que son B y F, visitamos </w:t>
+      </w:r>
+      <w:proofErr w:type="gramStart"/>
+      <w:r>
+        <w:rPr>
+          <w:rFonts w:ascii="Calibri" w:hAnsi="Calibri" w:cs="Calibri"/>
+          <w:bCs/>
+        </w:rPr>
+        <w:t>B</w:t>
+      </w:r>
+      <w:proofErr w:type="gramEnd"/>
+      <w:r>
+        <w:rPr>
+          <w:rFonts w:ascii="Calibri" w:hAnsi="Calibri" w:cs="Calibri"/>
+          <w:bCs/>
+        </w:rPr>
+        <w:t xml:space="preserve"> por ejemplo. Descubrimos los </w:t>
+      </w:r>
+      <w:r>
+        <w:rPr>
+          <w:rFonts w:ascii="Calibri" w:hAnsi="Calibri" w:cs="Calibri"/>
+          <w:bCs/>
+        </w:rPr>
+        <w:lastRenderedPageBreak/>
+        <w:t>nodos que son accesibles desde B, en este caso D, el cual marcamos como descubierto. Luego vamos a F, que está al mismo nivel que B, lo marcamos como visitado y descubrimos los nodos accesibles desde él, en este caso ninguno. Ahora con marcamos D como visitado e intentamos acceder a algún nodo. Al no encontrar ninguno, buscamos otro nodo que no esté visitado, en este caso A, lo visitamos e intentamos descubrir otros nodos. Al no haber mas nodos que descubrir nuestra búsqueda a finalizado.</w:t>
+      </w:r>
+    </w:p>
+    <w:p>
+      <w:pPr>
+        <w:pStyle w:val="NormalWeb"/>
+        <w:ind w:left="720"/>
+        <w:rPr>
+          <w:rFonts w:ascii="Calibri" w:hAnsi="Calibri" w:cs="Calibri"/>
+          <w:bCs/>
+        </w:rPr>
+      </w:pPr>
     </w:p>
     <w:p>
       <w:pPr>
@@ -2257,6 +3100,15 @@
         </w:rPr>
         <w:t>Casi típico distinto al anterior</w:t>
       </w:r>
+    </w:p>
+    <w:p>
+      <w:pPr>
+        <w:pStyle w:val="NormalWeb"/>
+        <w:rPr>
+          <w:rFonts w:ascii="Calibri" w:hAnsi="Calibri" w:cs="Calibri"/>
+          <w:bCs/>
+        </w:rPr>
+      </w:pPr>
     </w:p>
     <w:p>
       <w:pPr>
@@ -2351,7 +3203,7 @@
           </mc:Choice>
           <mc:Fallback>
             <w:pict>
-              <v:shapetype w14:anchorId="1DB491C3" id="_x0000_t32" coordsize="21600,21600" o:spt="32" o:oned="t" path="m,l21600,21600e" filled="f">
+              <v:shapetype w14:anchorId="13D10C0D" id="_x0000_t32" coordsize="21600,21600" o:spt="32" o:oned="t" path="m,l21600,21600e" filled="f">
                 <v:path arrowok="t" fillok="f" o:connecttype="none"/>
                 <o:lock v:ext="edit" shapetype="t"/>
               </v:shapetype>
@@ -2429,7 +3281,7 @@
           </mc:Choice>
           <mc:Fallback>
             <w:pict>
-              <v:shape w14:anchorId="21BF138A" id="Conector recto de flecha 64" o:spid="_x0000_s1026" type="#_x0000_t32" style="position:absolute;margin-left:181.1pt;margin-top:25pt;width:97.05pt;height:87.55pt;z-index:251709440;visibility:visible;mso-wrap-style:square;mso-width-percent:0;mso-height-percent:0;mso-wrap-distance-left:9pt;mso-wrap-distance-top:0;mso-wrap-distance-right:9pt;mso-wrap-distance-bottom:0;mso-position-horizontal:absolute;mso-position-horizontal-relative:text;mso-position-vertical:absolute;mso-position-vertical-relative:text;mso-width-percent:0;mso-height-percent:0;mso-width-relative:margin;mso-height-relative:margin" o:gfxdata="UEsDBBQABgAIAAAAIQC2gziS/gAAAOEBAAATAAAAW0NvbnRlbnRfVHlwZXNdLnhtbJSRQU7DMBBF&#13;&#10;90jcwfIWJU67QAgl6YK0S0CoHGBkTxKLZGx5TGhvj5O2G0SRWNoz/78nu9wcxkFMGNg6quQqL6RA&#13;&#10;0s5Y6ir5vt9lD1JwBDIwOMJKHpHlpr69KfdHjyxSmriSfYz+USnWPY7AufNIadK6MEJMx9ApD/oD&#13;&#10;OlTrorhX2lFEilmcO2RdNtjC5xDF9pCuTyYBB5bi6bQ4syoJ3g9WQ0ymaiLzg5KdCXlKLjvcW893&#13;&#10;SUOqXwnz5DrgnHtJTxOsQfEKIT7DmDSUCaxw7Rqn8787ZsmRM9e2VmPeBN4uqYvTtW7jvijg9N/y&#13;&#10;JsXecLq0q+WD6m8AAAD//wMAUEsDBBQABgAIAAAAIQA4/SH/1gAAAJQBAAALAAAAX3JlbHMvLnJl&#13;&#10;bHOkkMFqwzAMhu+DvYPRfXGawxijTi+j0GvpHsDYimMaW0Yy2fr2M4PBMnrbUb/Q94l/f/hMi1qR&#13;&#10;JVI2sOt6UJgd+ZiDgffL8ekFlFSbvV0oo4EbChzGx4f9GRdb25HMsYhqlCwG5lrLq9biZkxWOiqY&#13;&#10;22YiTra2kYMu1l1tQD30/bPm3wwYN0x18gb45AdQl1tp5j/sFB2T0FQ7R0nTNEV3j6o9feQzro1i&#13;&#10;OWA14Fm+Q8a1a8+Bvu/d/dMb2JY5uiPbhG/ktn4cqGU/er3pcvwCAAD//wMAUEsDBBQABgAIAAAA&#13;&#10;IQB6Dus31wEAAPwDAAAOAAAAZHJzL2Uyb0RvYy54bWysU9uOEzEMfUfiH6K805kpqIuqTvehC7wg&#13;&#10;qGD5gGzG6UTkJsf08vc4me4sAoQQ4sW5+Rz72M7m9uydOAJmG0Mvu0UrBQQdBxsOvfxy//bFayky&#13;&#10;qTAoFwP08gJZ3m6fP9uc0hqWcYxuABRMEvL6lHo5EqV102Q9gld5ERMEfjQRvSI+4qEZUJ2Y3btm&#13;&#10;2bar5hRxSBg15My3d9Oj3FZ+Y0DTR2MykHC95NyoWqz2odhmu1HrA6o0Wn1NQ/1DFl7ZwEFnqjtF&#13;&#10;SnxD+wuVtxpjjoYWOvomGmM1VA2spmt/UvN5VAmqFi5OTnOZ8v+j1R+OexR26OXqlRRBee7Rjjul&#13;&#10;KaLAsogBhHGgRyXYhet1SnnNsF3Y4/WU0x6L+LNBX1aWJc61xpe5xnAmofmyW75c3nQ3Umh+67pu&#13;&#10;2a5WhbV5gifM9A6iF2XTy0yo7GEkTmvKq6uVVsf3mSbgI6DEdqFYUta9CYOgS2JBhFaFg4NrnOLS&#13;&#10;FBVT3nVHFwcT/BMYrkfJtIapkwg7h+KoeIaGr93Mwp4FYqxzM6j9M+jqW2BQp/NvgbN3jRgDzUBv&#13;&#10;Q8TfRaXzY6pm8n9UPWktsh/icKldrOXgEat9uH6HMsM/niv86dNuvwMAAP//AwBQSwMEFAAGAAgA&#13;&#10;AAAhAKgrt8TlAAAADwEAAA8AAABkcnMvZG93bnJldi54bWxMj81OwzAQhO9IvIO1SNyoU1cJbRqn&#13;&#10;QvwcK0RToR7d2Ikj4nUUO214e5YTXFZa7czsfMVudj27mDF0HiUsFwkwg7XXHbYSjtXbwxpYiAq1&#13;&#10;6j0aCd8mwK68vSlUrv0VP8zlEFtGIRhyJcHGOOSch9oap8LCDwbp1vjRqUjr2HI9qiuFu56LJMm4&#13;&#10;Ux3SB6sG82xN/XWYnISmao/16XXNp755f6w+7cbuq72U93fzy5bG0xZYNHP8c8AvA/WHkoqd/YQ6&#13;&#10;sF7CKhOCpBLShMBIkKbZCthZghDpEnhZ8P8c5Q8AAAD//wMAUEsBAi0AFAAGAAgAAAAhALaDOJL+&#13;&#10;AAAA4QEAABMAAAAAAAAAAAAAAAAAAAAAAFtDb250ZW50X1R5cGVzXS54bWxQSwECLQAUAAYACAAA&#13;&#10;ACEAOP0h/9YAAACUAQAACwAAAAAAAAAAAAAAAAAvAQAAX3JlbHMvLnJlbHNQSwECLQAUAAYACAAA&#13;&#10;ACEAeg7rN9cBAAD8AwAADgAAAAAAAAAAAAAAAAAuAgAAZHJzL2Uyb0RvYy54bWxQSwECLQAUAAYA&#13;&#10;CAAAACEAqCu3xOUAAAAPAQAADwAAAAAAAAAAAAAAAAAxBAAAZHJzL2Rvd25yZXYueG1sUEsFBgAA&#13;&#10;AAAEAAQA8wAAAEMFAAAAAA==&#13;&#10;" strokecolor="black [3200]" strokeweight=".5pt">
+              <v:shape w14:anchorId="483E65B2" id="Conector recto de flecha 64" o:spid="_x0000_s1026" type="#_x0000_t32" style="position:absolute;margin-left:181.1pt;margin-top:25pt;width:97.05pt;height:87.55pt;z-index:251709440;visibility:visible;mso-wrap-style:square;mso-width-percent:0;mso-height-percent:0;mso-wrap-distance-left:9pt;mso-wrap-distance-top:0;mso-wrap-distance-right:9pt;mso-wrap-distance-bottom:0;mso-position-horizontal:absolute;mso-position-horizontal-relative:text;mso-position-vertical:absolute;mso-position-vertical-relative:text;mso-width-percent:0;mso-height-percent:0;mso-width-relative:margin;mso-height-relative:margin" o:gfxdata="UEsDBBQABgAIAAAAIQC2gziS/gAAAOEBAAATAAAAW0NvbnRlbnRfVHlwZXNdLnhtbJSRQU7DMBBF&#13;&#10;90jcwfIWJU67QAgl6YK0S0CoHGBkTxKLZGx5TGhvj5O2G0SRWNoz/78nu9wcxkFMGNg6quQqL6RA&#13;&#10;0s5Y6ir5vt9lD1JwBDIwOMJKHpHlpr69KfdHjyxSmriSfYz+USnWPY7AufNIadK6MEJMx9ApD/oD&#13;&#10;OlTrorhX2lFEilmcO2RdNtjC5xDF9pCuTyYBB5bi6bQ4syoJ3g9WQ0ymaiLzg5KdCXlKLjvcW893&#13;&#10;SUOqXwnz5DrgnHtJTxOsQfEKIT7DmDSUCaxw7Rqn8787ZsmRM9e2VmPeBN4uqYvTtW7jvijg9N/y&#13;&#10;JsXecLq0q+WD6m8AAAD//wMAUEsDBBQABgAIAAAAIQA4/SH/1gAAAJQBAAALAAAAX3JlbHMvLnJl&#13;&#10;bHOkkMFqwzAMhu+DvYPRfXGawxijTi+j0GvpHsDYimMaW0Yy2fr2M4PBMnrbUb/Q94l/f/hMi1qR&#13;&#10;JVI2sOt6UJgd+ZiDgffL8ekFlFSbvV0oo4EbChzGx4f9GRdb25HMsYhqlCwG5lrLq9biZkxWOiqY&#13;&#10;22YiTra2kYMu1l1tQD30/bPm3wwYN0x18gb45AdQl1tp5j/sFB2T0FQ7R0nTNEV3j6o9feQzro1i&#13;&#10;OWA14Fm+Q8a1a8+Bvu/d/dMb2JY5uiPbhG/ktn4cqGU/er3pcvwCAAD//wMAUEsDBBQABgAIAAAA&#13;&#10;IQB6Dus31wEAAPwDAAAOAAAAZHJzL2Uyb0RvYy54bWysU9uOEzEMfUfiH6K805kpqIuqTvehC7wg&#13;&#10;qGD5gGzG6UTkJsf08vc4me4sAoQQ4sW5+Rz72M7m9uydOAJmG0Mvu0UrBQQdBxsOvfxy//bFayky&#13;&#10;qTAoFwP08gJZ3m6fP9uc0hqWcYxuABRMEvL6lHo5EqV102Q9gld5ERMEfjQRvSI+4qEZUJ2Y3btm&#13;&#10;2bar5hRxSBg15My3d9Oj3FZ+Y0DTR2MykHC95NyoWqz2odhmu1HrA6o0Wn1NQ/1DFl7ZwEFnqjtF&#13;&#10;SnxD+wuVtxpjjoYWOvomGmM1VA2spmt/UvN5VAmqFi5OTnOZ8v+j1R+OexR26OXqlRRBee7Rjjul&#13;&#10;KaLAsogBhHGgRyXYhet1SnnNsF3Y4/WU0x6L+LNBX1aWJc61xpe5xnAmofmyW75c3nQ3Umh+67pu&#13;&#10;2a5WhbV5gifM9A6iF2XTy0yo7GEkTmvKq6uVVsf3mSbgI6DEdqFYUta9CYOgS2JBhFaFg4NrnOLS&#13;&#10;FBVT3nVHFwcT/BMYrkfJtIapkwg7h+KoeIaGr93Mwp4FYqxzM6j9M+jqW2BQp/NvgbN3jRgDzUBv&#13;&#10;Q8TfRaXzY6pm8n9UPWktsh/icKldrOXgEat9uH6HMsM/niv86dNuvwMAAP//AwBQSwMEFAAGAAgA&#13;&#10;AAAhAKgrt8TlAAAADwEAAA8AAABkcnMvZG93bnJldi54bWxMj81OwzAQhO9IvIO1SNyoU1cJbRqn&#13;&#10;QvwcK0RToR7d2Ikj4nUUO214e5YTXFZa7czsfMVudj27mDF0HiUsFwkwg7XXHbYSjtXbwxpYiAq1&#13;&#10;6j0aCd8mwK68vSlUrv0VP8zlEFtGIRhyJcHGOOSch9oap8LCDwbp1vjRqUjr2HI9qiuFu56LJMm4&#13;&#10;Ux3SB6sG82xN/XWYnISmao/16XXNp755f6w+7cbuq72U93fzy5bG0xZYNHP8c8AvA/WHkoqd/YQ6&#13;&#10;sF7CKhOCpBLShMBIkKbZCthZghDpEnhZ8P8c5Q8AAAD//wMAUEsBAi0AFAAGAAgAAAAhALaDOJL+&#13;&#10;AAAA4QEAABMAAAAAAAAAAAAAAAAAAAAAAFtDb250ZW50X1R5cGVzXS54bWxQSwECLQAUAAYACAAA&#13;&#10;ACEAOP0h/9YAAACUAQAACwAAAAAAAAAAAAAAAAAvAQAAX3JlbHMvLnJlbHNQSwECLQAUAAYACAAA&#13;&#10;ACEAeg7rN9cBAAD8AwAADgAAAAAAAAAAAAAAAAAuAgAAZHJzL2Uyb0RvYy54bWxQSwECLQAUAAYA&#13;&#10;CAAAACEAqCu3xOUAAAAPAQAADwAAAAAAAAAAAAAAAAAxBAAAZHJzL2Rvd25yZXYueG1sUEsFBgAA&#13;&#10;AAAEAAQA8wAAAEMFAAAAAA==&#13;&#10;" strokecolor="black [3200]" strokeweight=".5pt">
                 <v:stroke endarrow="block" joinstyle="miter"/>
               </v:shape>
             </w:pict>
@@ -2503,7 +3355,7 @@
           </mc:Choice>
           <mc:Fallback>
             <w:pict>
-              <v:shape w14:anchorId="2D83BFCE" id="Conector recto de flecha 62" o:spid="_x0000_s1026" type="#_x0000_t32" style="position:absolute;margin-left:190.75pt;margin-top:10.4pt;width:83.55pt;height:3.6pt;flip:y;z-index:251705344;visibility:visible;mso-wrap-style:square;mso-width-percent:0;mso-height-percent:0;mso-wrap-distance-left:9pt;mso-wrap-distance-top:0;mso-wrap-distance-right:9pt;mso-wrap-distance-bottom:0;mso-position-horizontal:absolute;mso-position-horizontal-relative:text;mso-position-vertical:absolute;mso-position-vertical-relative:text;mso-width-percent:0;mso-height-percent:0;mso-width-relative:margin;mso-height-relative:margin" o:gfxdata="UEsDBBQABgAIAAAAIQC2gziS/gAAAOEBAAATAAAAW0NvbnRlbnRfVHlwZXNdLnhtbJSRQU7DMBBF&#13;&#10;90jcwfIWJU67QAgl6YK0S0CoHGBkTxKLZGx5TGhvj5O2G0SRWNoz/78nu9wcxkFMGNg6quQqL6RA&#13;&#10;0s5Y6ir5vt9lD1JwBDIwOMJKHpHlpr69KfdHjyxSmriSfYz+USnWPY7AufNIadK6MEJMx9ApD/oD&#13;&#10;OlTrorhX2lFEilmcO2RdNtjC5xDF9pCuTyYBB5bi6bQ4syoJ3g9WQ0ymaiLzg5KdCXlKLjvcW893&#13;&#10;SUOqXwnz5DrgnHtJTxOsQfEKIT7DmDSUCaxw7Rqn8787ZsmRM9e2VmPeBN4uqYvTtW7jvijg9N/y&#13;&#10;JsXecLq0q+WD6m8AAAD//wMAUEsDBBQABgAIAAAAIQA4/SH/1gAAAJQBAAALAAAAX3JlbHMvLnJl&#13;&#10;bHOkkMFqwzAMhu+DvYPRfXGawxijTi+j0GvpHsDYimMaW0Yy2fr2M4PBMnrbUb/Q94l/f/hMi1qR&#13;&#10;JVI2sOt6UJgd+ZiDgffL8ekFlFSbvV0oo4EbChzGx4f9GRdb25HMsYhqlCwG5lrLq9biZkxWOiqY&#13;&#10;22YiTra2kYMu1l1tQD30/bPm3wwYN0x18gb45AdQl1tp5j/sFB2T0FQ7R0nTNEV3j6o9feQzro1i&#13;&#10;OWA14Fm+Q8a1a8+Bvu/d/dMb2JY5uiPbhG/ktn4cqGU/er3pcvwCAAD//wMAUEsDBBQABgAIAAAA&#13;&#10;IQCcioG93QEAAAQEAAAOAAAAZHJzL2Uyb0RvYy54bWysU02P0zAQvSPxHyzfaZLCdqFquocucEFQ&#13;&#10;8XX3OuPGwl8amyb994ydNCBACCEuk9ie9+a98Xh3N1rDzoBRe9fyZlVzBk76TrtTyz99fPXkOWcx&#13;&#10;CdcJ4x20/AKR3+0fP9oNYQtr33vTATIicXE7hJb3KYVtVUXZgxVx5QM4OlQerUi0xFPVoRiI3Zpq&#13;&#10;XdebavDYBfQSYqTd++mQ7wu/UiDTO6UiJGZaTtpSiVjiQ47Vfie2JxSh13KWIf5BhRXaUdGF6l4k&#13;&#10;wb6i/oXKaok+epVW0tvKK6UlFA/kpql/cvOhFwGKF2pODEub4v+jlW/PR2S6a/lmzZkTlu7oQDcl&#13;&#10;k0eG+cM6YMqA7AWjFOrXEOKWYAd3xHkVwxGz+VGhpVwdPtMolHaQQTaWbl+WbsOYmKTNpt40T29u&#13;&#10;OZN09uzmtnmR2auJJtMFjOk1eMvyT8tjQqFPfSJ5k76phDi/iWkCXgEZbFyOSWjz0nUsXQIZS6iF&#13;&#10;OxmY6+SUKruZ9Je/dDEwwd+Dor5kncVJmUg4GGRnQbPUfWkWFsrMEKWNWUD1n0FzboZBmdK/BS7Z&#13;&#10;paJ3aQFa7Tz+rmoar1LVlH91PXnNth98dym3WdpBo1buYX4WeZZ/XBf498e7/wYAAP//AwBQSwME&#13;&#10;FAAGAAgAAAAhALPhrIjkAAAADgEAAA8AAABkcnMvZG93bnJldi54bWxMj0FPwzAMhe9I/IfISNxY&#13;&#10;0tGNqms6IRAXQDAGl92y1msrGqdKsq3j1+Od4GLJ9vPz+4rlaHtxQB86RxqSiQKBVLm6o0bD1+fT&#13;&#10;TQYiREO16R2hhhMGWJaXF4XJa3ekDzysYyPYhEJuNLQxDrmUoWrRmjBxAxLvds5bE7n1jay9ObK5&#13;&#10;7eVUqbm0piP+0JoBH1qsvtd7q+E18e/Pd5u3XRoa/7Ohl3QVVk7r66vxccHlfgEi4hj/LuDMwPmh&#13;&#10;5GBbt6c6iF7DbZbMWKphqpiDBbM0m4PY8iBTIMtC/scofwEAAP//AwBQSwECLQAUAAYACAAAACEA&#13;&#10;toM4kv4AAADhAQAAEwAAAAAAAAAAAAAAAAAAAAAAW0NvbnRlbnRfVHlwZXNdLnhtbFBLAQItABQA&#13;&#10;BgAIAAAAIQA4/SH/1gAAAJQBAAALAAAAAAAAAAAAAAAAAC8BAABfcmVscy8ucmVsc1BLAQItABQA&#13;&#10;BgAIAAAAIQCcioG93QEAAAQEAAAOAAAAAAAAAAAAAAAAAC4CAABkcnMvZTJvRG9jLnhtbFBLAQIt&#13;&#10;ABQABgAIAAAAIQCz4ayI5AAAAA4BAAAPAAAAAAAAAAAAAAAAADcEAABkcnMvZG93bnJldi54bWxQ&#13;&#10;SwUGAAAAAAQABADzAAAASAUAAAAA&#13;&#10;" strokecolor="black [3200]" strokeweight=".5pt">
+              <v:shape w14:anchorId="0DF15A41" id="Conector recto de flecha 62" o:spid="_x0000_s1026" type="#_x0000_t32" style="position:absolute;margin-left:190.75pt;margin-top:10.4pt;width:83.55pt;height:3.6pt;flip:y;z-index:251705344;visibility:visible;mso-wrap-style:square;mso-width-percent:0;mso-height-percent:0;mso-wrap-distance-left:9pt;mso-wrap-distance-top:0;mso-wrap-distance-right:9pt;mso-wrap-distance-bottom:0;mso-position-horizontal:absolute;mso-position-horizontal-relative:text;mso-position-vertical:absolute;mso-position-vertical-relative:text;mso-width-percent:0;mso-height-percent:0;mso-width-relative:margin;mso-height-relative:margin" o:gfxdata="UEsDBBQABgAIAAAAIQC2gziS/gAAAOEBAAATAAAAW0NvbnRlbnRfVHlwZXNdLnhtbJSRQU7DMBBF&#13;&#10;90jcwfIWJU67QAgl6YK0S0CoHGBkTxKLZGx5TGhvj5O2G0SRWNoz/78nu9wcxkFMGNg6quQqL6RA&#13;&#10;0s5Y6ir5vt9lD1JwBDIwOMJKHpHlpr69KfdHjyxSmriSfYz+USnWPY7AufNIadK6MEJMx9ApD/oD&#13;&#10;OlTrorhX2lFEilmcO2RdNtjC5xDF9pCuTyYBB5bi6bQ4syoJ3g9WQ0ymaiLzg5KdCXlKLjvcW893&#13;&#10;SUOqXwnz5DrgnHtJTxOsQfEKIT7DmDSUCaxw7Rqn8787ZsmRM9e2VmPeBN4uqYvTtW7jvijg9N/y&#13;&#10;JsXecLq0q+WD6m8AAAD//wMAUEsDBBQABgAIAAAAIQA4/SH/1gAAAJQBAAALAAAAX3JlbHMvLnJl&#13;&#10;bHOkkMFqwzAMhu+DvYPRfXGawxijTi+j0GvpHsDYimMaW0Yy2fr2M4PBMnrbUb/Q94l/f/hMi1qR&#13;&#10;JVI2sOt6UJgd+ZiDgffL8ekFlFSbvV0oo4EbChzGx4f9GRdb25HMsYhqlCwG5lrLq9biZkxWOiqY&#13;&#10;22YiTra2kYMu1l1tQD30/bPm3wwYN0x18gb45AdQl1tp5j/sFB2T0FQ7R0nTNEV3j6o9feQzro1i&#13;&#10;OWA14Fm+Q8a1a8+Bvu/d/dMb2JY5uiPbhG/ktn4cqGU/er3pcvwCAAD//wMAUEsDBBQABgAIAAAA&#13;&#10;IQCcioG93QEAAAQEAAAOAAAAZHJzL2Uyb0RvYy54bWysU02P0zAQvSPxHyzfaZLCdqFquocucEFQ&#13;&#10;8XX3OuPGwl8amyb994ydNCBACCEuk9ie9+a98Xh3N1rDzoBRe9fyZlVzBk76TrtTyz99fPXkOWcx&#13;&#10;CdcJ4x20/AKR3+0fP9oNYQtr33vTATIicXE7hJb3KYVtVUXZgxVx5QM4OlQerUi0xFPVoRiI3Zpq&#13;&#10;XdebavDYBfQSYqTd++mQ7wu/UiDTO6UiJGZaTtpSiVjiQ47Vfie2JxSh13KWIf5BhRXaUdGF6l4k&#13;&#10;wb6i/oXKaok+epVW0tvKK6UlFA/kpql/cvOhFwGKF2pODEub4v+jlW/PR2S6a/lmzZkTlu7oQDcl&#13;&#10;k0eG+cM6YMqA7AWjFOrXEOKWYAd3xHkVwxGz+VGhpVwdPtMolHaQQTaWbl+WbsOYmKTNpt40T29u&#13;&#10;OZN09uzmtnmR2auJJtMFjOk1eMvyT8tjQqFPfSJ5k76phDi/iWkCXgEZbFyOSWjz0nUsXQIZS6iF&#13;&#10;OxmY6+SUKruZ9Je/dDEwwd+Dor5kncVJmUg4GGRnQbPUfWkWFsrMEKWNWUD1n0FzboZBmdK/BS7Z&#13;&#10;paJ3aQFa7Tz+rmoar1LVlH91PXnNth98dym3WdpBo1buYX4WeZZ/XBf498e7/wYAAP//AwBQSwME&#13;&#10;FAAGAAgAAAAhALPhrIjkAAAADgEAAA8AAABkcnMvZG93bnJldi54bWxMj0FPwzAMhe9I/IfISNxY&#13;&#10;0tGNqms6IRAXQDAGl92y1msrGqdKsq3j1+Od4GLJ9vPz+4rlaHtxQB86RxqSiQKBVLm6o0bD1+fT&#13;&#10;TQYiREO16R2hhhMGWJaXF4XJa3ekDzysYyPYhEJuNLQxDrmUoWrRmjBxAxLvds5bE7n1jay9ObK5&#13;&#10;7eVUqbm0piP+0JoBH1qsvtd7q+E18e/Pd5u3XRoa/7Ohl3QVVk7r66vxccHlfgEi4hj/LuDMwPmh&#13;&#10;5GBbt6c6iF7DbZbMWKphqpiDBbM0m4PY8iBTIMtC/scofwEAAP//AwBQSwECLQAUAAYACAAAACEA&#13;&#10;toM4kv4AAADhAQAAEwAAAAAAAAAAAAAAAAAAAAAAW0NvbnRlbnRfVHlwZXNdLnhtbFBLAQItABQA&#13;&#10;BgAIAAAAIQA4/SH/1gAAAJQBAAALAAAAAAAAAAAAAAAAAC8BAABfcmVscy8ucmVsc1BLAQItABQA&#13;&#10;BgAIAAAAIQCcioG93QEAAAQEAAAOAAAAAAAAAAAAAAAAAC4CAABkcnMvZTJvRG9jLnhtbFBLAQIt&#13;&#10;ABQABgAIAAAAIQCz4ayI5AAAAA4BAAAPAAAAAAAAAAAAAAAAADcEAABkcnMvZG93bnJldi54bWxQ&#13;&#10;SwUGAAAAAAQABADzAAAASAUAAAAA&#13;&#10;" strokecolor="black [3200]" strokeweight=".5pt">
                 <v:stroke endarrow="block" joinstyle="miter"/>
               </v:shape>
             </w:pict>
@@ -2577,7 +3429,7 @@
           </mc:Choice>
           <mc:Fallback>
             <w:pict>
-              <v:shape w14:anchorId="3903C65C" id="Conector recto de flecha 59" o:spid="_x0000_s1026" type="#_x0000_t32" style="position:absolute;margin-left:60.25pt;margin-top:10.6pt;width:101.55pt;height:3.6pt;flip:y;z-index:251699200;visibility:visible;mso-wrap-style:square;mso-width-percent:0;mso-height-percent:0;mso-wrap-distance-left:9pt;mso-wrap-distance-top:0;mso-wrap-distance-right:9pt;mso-wrap-distance-bottom:0;mso-position-horizontal:absolute;mso-position-horizontal-relative:text;mso-position-vertical:absolute;mso-position-vertical-relative:text;mso-width-percent:0;mso-height-percent:0;mso-width-relative:margin;mso-height-relative:margin" o:gfxdata="UEsDBBQABgAIAAAAIQC2gziS/gAAAOEBAAATAAAAW0NvbnRlbnRfVHlwZXNdLnhtbJSRQU7DMBBF&#13;&#10;90jcwfIWJU67QAgl6YK0S0CoHGBkTxKLZGx5TGhvj5O2G0SRWNoz/78nu9wcxkFMGNg6quQqL6RA&#13;&#10;0s5Y6ir5vt9lD1JwBDIwOMJKHpHlpr69KfdHjyxSmriSfYz+USnWPY7AufNIadK6MEJMx9ApD/oD&#13;&#10;OlTrorhX2lFEilmcO2RdNtjC5xDF9pCuTyYBB5bi6bQ4syoJ3g9WQ0ymaiLzg5KdCXlKLjvcW893&#13;&#10;SUOqXwnz5DrgnHtJTxOsQfEKIT7DmDSUCaxw7Rqn8787ZsmRM9e2VmPeBN4uqYvTtW7jvijg9N/y&#13;&#10;JsXecLq0q+WD6m8AAAD//wMAUEsDBBQABgAIAAAAIQA4/SH/1gAAAJQBAAALAAAAX3JlbHMvLnJl&#13;&#10;bHOkkMFqwzAMhu+DvYPRfXGawxijTi+j0GvpHsDYimMaW0Yy2fr2M4PBMnrbUb/Q94l/f/hMi1qR&#13;&#10;JVI2sOt6UJgd+ZiDgffL8ekFlFSbvV0oo4EbChzGx4f9GRdb25HMsYhqlCwG5lrLq9biZkxWOiqY&#13;&#10;22YiTra2kYMu1l1tQD30/bPm3wwYN0x18gb45AdQl1tp5j/sFB2T0FQ7R0nTNEV3j6o9feQzro1i&#13;&#10;OWA14Fm+Q8a1a8+Bvu/d/dMb2JY5uiPbhG/ktn4cqGU/er3pcvwCAAD//wMAUEsDBBQABgAIAAAA&#13;&#10;IQAhunG83wEAAAQEAAAOAAAAZHJzL2Uyb0RvYy54bWysU8uOEzEQvCPxD5bvZJKIsJsokz1kgQuC&#13;&#10;iMfevZ52xsIvtZs8/p62JxkQoBVCXDxju6tcVW6v707eiQNgtjG0cjaZSgFBx86GfSu/fH7z4laK&#13;&#10;TCp0ysUArTxDlneb58/Wx7SCeeyj6wAFk4S8OqZW9kRp1TRZ9+BVnsQEgTdNRK+Ip7hvOlRHZveu&#13;&#10;mU+nr5pjxC5h1JAzr94Pm3JT+Y0BTR+MyUDCtZK1UR2xjo9lbDZrtdqjSr3VFxnqH1R4ZQMfOlLd&#13;&#10;K1LiG9rfqLzVGHM0NNHRN9EYq6F6YDez6S9uPvUqQfXC4eQ0xpT/H61+f9ihsF0rF0spgvJ8R1u+&#13;&#10;KU0RBZaP6EAYB7pXgks4r2PKK4Ztww4vs5x2WMyfDHqutemBW6HGwQbFqaZ9HtOGEwnNi7P57XK5&#13;&#10;uJFC897Lxc2ssjcDTaFLmOktRC/KTyszobL7nljeoG84Qh3eZWIhDLwCCtiFMpKy7nXoBJ0TGyO0&#13;&#10;KuwdFBdcXkqa4mbQX//o7GCAfwTDuRSd1UntSNg6FAfFvdR9nY0sXFkgxjo3gqZPgy61BQa1S/8W&#13;&#10;OFbXE2OgEehtiPinU+l0lWqG+qvrwWux/Ri7c73NGge3Ws3n8ixKL/88r/Afj3fzHQAA//8DAFBL&#13;&#10;AwQUAAYACAAAACEA10kPseIAAAAOAQAADwAAAGRycy9kb3ducmV2LnhtbExPTU/DMAy9I/EfIiNx&#13;&#10;Y2mzMqau6YRAXADB2HbZLWu9tqJxqiTbCr8ec4KLpWc/v49iOdpenNCHzpGGdJKAQKpc3VGjYbt5&#13;&#10;upmDCNFQbXpHqOELAyzLy4vC5LU70wee1rERLEIhNxraGIdcylC1aE2YuAGJbwfnrYkMfSNrb84s&#13;&#10;bnupkmQmremIHVoz4EOL1ef6aDW8pv79+W73dshC47939JKtwsppfX01Pi543C9ARBzj3wf8duD8&#13;&#10;UHKwvTtSHUTPWCW3TNWgUgWCCVM1nYHY82KegSwL+b9G+QMAAP//AwBQSwECLQAUAAYACAAAACEA&#13;&#10;toM4kv4AAADhAQAAEwAAAAAAAAAAAAAAAAAAAAAAW0NvbnRlbnRfVHlwZXNdLnhtbFBLAQItABQA&#13;&#10;BgAIAAAAIQA4/SH/1gAAAJQBAAALAAAAAAAAAAAAAAAAAC8BAABfcmVscy8ucmVsc1BLAQItABQA&#13;&#10;BgAIAAAAIQAhunG83wEAAAQEAAAOAAAAAAAAAAAAAAAAAC4CAABkcnMvZTJvRG9jLnhtbFBLAQIt&#13;&#10;ABQABgAIAAAAIQDXSQ+x4gAAAA4BAAAPAAAAAAAAAAAAAAAAADkEAABkcnMvZG93bnJldi54bWxQ&#13;&#10;SwUGAAAAAAQABADzAAAASAUAAAAA&#13;&#10;" strokecolor="black [3200]" strokeweight=".5pt">
+              <v:shape w14:anchorId="0257B7F3" id="Conector recto de flecha 59" o:spid="_x0000_s1026" type="#_x0000_t32" style="position:absolute;margin-left:60.25pt;margin-top:10.6pt;width:101.55pt;height:3.6pt;flip:y;z-index:251699200;visibility:visible;mso-wrap-style:square;mso-width-percent:0;mso-height-percent:0;mso-wrap-distance-left:9pt;mso-wrap-distance-top:0;mso-wrap-distance-right:9pt;mso-wrap-distance-bottom:0;mso-position-horizontal:absolute;mso-position-horizontal-relative:text;mso-position-vertical:absolute;mso-position-vertical-relative:text;mso-width-percent:0;mso-height-percent:0;mso-width-relative:margin;mso-height-relative:margin" o:gfxdata="UEsDBBQABgAIAAAAIQC2gziS/gAAAOEBAAATAAAAW0NvbnRlbnRfVHlwZXNdLnhtbJSRQU7DMBBF&#13;&#10;90jcwfIWJU67QAgl6YK0S0CoHGBkTxKLZGx5TGhvj5O2G0SRWNoz/78nu9wcxkFMGNg6quQqL6RA&#13;&#10;0s5Y6ir5vt9lD1JwBDIwOMJKHpHlpr69KfdHjyxSmriSfYz+USnWPY7AufNIadK6MEJMx9ApD/oD&#13;&#10;OlTrorhX2lFEilmcO2RdNtjC5xDF9pCuTyYBB5bi6bQ4syoJ3g9WQ0ymaiLzg5KdCXlKLjvcW893&#13;&#10;SUOqXwnz5DrgnHtJTxOsQfEKIT7DmDSUCaxw7Rqn8787ZsmRM9e2VmPeBN4uqYvTtW7jvijg9N/y&#13;&#10;JsXecLq0q+WD6m8AAAD//wMAUEsDBBQABgAIAAAAIQA4/SH/1gAAAJQBAAALAAAAX3JlbHMvLnJl&#13;&#10;bHOkkMFqwzAMhu+DvYPRfXGawxijTi+j0GvpHsDYimMaW0Yy2fr2M4PBMnrbUb/Q94l/f/hMi1qR&#13;&#10;JVI2sOt6UJgd+ZiDgffL8ekFlFSbvV0oo4EbChzGx4f9GRdb25HMsYhqlCwG5lrLq9biZkxWOiqY&#13;&#10;22YiTra2kYMu1l1tQD30/bPm3wwYN0x18gb45AdQl1tp5j/sFB2T0FQ7R0nTNEV3j6o9feQzro1i&#13;&#10;OWA14Fm+Q8a1a8+Bvu/d/dMb2JY5uiPbhG/ktn4cqGU/er3pcvwCAAD//wMAUEsDBBQABgAIAAAA&#13;&#10;IQAhunG83wEAAAQEAAAOAAAAZHJzL2Uyb0RvYy54bWysU8uOEzEQvCPxD5bvZJKIsJsokz1kgQuC&#13;&#10;iMfevZ52xsIvtZs8/p62JxkQoBVCXDxju6tcVW6v707eiQNgtjG0cjaZSgFBx86GfSu/fH7z4laK&#13;&#10;TCp0ysUArTxDlneb58/Wx7SCeeyj6wAFk4S8OqZW9kRp1TRZ9+BVnsQEgTdNRK+Ip7hvOlRHZveu&#13;&#10;mU+nr5pjxC5h1JAzr94Pm3JT+Y0BTR+MyUDCtZK1UR2xjo9lbDZrtdqjSr3VFxnqH1R4ZQMfOlLd&#13;&#10;K1LiG9rfqLzVGHM0NNHRN9EYq6F6YDez6S9uPvUqQfXC4eQ0xpT/H61+f9ihsF0rF0spgvJ8R1u+&#13;&#10;KU0RBZaP6EAYB7pXgks4r2PKK4Ztww4vs5x2WMyfDHqutemBW6HGwQbFqaZ9HtOGEwnNi7P57XK5&#13;&#10;uJFC897Lxc2ssjcDTaFLmOktRC/KTyszobL7nljeoG84Qh3eZWIhDLwCCtiFMpKy7nXoBJ0TGyO0&#13;&#10;KuwdFBdcXkqa4mbQX//o7GCAfwTDuRSd1UntSNg6FAfFvdR9nY0sXFkgxjo3gqZPgy61BQa1S/8W&#13;&#10;OFbXE2OgEehtiPinU+l0lWqG+qvrwWux/Ri7c73NGge3Ws3n8ixKL/88r/Afj3fzHQAA//8DAFBL&#13;&#10;AwQUAAYACAAAACEA10kPseIAAAAOAQAADwAAAGRycy9kb3ducmV2LnhtbExPTU/DMAy9I/EfIiNx&#13;&#10;Y2mzMqau6YRAXADB2HbZLWu9tqJxqiTbCr8ec4KLpWc/v49iOdpenNCHzpGGdJKAQKpc3VGjYbt5&#13;&#10;upmDCNFQbXpHqOELAyzLy4vC5LU70wee1rERLEIhNxraGIdcylC1aE2YuAGJbwfnrYkMfSNrb84s&#13;&#10;bnupkmQmremIHVoz4EOL1ef6aDW8pv79+W73dshC47939JKtwsppfX01Pi543C9ARBzj3wf8duD8&#13;&#10;UHKwvTtSHUTPWCW3TNWgUgWCCVM1nYHY82KegSwL+b9G+QMAAP//AwBQSwECLQAUAAYACAAAACEA&#13;&#10;toM4kv4AAADhAQAAEwAAAAAAAAAAAAAAAAAAAAAAW0NvbnRlbnRfVHlwZXNdLnhtbFBLAQItABQA&#13;&#10;BgAIAAAAIQA4/SH/1gAAAJQBAAALAAAAAAAAAAAAAAAAAC8BAABfcmVscy8ucmVsc1BLAQItABQA&#13;&#10;BgAIAAAAIQAhunG83wEAAAQEAAAOAAAAAAAAAAAAAAAAAC4CAABkcnMvZTJvRG9jLnhtbFBLAQIt&#13;&#10;ABQABgAIAAAAIQDXSQ+x4gAAAA4BAAAPAAAAAAAAAAAAAAAAADkEAABkcnMvZG93bnJldi54bWxQ&#13;&#10;SwUGAAAAAAQABADzAAAASAUAAAAA&#13;&#10;" strokecolor="black [3200]" strokeweight=".5pt">
                 <v:stroke endarrow="block" joinstyle="miter"/>
               </v:shape>
             </w:pict>
@@ -2651,7 +3503,7 @@
           </mc:Choice>
           <mc:Fallback>
             <w:pict>
-              <v:shape w14:anchorId="2C91D9F9" id="Conector recto de flecha 61" o:spid="_x0000_s1026" type="#_x0000_t32" style="position:absolute;margin-left:121.3pt;margin-top:22.35pt;width:45.6pt;height:32.8pt;flip:y;z-index:251703296;visibility:visible;mso-wrap-style:square;mso-width-percent:0;mso-height-percent:0;mso-wrap-distance-left:9pt;mso-wrap-distance-top:0;mso-wrap-distance-right:9pt;mso-wrap-distance-bottom:0;mso-position-horizontal:absolute;mso-position-horizontal-relative:text;mso-position-vertical:absolute;mso-position-vertical-relative:text;mso-width-percent:0;mso-height-percent:0;mso-width-relative:margin;mso-height-relative:margin" o:gfxdata="UEsDBBQABgAIAAAAIQC2gziS/gAAAOEBAAATAAAAW0NvbnRlbnRfVHlwZXNdLnhtbJSRQU7DMBBF&#13;&#10;90jcwfIWJU67QAgl6YK0S0CoHGBkTxKLZGx5TGhvj5O2G0SRWNoz/78nu9wcxkFMGNg6quQqL6RA&#13;&#10;0s5Y6ir5vt9lD1JwBDIwOMJKHpHlpr69KfdHjyxSmriSfYz+USnWPY7AufNIadK6MEJMx9ApD/oD&#13;&#10;OlTrorhX2lFEilmcO2RdNtjC5xDF9pCuTyYBB5bi6bQ4syoJ3g9WQ0ymaiLzg5KdCXlKLjvcW893&#13;&#10;SUOqXwnz5DrgnHtJTxOsQfEKIT7DmDSUCaxw7Rqn8787ZsmRM9e2VmPeBN4uqYvTtW7jvijg9N/y&#13;&#10;JsXecLq0q+WD6m8AAAD//wMAUEsDBBQABgAIAAAAIQA4/SH/1gAAAJQBAAALAAAAX3JlbHMvLnJl&#13;&#10;bHOkkMFqwzAMhu+DvYPRfXGawxijTi+j0GvpHsDYimMaW0Yy2fr2M4PBMnrbUb/Q94l/f/hMi1qR&#13;&#10;JVI2sOt6UJgd+ZiDgffL8ekFlFSbvV0oo4EbChzGx4f9GRdb25HMsYhqlCwG5lrLq9biZkxWOiqY&#13;&#10;22YiTra2kYMu1l1tQD30/bPm3wwYN0x18gb45AdQl1tp5j/sFB2T0FQ7R0nTNEV3j6o9feQzro1i&#13;&#10;OWA14Fm+Q8a1a8+Bvu/d/dMb2JY5uiPbhG/ktn4cqGU/er3pcvwCAAD//wMAUEsDBBQABgAIAAAA&#13;&#10;IQD7HTFb4QEAAAQEAAAOAAAAZHJzL2Uyb0RvYy54bWysU8uOEzEQvCPxD5bvZJJoCWyUyR6ywAVB&#13;&#10;xAJ3r6edsfBL7SaPv6ftmQyIh4QQF8/Y7qqu6m5v7s7eiSNgtjG0cjGbSwFBx86GQys/fXz97KUU&#13;&#10;mVTolIsBWnmBLO+2T59sTmkNy9hH1wEKJgl5fUqt7InSummy7sGrPIsJAl+aiF4Rb/HQdKhOzO5d&#13;&#10;s5zPV80pYpcwasiZT++HS7mt/MaApvfGZCDhWsnaqK5Y18eyNtuNWh9Qpd7qUYb6BxVe2cBJJ6p7&#13;&#10;RUp8RfsLlbcaY46GZjr6JhpjNVQP7GYx/8nNQ68SVC9cnJymMuX/R6vfHfcobNfK1UKKoDz3aMed&#13;&#10;0hRRYPmIDoRxoHslOITrdUp5zbBd2OO4y2mPxfzZoOdYmz7zKNRysEFxrtW+TNWGMwnNh89f3C6W&#13;&#10;3BPNVzeL1c3qtrA3A02hS5jpDUQvyk8rM6Gyh55Y3qBvSKGObzMNwCuggF0oKynrXoVO0CWxMUKr&#13;&#10;wsHBmKeENMXNoL/+0cXBAP8AhuvCOoc0dSJh51AcFc9S96XWgtW6wJEFYqxzE2he7f8RNMYWGNQp&#13;&#10;/VvgFF0zxkAT0NsQ8XdZ6XyVaob4q+vBa7H9GLtL7WYtB49a7cP4LMos/7iv8O+Pd/sNAAD//wMA&#13;&#10;UEsDBBQABgAIAAAAIQA8yvA05QAAAA8BAAAPAAAAZHJzL2Rvd25yZXYueG1sTI/NTsMwEITvSLyD&#13;&#10;tUjcqPNjtSiNUyEQF0C0FC69uck2iYjXke22gadnOcFlpdV+MztTriY7iBP60DvSkM4SEEi1a3pq&#13;&#10;NXy8P97cggjRUGMGR6jhCwOsqsuL0hSNO9MbnraxFWxCoTAauhjHQspQd2hNmLkRiW8H562JvPpW&#13;&#10;Nt6c2dwOMkuSubSmJ/7QmRHvO6w/t0er4SX166fF7vWgQuu/d/SsNmHjtL6+mh6WPO6WICJO8U8B&#13;&#10;vx04P1QcbO+O1AQxaMhUNmdUg1ILEAzkec6F9kymSQ6yKuX/HtUPAAAA//8DAFBLAQItABQABgAI&#13;&#10;AAAAIQC2gziS/gAAAOEBAAATAAAAAAAAAAAAAAAAAAAAAABbQ29udGVudF9UeXBlc10ueG1sUEsB&#13;&#10;Ai0AFAAGAAgAAAAhADj9If/WAAAAlAEAAAsAAAAAAAAAAAAAAAAALwEAAF9yZWxzLy5yZWxzUEsB&#13;&#10;Ai0AFAAGAAgAAAAhAPsdMVvhAQAABAQAAA4AAAAAAAAAAAAAAAAALgIAAGRycy9lMm9Eb2MueG1s&#13;&#10;UEsBAi0AFAAGAAgAAAAhADzK8DTlAAAADwEAAA8AAAAAAAAAAAAAAAAAOwQAAGRycy9kb3ducmV2&#13;&#10;LnhtbFBLBQYAAAAABAAEAPMAAABNBQAAAAA=&#13;&#10;" strokecolor="black [3200]" strokeweight=".5pt">
+              <v:shape w14:anchorId="5FA94B75" id="Conector recto de flecha 61" o:spid="_x0000_s1026" type="#_x0000_t32" style="position:absolute;margin-left:121.3pt;margin-top:22.35pt;width:45.6pt;height:32.8pt;flip:y;z-index:251703296;visibility:visible;mso-wrap-style:square;mso-width-percent:0;mso-height-percent:0;mso-wrap-distance-left:9pt;mso-wrap-distance-top:0;mso-wrap-distance-right:9pt;mso-wrap-distance-bottom:0;mso-position-horizontal:absolute;mso-position-horizontal-relative:text;mso-position-vertical:absolute;mso-position-vertical-relative:text;mso-width-percent:0;mso-height-percent:0;mso-width-relative:margin;mso-height-relative:margin" o:gfxdata="UEsDBBQABgAIAAAAIQC2gziS/gAAAOEBAAATAAAAW0NvbnRlbnRfVHlwZXNdLnhtbJSRQU7DMBBF&#13;&#10;90jcwfIWJU67QAgl6YK0S0CoHGBkTxKLZGx5TGhvj5O2G0SRWNoz/78nu9wcxkFMGNg6quQqL6RA&#13;&#10;0s5Y6ir5vt9lD1JwBDIwOMJKHpHlpr69KfdHjyxSmriSfYz+USnWPY7AufNIadK6MEJMx9ApD/oD&#13;&#10;OlTrorhX2lFEilmcO2RdNtjC5xDF9pCuTyYBB5bi6bQ4syoJ3g9WQ0ymaiLzg5KdCXlKLjvcW893&#13;&#10;SUOqXwnz5DrgnHtJTxOsQfEKIT7DmDSUCaxw7Rqn8787ZsmRM9e2VmPeBN4uqYvTtW7jvijg9N/y&#13;&#10;JsXecLq0q+WD6m8AAAD//wMAUEsDBBQABgAIAAAAIQA4/SH/1gAAAJQBAAALAAAAX3JlbHMvLnJl&#13;&#10;bHOkkMFqwzAMhu+DvYPRfXGawxijTi+j0GvpHsDYimMaW0Yy2fr2M4PBMnrbUb/Q94l/f/hMi1qR&#13;&#10;JVI2sOt6UJgd+ZiDgffL8ekFlFSbvV0oo4EbChzGx4f9GRdb25HMsYhqlCwG5lrLq9biZkxWOiqY&#13;&#10;22YiTra2kYMu1l1tQD30/bPm3wwYN0x18gb45AdQl1tp5j/sFB2T0FQ7R0nTNEV3j6o9feQzro1i&#13;&#10;OWA14Fm+Q8a1a8+Bvu/d/dMb2JY5uiPbhG/ktn4cqGU/er3pcvwCAAD//wMAUEsDBBQABgAIAAAA&#13;&#10;IQD7HTFb4QEAAAQEAAAOAAAAZHJzL2Uyb0RvYy54bWysU8uOEzEQvCPxD5bvZJJoCWyUyR6ywAVB&#13;&#10;xAJ3r6edsfBL7SaPv6ftmQyIh4QQF8/Y7qqu6m5v7s7eiSNgtjG0cjGbSwFBx86GQys/fXz97KUU&#13;&#10;mVTolIsBWnmBLO+2T59sTmkNy9hH1wEKJgl5fUqt7InSummy7sGrPIsJAl+aiF4Rb/HQdKhOzO5d&#13;&#10;s5zPV80pYpcwasiZT++HS7mt/MaApvfGZCDhWsnaqK5Y18eyNtuNWh9Qpd7qUYb6BxVe2cBJJ6p7&#13;&#10;RUp8RfsLlbcaY46GZjr6JhpjNVQP7GYx/8nNQ68SVC9cnJymMuX/R6vfHfcobNfK1UKKoDz3aMed&#13;&#10;0hRRYPmIDoRxoHslOITrdUp5zbBd2OO4y2mPxfzZoOdYmz7zKNRysEFxrtW+TNWGMwnNh89f3C6W&#13;&#10;3BPNVzeL1c3qtrA3A02hS5jpDUQvyk8rM6Gyh55Y3qBvSKGObzMNwCuggF0oKynrXoVO0CWxMUKr&#13;&#10;wsHBmKeENMXNoL/+0cXBAP8AhuvCOoc0dSJh51AcFc9S96XWgtW6wJEFYqxzE2he7f8RNMYWGNQp&#13;&#10;/VvgFF0zxkAT0NsQ8XdZ6XyVaob4q+vBa7H9GLtL7WYtB49a7cP4LMos/7iv8O+Pd/sNAAD//wMA&#13;&#10;UEsDBBQABgAIAAAAIQA8yvA05QAAAA8BAAAPAAAAZHJzL2Rvd25yZXYueG1sTI/NTsMwEITvSLyD&#13;&#10;tUjcqPNjtSiNUyEQF0C0FC69uck2iYjXke22gadnOcFlpdV+MztTriY7iBP60DvSkM4SEEi1a3pq&#13;&#10;NXy8P97cggjRUGMGR6jhCwOsqsuL0hSNO9MbnraxFWxCoTAauhjHQspQd2hNmLkRiW8H562JvPpW&#13;&#10;Nt6c2dwOMkuSubSmJ/7QmRHvO6w/t0er4SX166fF7vWgQuu/d/SsNmHjtL6+mh6WPO6WICJO8U8B&#13;&#10;vx04P1QcbO+O1AQxaMhUNmdUg1ILEAzkec6F9kymSQ6yKuX/HtUPAAAA//8DAFBLAQItABQABgAI&#13;&#10;AAAAIQC2gziS/gAAAOEBAAATAAAAAAAAAAAAAAAAAAAAAABbQ29udGVudF9UeXBlc10ueG1sUEsB&#13;&#10;Ai0AFAAGAAgAAAAhADj9If/WAAAAlAEAAAsAAAAAAAAAAAAAAAAALwEAAF9yZWxzLy5yZWxzUEsB&#13;&#10;Ai0AFAAGAAgAAAAhAPsdMVvhAQAABAQAAA4AAAAAAAAAAAAAAAAALgIAAGRycy9lMm9Eb2MueG1s&#13;&#10;UEsBAi0AFAAGAAgAAAAhADzK8DTlAAAADwEAAA8AAAAAAAAAAAAAAAAAOwQAAGRycy9kb3ducmV2&#13;&#10;LnhtbFBLBQYAAAAABAAEAPMAAABNBQAAAAA=&#13;&#10;" strokecolor="black [3200]" strokeweight=".5pt">
                 <v:stroke endarrow="block" joinstyle="miter"/>
               </v:shape>
             </w:pict>
@@ -3146,7 +3998,7 @@
           </mc:Choice>
           <mc:Fallback>
             <w:pict>
-              <v:shape w14:anchorId="2E2EDEB2" id="Conector recto de flecha 60" o:spid="_x0000_s1026" type="#_x0000_t32" style="position:absolute;margin-left:55.1pt;margin-top:12.2pt;width:43.7pt;height:40.9pt;flip:y;z-index:251701248;visibility:visible;mso-wrap-style:square;mso-width-percent:0;mso-height-percent:0;mso-wrap-distance-left:9pt;mso-wrap-distance-top:0;mso-wrap-distance-right:9pt;mso-wrap-distance-bottom:0;mso-position-horizontal:absolute;mso-position-horizontal-relative:text;mso-position-vertical:absolute;mso-position-vertical-relative:text;mso-width-percent:0;mso-height-percent:0;mso-width-relative:margin;mso-height-relative:margin" o:gfxdata="UEsDBBQABgAIAAAAIQC2gziS/gAAAOEBAAATAAAAW0NvbnRlbnRfVHlwZXNdLnhtbJSRQU7DMBBF&#13;&#10;90jcwfIWJU67QAgl6YK0S0CoHGBkTxKLZGx5TGhvj5O2G0SRWNoz/78nu9wcxkFMGNg6quQqL6RA&#13;&#10;0s5Y6ir5vt9lD1JwBDIwOMJKHpHlpr69KfdHjyxSmriSfYz+USnWPY7AufNIadK6MEJMx9ApD/oD&#13;&#10;OlTrorhX2lFEilmcO2RdNtjC5xDF9pCuTyYBB5bi6bQ4syoJ3g9WQ0ymaiLzg5KdCXlKLjvcW893&#13;&#10;SUOqXwnz5DrgnHtJTxOsQfEKIT7DmDSUCaxw7Rqn8787ZsmRM9e2VmPeBN4uqYvTtW7jvijg9N/y&#13;&#10;JsXecLq0q+WD6m8AAAD//wMAUEsDBBQABgAIAAAAIQA4/SH/1gAAAJQBAAALAAAAX3JlbHMvLnJl&#13;&#10;bHOkkMFqwzAMhu+DvYPRfXGawxijTi+j0GvpHsDYimMaW0Yy2fr2M4PBMnrbUb/Q94l/f/hMi1qR&#13;&#10;JVI2sOt6UJgd+ZiDgffL8ekFlFSbvV0oo4EbChzGx4f9GRdb25HMsYhqlCwG5lrLq9biZkxWOiqY&#13;&#10;22YiTra2kYMu1l1tQD30/bPm3wwYN0x18gb45AdQl1tp5j/sFB2T0FQ7R0nTNEV3j6o9feQzro1i&#13;&#10;OWA14Fm+Q8a1a8+Bvu/d/dMb2JY5uiPbhG/ktn4cqGU/er3pcvwCAAD//wMAUEsDBBQABgAIAAAA&#13;&#10;IQDR4Efv3gEAAAQEAAAOAAAAZHJzL2Uyb0RvYy54bWysU8mOEzEQvSPxD5bvpLtHyjBE6cwhA1wQ&#13;&#10;RGx3j7uctvCmcpHl7ym7kwaxSAhxqW7b9V7Vey6v70/eiQNgtjH0slu0UkDQcbBh38tPH189u5Mi&#13;&#10;kwqDcjFAL8+Q5f3m6ZP1Ma3gJo7RDYCCSUJeHVMvR6K0apqsR/AqL2KCwIcmolfES9w3A6ojs3vX&#13;&#10;3LTtbXOMOCSMGnLm3YfpUG4qvzGg6Z0xGUi4XnJvVCPW+Fhis1mr1R5VGq2+tKH+oQuvbOCiM9WD&#13;&#10;IiW+ov2FyluNMUdDCx19E42xGqoGVtO1P6n5MKoEVQubk9NsU/5/tPrtYYfCDr28ZXuC8nxHW74p&#13;&#10;TREFlo8YQBgHelSCU9ivY8orhm3DDi+rnHZYxJ8Mes616TOPQrWDBYpTdfs8uw0nEpo3l8tle9dJ&#13;&#10;oflo2b3ols8LezPRFLqEmV5D9KL89DITKrsfidub+ptKqMObTBPwCihgF0okZd3LMAg6JxZGaFXY&#13;&#10;O7jUKSlNUTP1X//o7GCCvwfDvnCfU5k6kbB1KA6KZ2n40s0snFkgxjo3g9oq/4+gS26BQZ3SvwXO&#13;&#10;2bViDDQDvQ0Rf1eVTtdWzZR/VT1pLbIf43Cut1nt4FGr93B5FmWWf1xX+PfHu/kGAAD//wMAUEsD&#13;&#10;BBQABgAIAAAAIQA9UK6R4gAAAA8BAAAPAAAAZHJzL2Rvd25yZXYueG1sTE9NT8MwDL0j8R8iI3Fj&#13;&#10;Sauqg67phEBcALExuOyWtV5b0ThVkm2FX493govlJz+/j3I52UEc0YfekYZkpkAg1a7pqdXw+fF0&#13;&#10;cwsiREONGRyhhm8MsKwuL0pTNO5E73jcxFawCIXCaOhiHAspQ92hNWHmRiS+7Z23JjL0rWy8ObG4&#13;&#10;HWSqVC6t6YkdOjPiQ4f11+ZgNbwmfvU8377ts9D6ny29ZOuwdlpfX02PCx73CxARp/j3AecOnB8q&#13;&#10;DrZzB2qCGBgnKmWqhjTLQJwJd/McxI4Xlacgq1L+71H9AgAA//8DAFBLAQItABQABgAIAAAAIQC2&#13;&#10;gziS/gAAAOEBAAATAAAAAAAAAAAAAAAAAAAAAABbQ29udGVudF9UeXBlc10ueG1sUEsBAi0AFAAG&#13;&#10;AAgAAAAhADj9If/WAAAAlAEAAAsAAAAAAAAAAAAAAAAALwEAAF9yZWxzLy5yZWxzUEsBAi0AFAAG&#13;&#10;AAgAAAAhANHgR+/eAQAABAQAAA4AAAAAAAAAAAAAAAAALgIAAGRycy9lMm9Eb2MueG1sUEsBAi0A&#13;&#10;FAAGAAgAAAAhAD1QrpHiAAAADwEAAA8AAAAAAAAAAAAAAAAAOAQAAGRycy9kb3ducmV2LnhtbFBL&#13;&#10;BQYAAAAABAAEAPMAAABHBQAAAAA=&#13;&#10;" strokecolor="black [3200]" strokeweight=".5pt">
+              <v:shape w14:anchorId="472633AC" id="Conector recto de flecha 60" o:spid="_x0000_s1026" type="#_x0000_t32" style="position:absolute;margin-left:55.1pt;margin-top:12.2pt;width:43.7pt;height:40.9pt;flip:y;z-index:251701248;visibility:visible;mso-wrap-style:square;mso-width-percent:0;mso-height-percent:0;mso-wrap-distance-left:9pt;mso-wrap-distance-top:0;mso-wrap-distance-right:9pt;mso-wrap-distance-bottom:0;mso-position-horizontal:absolute;mso-position-horizontal-relative:text;mso-position-vertical:absolute;mso-position-vertical-relative:text;mso-width-percent:0;mso-height-percent:0;mso-width-relative:margin;mso-height-relative:margin" o:gfxdata="UEsDBBQABgAIAAAAIQC2gziS/gAAAOEBAAATAAAAW0NvbnRlbnRfVHlwZXNdLnhtbJSRQU7DMBBF&#13;&#10;90jcwfIWJU67QAgl6YK0S0CoHGBkTxKLZGx5TGhvj5O2G0SRWNoz/78nu9wcxkFMGNg6quQqL6RA&#13;&#10;0s5Y6ir5vt9lD1JwBDIwOMJKHpHlpr69KfdHjyxSmriSfYz+USnWPY7AufNIadK6MEJMx9ApD/oD&#13;&#10;OlTrorhX2lFEilmcO2RdNtjC5xDF9pCuTyYBB5bi6bQ4syoJ3g9WQ0ymaiLzg5KdCXlKLjvcW893&#13;&#10;SUOqXwnz5DrgnHtJTxOsQfEKIT7DmDSUCaxw7Rqn8787ZsmRM9e2VmPeBN4uqYvTtW7jvijg9N/y&#13;&#10;JsXecLq0q+WD6m8AAAD//wMAUEsDBBQABgAIAAAAIQA4/SH/1gAAAJQBAAALAAAAX3JlbHMvLnJl&#13;&#10;bHOkkMFqwzAMhu+DvYPRfXGawxijTi+j0GvpHsDYimMaW0Yy2fr2M4PBMnrbUb/Q94l/f/hMi1qR&#13;&#10;JVI2sOt6UJgd+ZiDgffL8ekFlFSbvV0oo4EbChzGx4f9GRdb25HMsYhqlCwG5lrLq9biZkxWOiqY&#13;&#10;22YiTra2kYMu1l1tQD30/bPm3wwYN0x18gb45AdQl1tp5j/sFB2T0FQ7R0nTNEV3j6o9feQzro1i&#13;&#10;OWA14Fm+Q8a1a8+Bvu/d/dMb2JY5uiPbhG/ktn4cqGU/er3pcvwCAAD//wMAUEsDBBQABgAIAAAA&#13;&#10;IQDR4Efv3gEAAAQEAAAOAAAAZHJzL2Uyb0RvYy54bWysU8mOEzEQvSPxD5bvpLtHyjBE6cwhA1wQ&#13;&#10;RGx3j7uctvCmcpHl7ym7kwaxSAhxqW7b9V7Vey6v70/eiQNgtjH0slu0UkDQcbBh38tPH189u5Mi&#13;&#10;kwqDcjFAL8+Q5f3m6ZP1Ma3gJo7RDYCCSUJeHVMvR6K0apqsR/AqL2KCwIcmolfES9w3A6ojs3vX&#13;&#10;3LTtbXOMOCSMGnLm3YfpUG4qvzGg6Z0xGUi4XnJvVCPW+Fhis1mr1R5VGq2+tKH+oQuvbOCiM9WD&#13;&#10;IiW+ov2FyluNMUdDCx19E42xGqoGVtO1P6n5MKoEVQubk9NsU/5/tPrtYYfCDr28ZXuC8nxHW74p&#13;&#10;TREFlo8YQBgHelSCU9ivY8orhm3DDi+rnHZYxJ8Mes616TOPQrWDBYpTdfs8uw0nEpo3l8tle9dJ&#13;&#10;oflo2b3ols8LezPRFLqEmV5D9KL89DITKrsfidub+ptKqMObTBPwCihgF0okZd3LMAg6JxZGaFXY&#13;&#10;O7jUKSlNUTP1X//o7GCCvwfDvnCfU5k6kbB1KA6KZ2n40s0snFkgxjo3g9oq/4+gS26BQZ3SvwXO&#13;&#10;2bViDDQDvQ0Rf1eVTtdWzZR/VT1pLbIf43Cut1nt4FGr93B5FmWWf1xX+PfHu/kGAAD//wMAUEsD&#13;&#10;BBQABgAIAAAAIQA9UK6R4gAAAA8BAAAPAAAAZHJzL2Rvd25yZXYueG1sTE9NT8MwDL0j8R8iI3Fj&#13;&#10;Sauqg67phEBcALExuOyWtV5b0ThVkm2FX493govlJz+/j3I52UEc0YfekYZkpkAg1a7pqdXw+fF0&#13;&#10;cwsiREONGRyhhm8MsKwuL0pTNO5E73jcxFawCIXCaOhiHAspQ92hNWHmRiS+7Z23JjL0rWy8ObG4&#13;&#10;HWSqVC6t6YkdOjPiQ4f11+ZgNbwmfvU8377ts9D6ny29ZOuwdlpfX02PCx73CxARp/j3AecOnB8q&#13;&#10;DrZzB2qCGBgnKmWqhjTLQJwJd/McxI4Xlacgq1L+71H9AgAA//8DAFBLAQItABQABgAIAAAAIQC2&#13;&#10;gziS/gAAAOEBAAATAAAAAAAAAAAAAAAAAAAAAABbQ29udGVudF9UeXBlc10ueG1sUEsBAi0AFAAG&#13;&#10;AAgAAAAhADj9If/WAAAAlAEAAAsAAAAAAAAAAAAAAAAALwEAAF9yZWxzLy5yZWxzUEsBAi0AFAAG&#13;&#10;AAgAAAAhANHgR+/eAQAABAQAAA4AAAAAAAAAAAAAAAAALgIAAGRycy9lMm9Eb2MueG1sUEsBAi0A&#13;&#10;FAAGAAgAAAAhAD1QrpHiAAAADwEAAA8AAAAAAAAAAAAAAAAAOAQAAGRycy9kb3ducmV2LnhtbFBL&#13;&#10;BQYAAAAABAAEAPMAAABHBQAAAAA=&#13;&#10;" strokecolor="black [3200]" strokeweight=".5pt">
                 <v:stroke endarrow="block" joinstyle="miter"/>
               </v:shape>
             </w:pict>
@@ -3220,7 +4072,7 @@
           </mc:Choice>
           <mc:Fallback>
             <w:pict>
-              <v:shape w14:anchorId="6B824FC1" id="Conector recto de flecha 63" o:spid="_x0000_s1026" type="#_x0000_t32" style="position:absolute;margin-left:121.3pt;margin-top:16.75pt;width:45.65pt;height:36.5pt;z-index:251707392;visibility:visible;mso-wrap-style:square;mso-width-percent:0;mso-height-percent:0;mso-wrap-distance-left:9pt;mso-wrap-distance-top:0;mso-wrap-distance-right:9pt;mso-wrap-distance-bottom:0;mso-position-horizontal:absolute;mso-position-horizontal-relative:text;mso-position-vertical:absolute;mso-position-vertical-relative:text;mso-width-percent:0;mso-height-percent:0;mso-width-relative:margin;mso-height-relative:margin" o:gfxdata="UEsDBBQABgAIAAAAIQC2gziS/gAAAOEBAAATAAAAW0NvbnRlbnRfVHlwZXNdLnhtbJSRQU7DMBBF&#13;&#10;90jcwfIWJU67QAgl6YK0S0CoHGBkTxKLZGx5TGhvj5O2G0SRWNoz/78nu9wcxkFMGNg6quQqL6RA&#13;&#10;0s5Y6ir5vt9lD1JwBDIwOMJKHpHlpr69KfdHjyxSmriSfYz+USnWPY7AufNIadK6MEJMx9ApD/oD&#13;&#10;OlTrorhX2lFEilmcO2RdNtjC5xDF9pCuTyYBB5bi6bQ4syoJ3g9WQ0ymaiLzg5KdCXlKLjvcW893&#13;&#10;SUOqXwnz5DrgnHtJTxOsQfEKIT7DmDSUCaxw7Rqn8787ZsmRM9e2VmPeBN4uqYvTtW7jvijg9N/y&#13;&#10;JsXecLq0q+WD6m8AAAD//wMAUEsDBBQABgAIAAAAIQA4/SH/1gAAAJQBAAALAAAAX3JlbHMvLnJl&#13;&#10;bHOkkMFqwzAMhu+DvYPRfXGawxijTi+j0GvpHsDYimMaW0Yy2fr2M4PBMnrbUb/Q94l/f/hMi1qR&#13;&#10;JVI2sOt6UJgd+ZiDgffL8ekFlFSbvV0oo4EbChzGx4f9GRdb25HMsYhqlCwG5lrLq9biZkxWOiqY&#13;&#10;22YiTra2kYMu1l1tQD30/bPm3wwYN0x18gb45AdQl1tp5j/sFB2T0FQ7R0nTNEV3j6o9feQzro1i&#13;&#10;OWA14Fm+Q8a1a8+Bvu/d/dMb2JY5uiPbhG/ktn4cqGU/er3pcvwCAAD//wMAUEsDBBQABgAIAAAA&#13;&#10;IQDUbkRr2gEAAPoDAAAOAAAAZHJzL2Uyb0RvYy54bWysU8mOEzEQvSPxD5bvpJOZ0ECUzhwywAVB&#13;&#10;xPIBHnc5beFN5SLL31N2Jz2IRUKIi9d6Ve89l9d3J+/EATDbGDq5mM2lgKBjb8O+k18+v3n2UopM&#13;&#10;KvTKxQCdPEOWd5unT9bHtIKbOETXAwpOEvLqmDo5EKVV02Q9gFd5FhMEvjQRvSLe4r7pUR05u3fN&#13;&#10;zXzeNseIfcKoIWc+vR8v5abmNwY0fTAmAwnXSeZGdcQ6PpSx2azVao8qDVZfaKh/YOGVDVx0SnWv&#13;&#10;SIlvaH9J5a3GmKOhmY6+icZYDVUDq1nMf1LzaVAJqhY2J6fJpvz/0ur3hx0K23eyvZUiKM9vtOWX&#13;&#10;0hRRYJlED8I40IMSHMJ+HVNeMWwbdnjZ5bTDIv5k0JeZZYlT9fg8eQwnEpoPn7941bZLKTRfLdvb&#13;&#10;ZVvfoHkEJ8z0FqIXZdHJTKjsfiAmNbJaVJ/V4V0mLs/AK6BUdqGMpKx7HXpB58RyCK0KeweFO4eX&#13;&#10;kKZoGFnXFZ0djPCPYNgN5jmWqX0IW4fioLiD+q+LKQtHFoixzk2geeX2R9AltsCg9ubfAqfoWjEG&#13;&#10;moDehoi/q0qnK1Uzxl9Vj1qL7IfYn+sbVju4wao/l89QOvjHfYU/ftnNdwAAAP//AwBQSwMEFAAG&#13;&#10;AAgAAAAhANl58RnkAAAADwEAAA8AAABkcnMvZG93bnJldi54bWxMj0tPwzAQhO9I/AdrkbhRh4SG&#13;&#10;No1TIR7HqqKpEEc33sQRfkSx04Z/z3KCy0qr/WZ2ptzO1rAzjqH3TsD9IgGGrvGqd52AY/12twIW&#13;&#10;onRKGu9QwDcG2FbXV6UslL+4dzwfYsfIxIVCCtAxDgXnodFoZVj4AR3dWj9aGWkdO65GeSFza3ia&#13;&#10;JDm3snf0QcsBnzU2X4fJCmjr7th8vq74ZNr9Y/2h13pX74S4vZlfNjSeNsAizvFPAb8dKD9UFOzk&#13;&#10;J6cCMwLShzQnVECWLYERkGXZGtiJyCRfAq9K/r9H9QMAAP//AwBQSwECLQAUAAYACAAAACEAtoM4&#13;&#10;kv4AAADhAQAAEwAAAAAAAAAAAAAAAAAAAAAAW0NvbnRlbnRfVHlwZXNdLnhtbFBLAQItABQABgAI&#13;&#10;AAAAIQA4/SH/1gAAAJQBAAALAAAAAAAAAAAAAAAAAC8BAABfcmVscy8ucmVsc1BLAQItABQABgAI&#13;&#10;AAAAIQDUbkRr2gEAAPoDAAAOAAAAAAAAAAAAAAAAAC4CAABkcnMvZTJvRG9jLnhtbFBLAQItABQA&#13;&#10;BgAIAAAAIQDZefEZ5AAAAA8BAAAPAAAAAAAAAAAAAAAAADQEAABkcnMvZG93bnJldi54bWxQSwUG&#13;&#10;AAAAAAQABADzAAAARQUAAAAA&#13;&#10;" strokecolor="black [3200]" strokeweight=".5pt">
+              <v:shape w14:anchorId="07957A19" id="Conector recto de flecha 63" o:spid="_x0000_s1026" type="#_x0000_t32" style="position:absolute;margin-left:121.3pt;margin-top:16.75pt;width:45.65pt;height:36.5pt;z-index:251707392;visibility:visible;mso-wrap-style:square;mso-width-percent:0;mso-height-percent:0;mso-wrap-distance-left:9pt;mso-wrap-distance-top:0;mso-wrap-distance-right:9pt;mso-wrap-distance-bottom:0;mso-position-horizontal:absolute;mso-position-horizontal-relative:text;mso-position-vertical:absolute;mso-position-vertical-relative:text;mso-width-percent:0;mso-height-percent:0;mso-width-relative:margin;mso-height-relative:margin" o:gfxdata="UEsDBBQABgAIAAAAIQC2gziS/gAAAOEBAAATAAAAW0NvbnRlbnRfVHlwZXNdLnhtbJSRQU7DMBBF&#13;&#10;90jcwfIWJU67QAgl6YK0S0CoHGBkTxKLZGx5TGhvj5O2G0SRWNoz/78nu9wcxkFMGNg6quQqL6RA&#13;&#10;0s5Y6ir5vt9lD1JwBDIwOMJKHpHlpr69KfdHjyxSmriSfYz+USnWPY7AufNIadK6MEJMx9ApD/oD&#13;&#10;OlTrorhX2lFEilmcO2RdNtjC5xDF9pCuTyYBB5bi6bQ4syoJ3g9WQ0ymaiLzg5KdCXlKLjvcW893&#13;&#10;SUOqXwnz5DrgnHtJTxOsQfEKIT7DmDSUCaxw7Rqn8787ZsmRM9e2VmPeBN4uqYvTtW7jvijg9N/y&#13;&#10;JsXecLq0q+WD6m8AAAD//wMAUEsDBBQABgAIAAAAIQA4/SH/1gAAAJQBAAALAAAAX3JlbHMvLnJl&#13;&#10;bHOkkMFqwzAMhu+DvYPRfXGawxijTi+j0GvpHsDYimMaW0Yy2fr2M4PBMnrbUb/Q94l/f/hMi1qR&#13;&#10;JVI2sOt6UJgd+ZiDgffL8ekFlFSbvV0oo4EbChzGx4f9GRdb25HMsYhqlCwG5lrLq9biZkxWOiqY&#13;&#10;22YiTra2kYMu1l1tQD30/bPm3wwYN0x18gb45AdQl1tp5j/sFB2T0FQ7R0nTNEV3j6o9feQzro1i&#13;&#10;OWA14Fm+Q8a1a8+Bvu/d/dMb2JY5uiPbhG/ktn4cqGU/er3pcvwCAAD//wMAUEsDBBQABgAIAAAA&#13;&#10;IQDUbkRr2gEAAPoDAAAOAAAAZHJzL2Uyb0RvYy54bWysU8mOEzEQvSPxD5bvpJOZ0ECUzhwywAVB&#13;&#10;xPIBHnc5beFN5SLL31N2Jz2IRUKIi9d6Ve89l9d3J+/EATDbGDq5mM2lgKBjb8O+k18+v3n2UopM&#13;&#10;KvTKxQCdPEOWd5unT9bHtIKbOETXAwpOEvLqmDo5EKVV02Q9gFd5FhMEvjQRvSLe4r7pUR05u3fN&#13;&#10;zXzeNseIfcKoIWc+vR8v5abmNwY0fTAmAwnXSeZGdcQ6PpSx2azVao8qDVZfaKh/YOGVDVx0SnWv&#13;&#10;SIlvaH9J5a3GmKOhmY6+icZYDVUDq1nMf1LzaVAJqhY2J6fJpvz/0ur3hx0K23eyvZUiKM9vtOWX&#13;&#10;0hRRYJlED8I40IMSHMJ+HVNeMWwbdnjZ5bTDIv5k0JeZZYlT9fg8eQwnEpoPn7941bZLKTRfLdvb&#13;&#10;ZVvfoHkEJ8z0FqIXZdHJTKjsfiAmNbJaVJ/V4V0mLs/AK6BUdqGMpKx7HXpB58RyCK0KeweFO4eX&#13;&#10;kKZoGFnXFZ0djPCPYNgN5jmWqX0IW4fioLiD+q+LKQtHFoixzk2geeX2R9AltsCg9ubfAqfoWjEG&#13;&#10;moDehoi/q0qnK1Uzxl9Vj1qL7IfYn+sbVju4wao/l89QOvjHfYU/ftnNdwAAAP//AwBQSwMEFAAG&#13;&#10;AAgAAAAhANl58RnkAAAADwEAAA8AAABkcnMvZG93bnJldi54bWxMj0tPwzAQhO9I/AdrkbhRh4SG&#13;&#10;No1TIR7HqqKpEEc33sQRfkSx04Z/z3KCy0qr/WZ2ptzO1rAzjqH3TsD9IgGGrvGqd52AY/12twIW&#13;&#10;onRKGu9QwDcG2FbXV6UslL+4dzwfYsfIxIVCCtAxDgXnodFoZVj4AR3dWj9aGWkdO65GeSFza3ia&#13;&#10;JDm3snf0QcsBnzU2X4fJCmjr7th8vq74ZNr9Y/2h13pX74S4vZlfNjSeNsAizvFPAb8dKD9UFOzk&#13;&#10;J6cCMwLShzQnVECWLYERkGXZGtiJyCRfAq9K/r9H9QMAAP//AwBQSwECLQAUAAYACAAAACEAtoM4&#13;&#10;kv4AAADhAQAAEwAAAAAAAAAAAAAAAAAAAAAAW0NvbnRlbnRfVHlwZXNdLnhtbFBLAQItABQABgAI&#13;&#10;AAAAIQA4/SH/1gAAAJQBAAALAAAAAAAAAAAAAAAAAC8BAABfcmVscy8ucmVsc1BLAQItABQABgAI&#13;&#10;AAAAIQDUbkRr2gEAAPoDAAAOAAAAAAAAAAAAAAAAAC4CAABkcnMvZTJvRG9jLnhtbFBLAQItABQA&#13;&#10;BgAIAAAAIQDZefEZ5AAAAA8BAAAPAAAAAAAAAAAAAAAAADQEAABkcnMvZG93bnJldi54bWxQSwUG&#13;&#10;AAAAAAQABADzAAAARQUAAAAA&#13;&#10;" strokecolor="black [3200]" strokeweight=".5pt">
                 <v:stroke endarrow="block" joinstyle="miter"/>
               </v:shape>
             </w:pict>
@@ -3679,7 +4531,23 @@
           <w:rFonts w:ascii="Calibri" w:hAnsi="Calibri" w:cs="Calibri"/>
           <w:bCs/>
         </w:rPr>
-        <w:t>Sea un Grafo G(V, E), podemos representar el BFS como:</w:t>
+        <w:t xml:space="preserve">Sea un Grafo </w:t>
+      </w:r>
+      <w:proofErr w:type="gramStart"/>
+      <w:r>
+        <w:rPr>
+          <w:rFonts w:ascii="Calibri" w:hAnsi="Calibri" w:cs="Calibri"/>
+          <w:bCs/>
+        </w:rPr>
+        <w:t>G(</w:t>
+      </w:r>
+      <w:proofErr w:type="gramEnd"/>
+      <w:r>
+        <w:rPr>
+          <w:rFonts w:ascii="Calibri" w:hAnsi="Calibri" w:cs="Calibri"/>
+          <w:bCs/>
+        </w:rPr>
+        <w:t>V, E), podemos representar el BFS como:</w:t>
       </w:r>
     </w:p>
     <w:p>
@@ -3690,12 +4558,21 @@
           <w:bCs/>
         </w:rPr>
       </w:pPr>
-      <w:r>
-        <w:rPr>
-          <w:rFonts w:ascii="Calibri" w:hAnsi="Calibri" w:cs="Calibri"/>
-          <w:bCs/>
-        </w:rPr>
-        <w:t>BFS(G, v)</w:t>
+      <w:proofErr w:type="gramStart"/>
+      <w:r>
+        <w:rPr>
+          <w:rFonts w:ascii="Calibri" w:hAnsi="Calibri" w:cs="Calibri"/>
+          <w:bCs/>
+        </w:rPr>
+        <w:t>BFS(</w:t>
+      </w:r>
+      <w:proofErr w:type="gramEnd"/>
+      <w:r>
+        <w:rPr>
+          <w:rFonts w:ascii="Calibri" w:hAnsi="Calibri" w:cs="Calibri"/>
+          <w:bCs/>
+        </w:rPr>
+        <w:t>G, v)</w:t>
       </w:r>
     </w:p>
     <w:p>
@@ -3711,6 +4588,7 @@
           <w:rFonts w:ascii="Calibri" w:hAnsi="Calibri" w:cs="Calibri"/>
           <w:bCs/>
         </w:rPr>
+        <w:lastRenderedPageBreak/>
         <w:tab/>
         <w:t>Marcar(v)</w:t>
       </w:r>
@@ -3971,8 +4849,16 @@
         <w:rPr>
           <w:rFonts w:ascii="Calibri" w:hAnsi="Calibri"/>
         </w:rPr>
-        <w:t>si x no esta marcado</w:t>
-      </w:r>
+        <w:t xml:space="preserve">si x no </w:t>
+      </w:r>
+      <w:proofErr w:type="gramStart"/>
+      <w:r>
+        <w:rPr>
+          <w:rFonts w:ascii="Calibri" w:hAnsi="Calibri"/>
+        </w:rPr>
+        <w:t>esta marcado</w:t>
+      </w:r>
+      <w:proofErr w:type="gramEnd"/>
     </w:p>
     <w:p>
       <w:pPr>
@@ -4085,7 +4971,7 @@
         </w:rPr>
         <w:t xml:space="preserve">Fuente: </w:t>
       </w:r>
-      <w:hyperlink r:id="rId8" w:history="1">
+      <w:hyperlink r:id="rId10" w:history="1">
         <w:r>
           <w:rPr>
             <w:rStyle w:val="Hipervnculo"/>
@@ -4112,7 +4998,6 @@
           <w:sz w:val="28"/>
           <w:szCs w:val="28"/>
         </w:rPr>
-        <w:lastRenderedPageBreak/>
         <w:t>5.3)</w:t>
       </w:r>
       <w:r>
@@ -4193,307 +5078,6 @@
             <wp:extent cx="5396230" cy="2861310"/>
             <wp:effectExtent l="0" t="0" r="1270" b="0"/>
             <wp:docPr id="1" name="Imagen 1"/>
-            <wp:cNvGraphicFramePr>
-              <a:graphicFrameLocks xmlns:a="http://schemas.openxmlformats.org/drawingml/2006/main" noChangeAspect="1"/>
-            </wp:cNvGraphicFramePr>
-            <a:graphic xmlns:a="http://schemas.openxmlformats.org/drawingml/2006/main">
-              <a:graphicData uri="http://schemas.openxmlformats.org/drawingml/2006/picture">
-                <pic:pic xmlns:pic="http://schemas.openxmlformats.org/drawingml/2006/picture">
-                  <pic:nvPicPr>
-                    <pic:cNvPr id="1" name=""/>
-                    <pic:cNvPicPr/>
-                  </pic:nvPicPr>
-                  <pic:blipFill>
-                    <a:blip r:embed="rId9"/>
-                    <a:stretch>
-                      <a:fillRect/>
-                    </a:stretch>
-                  </pic:blipFill>
-                  <pic:spPr>
-                    <a:xfrm>
-                      <a:off x="0" y="0"/>
-                      <a:ext cx="5396230" cy="2861310"/>
-                    </a:xfrm>
-                    <a:prstGeom prst="rect">
-                      <a:avLst/>
-                    </a:prstGeom>
-                  </pic:spPr>
-                </pic:pic>
-              </a:graphicData>
-            </a:graphic>
-          </wp:inline>
-        </w:drawing>
-      </w:r>
-    </w:p>
-    <w:p>
-      <w:pPr>
-        <w:pStyle w:val="NormalWeb"/>
-        <w:rPr>
-          <w:rFonts w:ascii="Calibri" w:hAnsi="Calibri" w:cs="Calibri"/>
-          <w:bCs/>
-        </w:rPr>
-      </w:pPr>
-      <w:r>
-        <w:rPr>
-          <w:rFonts w:ascii="Calibri" w:hAnsi="Calibri" w:cs="Calibri"/>
-          <w:b/>
-          <w:bCs/>
-          <w:sz w:val="28"/>
-          <w:szCs w:val="28"/>
-        </w:rPr>
-        <w:t>5.5)</w:t>
-      </w:r>
-      <w:r>
-        <w:rPr>
-          <w:rFonts w:ascii="Calibri" w:hAnsi="Calibri" w:cs="Calibri"/>
-          <w:b/>
-          <w:bCs/>
-          <w:sz w:val="28"/>
-          <w:szCs w:val="28"/>
-        </w:rPr>
-        <w:t xml:space="preserve"> </w:t>
-      </w:r>
-      <w:r>
-        <w:rPr>
-          <w:rFonts w:ascii="Calibri" w:hAnsi="Calibri" w:cs="Calibri"/>
-          <w:bCs/>
-        </w:rPr>
-        <w:t>El código proporcionado es el siguiente:</w:t>
-      </w:r>
-    </w:p>
-    <w:p>
-      <w:pPr>
-        <w:pStyle w:val="NormalWeb"/>
-        <w:rPr>
-          <w:rFonts w:ascii="Calibri" w:hAnsi="Calibri" w:cs="Calibri"/>
-          <w:bCs/>
-        </w:rPr>
-      </w:pPr>
-      <w:r>
-        <w:rPr>
-          <w:rFonts w:ascii="Calibri" w:hAnsi="Calibri" w:cs="Calibri"/>
-          <w:bCs/>
-        </w:rPr>
-        <w:drawing>
-          <wp:inline distT="0" distB="0" distL="0" distR="0" wp14:anchorId="44CB4740" wp14:editId="38629BF5">
-            <wp:extent cx="5396230" cy="475615"/>
-            <wp:effectExtent l="0" t="0" r="1270" b="0"/>
-            <wp:docPr id="65" name="Imagen 65"/>
-            <wp:cNvGraphicFramePr>
-              <a:graphicFrameLocks xmlns:a="http://schemas.openxmlformats.org/drawingml/2006/main" noChangeAspect="1"/>
-            </wp:cNvGraphicFramePr>
-            <a:graphic xmlns:a="http://schemas.openxmlformats.org/drawingml/2006/main">
-              <a:graphicData uri="http://schemas.openxmlformats.org/drawingml/2006/picture">
-                <pic:pic xmlns:pic="http://schemas.openxmlformats.org/drawingml/2006/picture">
-                  <pic:nvPicPr>
-                    <pic:cNvPr id="1" name=""/>
-                    <pic:cNvPicPr/>
-                  </pic:nvPicPr>
-                  <pic:blipFill>
-                    <a:blip r:embed="rId10"/>
-                    <a:stretch>
-                      <a:fillRect/>
-                    </a:stretch>
-                  </pic:blipFill>
-                  <pic:spPr>
-                    <a:xfrm>
-                      <a:off x="0" y="0"/>
-                      <a:ext cx="5396230" cy="475615"/>
-                    </a:xfrm>
-                    <a:prstGeom prst="rect">
-                      <a:avLst/>
-                    </a:prstGeom>
-                  </pic:spPr>
-                </pic:pic>
-              </a:graphicData>
-            </a:graphic>
-          </wp:inline>
-        </w:drawing>
-      </w:r>
-    </w:p>
-    <w:p>
-      <w:pPr>
-        <w:pStyle w:val="NormalWeb"/>
-        <w:rPr>
-          <w:rFonts w:ascii="Calibri" w:hAnsi="Calibri" w:cs="Calibri"/>
-          <w:bCs/>
-        </w:rPr>
-      </w:pPr>
-      <w:r>
-        <w:rPr>
-          <w:rFonts w:ascii="Calibri" w:hAnsi="Calibri" w:cs="Calibri"/>
-          <w:bCs/>
-        </w:rPr>
-        <w:t>Por lo que hemos intuido, este código lo que hace es llamar a la función de bfs principal, la cual realiza todas las operaciones de búsqueda.</w:t>
-      </w:r>
-    </w:p>
-    <w:p>
-      <w:pPr>
-        <w:pStyle w:val="NormalWeb"/>
-        <w:rPr>
-          <w:rFonts w:ascii="Calibri" w:hAnsi="Calibri" w:cs="Calibri"/>
-          <w:bCs/>
-        </w:rPr>
-      </w:pPr>
-      <w:r>
-        <w:rPr>
-          <w:rFonts w:ascii="Calibri" w:hAnsi="Calibri" w:cs="Calibri"/>
-          <w:bCs/>
-        </w:rPr>
-        <w:t>Cuando usamos esta función, lo que estamos haciéndole saber a la función bfs es saber cual es su principio, y cual es su final y cual es el grafo donde tiene que descubrir.</w:t>
-      </w:r>
-    </w:p>
-    <w:p>
-      <w:pPr>
-        <w:pStyle w:val="NormalWeb"/>
-        <w:rPr>
-          <w:rFonts w:ascii="Calibri" w:hAnsi="Calibri" w:cs="Calibri"/>
-          <w:bCs/>
-        </w:rPr>
-      </w:pPr>
-      <w:r>
-        <w:rPr>
-          <w:rFonts w:ascii="Calibri" w:hAnsi="Calibri" w:cs="Calibri"/>
-          <w:bCs/>
-        </w:rPr>
-        <w:t>Esto hace que muchas veces en vez de buscar por el primer nodo pasado en la lista ya sabe por donde empezar a buscar, de tal manera que muchas veces las búsquedas se hacen mas rápidas por el propio hecho de saber donde buscar.</w:t>
-      </w:r>
-    </w:p>
-    <w:p>
-      <w:pPr>
-        <w:pStyle w:val="NormalWeb"/>
-        <w:rPr>
-          <w:rFonts w:ascii="Calibri" w:hAnsi="Calibri" w:cs="Calibri"/>
-          <w:b/>
-          <w:bCs/>
-          <w:sz w:val="28"/>
-          <w:szCs w:val="28"/>
-        </w:rPr>
-      </w:pPr>
-      <w:r>
-        <w:rPr>
-          <w:rFonts w:ascii="Calibri" w:hAnsi="Calibri" w:cs="Calibri"/>
-          <w:b/>
-          <w:bCs/>
-          <w:sz w:val="28"/>
-          <w:szCs w:val="28"/>
-        </w:rPr>
-        <w:t>5.6)</w:t>
-      </w:r>
-    </w:p>
-    <w:p>
-      <w:pPr>
-        <w:pStyle w:val="NormalWeb"/>
-        <w:rPr>
-          <w:rFonts w:ascii="Calibri" w:hAnsi="Calibri" w:cs="Calibri"/>
-          <w:bCs/>
-        </w:rPr>
-      </w:pPr>
-      <w:r>
-        <w:rPr>
-          <w:rFonts w:ascii="Calibri" w:hAnsi="Calibri" w:cs="Calibri"/>
-          <w:bCs/>
-        </w:rPr>
-        <w:t>El código funciona para la siguiente entrada tal que:</w:t>
-      </w:r>
-    </w:p>
-    <w:p>
-      <w:pPr>
-        <w:pStyle w:val="NormalWeb"/>
-        <w:rPr>
-          <w:rFonts w:ascii="Calibri" w:hAnsi="Calibri" w:cs="Calibri"/>
-          <w:bCs/>
-        </w:rPr>
-      </w:pPr>
-      <w:r>
-        <w:rPr>
-          <w:rFonts w:ascii="Calibri" w:hAnsi="Calibri" w:cs="Calibri"/>
-          <w:bCs/>
-        </w:rPr>
-        <w:t>Lo primero que se hace es llamar a la función de shortest-path, a la cual le pasamos los argumentos de nodo de inicio, que es el nodo desde donde se empieza a buscar, nodo final, que es el nodo que queremos buscar, y la lista de listas que representan las conexiones entre los nodos.</w:t>
-      </w:r>
-    </w:p>
-    <w:p>
-      <w:pPr>
-        <w:pStyle w:val="NormalWeb"/>
-        <w:rPr>
-          <w:rFonts w:ascii="Calibri" w:hAnsi="Calibri" w:cs="Calibri"/>
-          <w:bCs/>
-        </w:rPr>
-      </w:pPr>
-      <w:r>
-        <w:rPr>
-          <w:rFonts w:ascii="Calibri" w:hAnsi="Calibri" w:cs="Calibri"/>
-          <w:bCs/>
-        </w:rPr>
-        <w:lastRenderedPageBreak/>
-        <w:t>Sabiendo esto, shortest-path llamará a bfs, pasándole el nodo final, a encontrar</w:t>
-      </w:r>
-      <w:r>
-        <w:rPr>
-          <w:rFonts w:ascii="Calibri" w:hAnsi="Calibri" w:cs="Calibri"/>
-          <w:bCs/>
-        </w:rPr>
-        <w:t>, el nodo donde tiene que empezar a buscar, siendo este list (list start), y todos los nodos conectados entre si.</w:t>
-      </w:r>
-    </w:p>
-    <w:p>
-      <w:pPr>
-        <w:pStyle w:val="NormalWeb"/>
-        <w:rPr>
-          <w:rFonts w:ascii="Calibri" w:hAnsi="Calibri" w:cs="Calibri"/>
-          <w:bCs/>
-        </w:rPr>
-      </w:pPr>
-      <w:r>
-        <w:rPr>
-          <w:rFonts w:ascii="Calibri" w:hAnsi="Calibri" w:cs="Calibri"/>
-          <w:bCs/>
-        </w:rPr>
-        <w:t>Como el argumento del nodo de inicio a partir de donde se empieza a buscar está metido ya en la queue de bfs, le indicamos cual es el primer nodo de la lista, y por tanto a partir de que nodo tiene que empezar a descubrir los demás nodos. Una vez que nuestra función bfs sabe esto, realiza exactamente el mismo proceso que hemos comentado en el apartado previo.</w:t>
-      </w:r>
-    </w:p>
-    <w:p>
-      <w:pPr>
-        <w:pStyle w:val="NormalWeb"/>
-        <w:rPr>
-          <w:rFonts w:ascii="Calibri" w:hAnsi="Calibri" w:cs="Calibri"/>
-          <w:bCs/>
-        </w:rPr>
-      </w:pPr>
-      <w:r>
-        <w:rPr>
-          <w:rFonts w:ascii="Calibri" w:hAnsi="Calibri" w:cs="Calibri"/>
-          <w:bCs/>
-        </w:rPr>
-        <w:t>Obteniend</w:t>
-      </w:r>
-      <w:r>
-        <w:rPr>
-          <w:rFonts w:ascii="Calibri" w:hAnsi="Calibri" w:cs="Calibri"/>
-          <w:bCs/>
-        </w:rPr>
-        <w:t>o la siguiente salida:</w:t>
-      </w:r>
-    </w:p>
-    <w:p>
-      <w:pPr>
-        <w:pStyle w:val="NormalWeb"/>
-        <w:rPr>
-          <w:rFonts w:ascii="Calibri" w:hAnsi="Calibri" w:cs="Calibri"/>
-          <w:bCs/>
-        </w:rPr>
-      </w:pPr>
-      <w:r>
-        <w:rPr>
-          <w:rFonts w:ascii="Calibri" w:hAnsi="Calibri" w:cs="Calibri"/>
-          <w:bCs/>
-        </w:rPr>
-        <w:drawing>
-          <wp:inline distT="0" distB="0" distL="0" distR="0" wp14:anchorId="069F9864" wp14:editId="6BC3171F">
-            <wp:extent cx="5396230" cy="333375"/>
-            <wp:effectExtent l="0" t="0" r="1270" b="0"/>
-            <wp:docPr id="66" name="Imagen 66"/>
             <wp:cNvGraphicFramePr>
               <a:graphicFrameLocks xmlns:a="http://schemas.openxmlformats.org/drawingml/2006/main" noChangeAspect="1"/>
             </wp:cNvGraphicFramePr>
@@ -4513,7 +5097,7 @@
                   <pic:spPr>
                     <a:xfrm>
                       <a:off x="0" y="0"/>
-                      <a:ext cx="5396230" cy="333375"/>
+                      <a:ext cx="5396230" cy="2861310"/>
                     </a:xfrm>
                     <a:prstGeom prst="rect">
                       <a:avLst/>
@@ -4542,7 +5126,7 @@
           <w:sz w:val="28"/>
           <w:szCs w:val="28"/>
         </w:rPr>
-        <w:t>5.7)</w:t>
+        <w:t>5.5)</w:t>
       </w:r>
       <w:r>
         <w:rPr>
@@ -4559,7 +5143,7 @@
           <w:rFonts w:ascii="Calibri" w:hAnsi="Calibri" w:cs="Calibri"/>
           <w:bCs/>
         </w:rPr>
-        <w:t>Para representar el siguiente grafo, tenemos que analizar las conexiones que tiene cada uno de los nodos que lo componen con sus adyacentes, el resultado fue l siguiente:</w:t>
+        <w:t>El código proporcionado es el siguiente:</w:t>
       </w:r>
     </w:p>
     <w:p>
@@ -4575,27 +5159,11 @@
           <w:rFonts w:ascii="Calibri" w:hAnsi="Calibri" w:cs="Calibri"/>
           <w:bCs/>
         </w:rPr>
-        <w:t>Para el grafo:</w:t>
-      </w:r>
-    </w:p>
-    <w:p>
-      <w:pPr>
-        <w:pStyle w:val="NormalWeb"/>
-        <w:rPr>
-          <w:rFonts w:ascii="Calibri" w:hAnsi="Calibri" w:cs="Calibri"/>
-          <w:bCs/>
-        </w:rPr>
-      </w:pPr>
-      <w:r>
-        <w:rPr>
-          <w:rFonts w:ascii="Calibri" w:hAnsi="Calibri" w:cs="Calibri"/>
-          <w:bCs/>
-        </w:rPr>
         <w:drawing>
-          <wp:inline distT="0" distB="0" distL="0" distR="0" wp14:anchorId="331B0E7D" wp14:editId="326F5A58">
-            <wp:extent cx="4064000" cy="2146300"/>
-            <wp:effectExtent l="0" t="0" r="0" b="0"/>
-            <wp:docPr id="67" name="Imagen 67"/>
+          <wp:inline distT="0" distB="0" distL="0" distR="0" wp14:anchorId="44CB4740" wp14:editId="38629BF5">
+            <wp:extent cx="5396230" cy="475615"/>
+            <wp:effectExtent l="0" t="0" r="1270" b="0"/>
+            <wp:docPr id="65" name="Imagen 65"/>
             <wp:cNvGraphicFramePr>
               <a:graphicFrameLocks xmlns:a="http://schemas.openxmlformats.org/drawingml/2006/main" noChangeAspect="1"/>
             </wp:cNvGraphicFramePr>
@@ -4615,6 +5183,499 @@
                   <pic:spPr>
                     <a:xfrm>
                       <a:off x="0" y="0"/>
+                      <a:ext cx="5396230" cy="475615"/>
+                    </a:xfrm>
+                    <a:prstGeom prst="rect">
+                      <a:avLst/>
+                    </a:prstGeom>
+                  </pic:spPr>
+                </pic:pic>
+              </a:graphicData>
+            </a:graphic>
+          </wp:inline>
+        </w:drawing>
+      </w:r>
+    </w:p>
+    <w:p>
+      <w:pPr>
+        <w:pStyle w:val="NormalWeb"/>
+        <w:rPr>
+          <w:rFonts w:ascii="Calibri" w:hAnsi="Calibri" w:cs="Calibri"/>
+          <w:bCs/>
+        </w:rPr>
+      </w:pPr>
+      <w:r>
+        <w:rPr>
+          <w:rFonts w:ascii="Calibri" w:hAnsi="Calibri" w:cs="Calibri"/>
+          <w:bCs/>
+        </w:rPr>
+        <w:t xml:space="preserve">Por lo que hemos intuido, este código lo que hace es llamar a la función de </w:t>
+      </w:r>
+      <w:proofErr w:type="spellStart"/>
+      <w:r>
+        <w:rPr>
+          <w:rFonts w:ascii="Calibri" w:hAnsi="Calibri" w:cs="Calibri"/>
+          <w:bCs/>
+        </w:rPr>
+        <w:t>bfs</w:t>
+      </w:r>
+      <w:proofErr w:type="spellEnd"/>
+      <w:r>
+        <w:rPr>
+          <w:rFonts w:ascii="Calibri" w:hAnsi="Calibri" w:cs="Calibri"/>
+          <w:bCs/>
+        </w:rPr>
+        <w:t xml:space="preserve"> principal, la cual realiza todas las operaciones de búsqueda.</w:t>
+      </w:r>
+    </w:p>
+    <w:p>
+      <w:pPr>
+        <w:pStyle w:val="NormalWeb"/>
+        <w:rPr>
+          <w:rFonts w:ascii="Calibri" w:hAnsi="Calibri" w:cs="Calibri"/>
+          <w:bCs/>
+        </w:rPr>
+      </w:pPr>
+      <w:r>
+        <w:rPr>
+          <w:rFonts w:ascii="Calibri" w:hAnsi="Calibri" w:cs="Calibri"/>
+          <w:bCs/>
+        </w:rPr>
+        <w:t xml:space="preserve">Cuando usamos esta función, lo que estamos haciéndole saber a la función </w:t>
+      </w:r>
+      <w:proofErr w:type="spellStart"/>
+      <w:r>
+        <w:rPr>
+          <w:rFonts w:ascii="Calibri" w:hAnsi="Calibri" w:cs="Calibri"/>
+          <w:bCs/>
+        </w:rPr>
+        <w:t>bfs</w:t>
+      </w:r>
+      <w:proofErr w:type="spellEnd"/>
+      <w:r>
+        <w:rPr>
+          <w:rFonts w:ascii="Calibri" w:hAnsi="Calibri" w:cs="Calibri"/>
+          <w:bCs/>
+        </w:rPr>
+        <w:t xml:space="preserve"> es saber cual es su principio, y cual es su final y cual es el grafo donde tiene que descubrir.</w:t>
+      </w:r>
+    </w:p>
+    <w:p>
+      <w:pPr>
+        <w:pStyle w:val="NormalWeb"/>
+        <w:rPr>
+          <w:rFonts w:ascii="Calibri" w:hAnsi="Calibri" w:cs="Calibri"/>
+          <w:bCs/>
+        </w:rPr>
+      </w:pPr>
+      <w:r>
+        <w:rPr>
+          <w:rFonts w:ascii="Calibri" w:hAnsi="Calibri" w:cs="Calibri"/>
+          <w:bCs/>
+        </w:rPr>
+        <w:lastRenderedPageBreak/>
+        <w:t>Esto hace que muchas veces en vez de buscar por el primer nodo pasado en la lista ya sabe por donde empezar a buscar, de tal manera que muchas veces las búsquedas se hacen mas rápidas por el propio hecho de saber donde buscar.</w:t>
+      </w:r>
+    </w:p>
+    <w:p>
+      <w:pPr>
+        <w:pStyle w:val="NormalWeb"/>
+        <w:rPr>
+          <w:rFonts w:ascii="Calibri" w:hAnsi="Calibri" w:cs="Calibri"/>
+          <w:b/>
+          <w:bCs/>
+          <w:sz w:val="28"/>
+          <w:szCs w:val="28"/>
+        </w:rPr>
+      </w:pPr>
+      <w:r>
+        <w:rPr>
+          <w:rFonts w:ascii="Calibri" w:hAnsi="Calibri" w:cs="Calibri"/>
+          <w:b/>
+          <w:bCs/>
+          <w:sz w:val="28"/>
+          <w:szCs w:val="28"/>
+        </w:rPr>
+        <w:t>5.6)</w:t>
+      </w:r>
+    </w:p>
+    <w:p>
+      <w:pPr>
+        <w:pStyle w:val="NormalWeb"/>
+        <w:rPr>
+          <w:rFonts w:ascii="Calibri" w:hAnsi="Calibri" w:cs="Calibri"/>
+          <w:bCs/>
+        </w:rPr>
+      </w:pPr>
+      <w:r>
+        <w:rPr>
+          <w:rFonts w:ascii="Calibri" w:hAnsi="Calibri" w:cs="Calibri"/>
+          <w:bCs/>
+        </w:rPr>
+        <w:t>El código funciona para la siguiente entrada tal que:</w:t>
+      </w:r>
+    </w:p>
+    <w:p>
+      <w:pPr>
+        <w:pStyle w:val="NormalWeb"/>
+        <w:rPr>
+          <w:rFonts w:ascii="Calibri" w:hAnsi="Calibri" w:cs="Calibri"/>
+          <w:bCs/>
+        </w:rPr>
+      </w:pPr>
+      <w:r>
+        <w:rPr>
+          <w:rFonts w:ascii="Calibri" w:hAnsi="Calibri" w:cs="Calibri"/>
+          <w:bCs/>
+        </w:rPr>
+        <w:t xml:space="preserve">Lo primero que se hace es llamar a la función de </w:t>
+      </w:r>
+      <w:proofErr w:type="spellStart"/>
+      <w:r>
+        <w:rPr>
+          <w:rFonts w:ascii="Calibri" w:hAnsi="Calibri" w:cs="Calibri"/>
+          <w:bCs/>
+        </w:rPr>
+        <w:t>shortest-path</w:t>
+      </w:r>
+      <w:proofErr w:type="spellEnd"/>
+      <w:r>
+        <w:rPr>
+          <w:rFonts w:ascii="Calibri" w:hAnsi="Calibri" w:cs="Calibri"/>
+          <w:bCs/>
+        </w:rPr>
+        <w:t>, a la cual le pasamos los argumentos de nodo de inicio, que es el nodo desde donde se empieza a buscar, nodo final, que es el nodo que queremos buscar, y la lista de listas que representan las conexiones entre los nodos.</w:t>
+      </w:r>
+    </w:p>
+    <w:p>
+      <w:pPr>
+        <w:pStyle w:val="NormalWeb"/>
+        <w:rPr>
+          <w:rFonts w:ascii="Calibri" w:hAnsi="Calibri" w:cs="Calibri"/>
+          <w:bCs/>
+        </w:rPr>
+      </w:pPr>
+      <w:r>
+        <w:rPr>
+          <w:rFonts w:ascii="Calibri" w:hAnsi="Calibri" w:cs="Calibri"/>
+          <w:bCs/>
+        </w:rPr>
+        <w:t xml:space="preserve">Sabiendo esto, </w:t>
+      </w:r>
+      <w:proofErr w:type="spellStart"/>
+      <w:r>
+        <w:rPr>
+          <w:rFonts w:ascii="Calibri" w:hAnsi="Calibri" w:cs="Calibri"/>
+          <w:bCs/>
+        </w:rPr>
+        <w:t>shortest-path</w:t>
+      </w:r>
+      <w:proofErr w:type="spellEnd"/>
+      <w:r>
+        <w:rPr>
+          <w:rFonts w:ascii="Calibri" w:hAnsi="Calibri" w:cs="Calibri"/>
+          <w:bCs/>
+        </w:rPr>
+        <w:t xml:space="preserve"> llamará a </w:t>
+      </w:r>
+      <w:proofErr w:type="spellStart"/>
+      <w:r>
+        <w:rPr>
+          <w:rFonts w:ascii="Calibri" w:hAnsi="Calibri" w:cs="Calibri"/>
+          <w:bCs/>
+        </w:rPr>
+        <w:t>bfs</w:t>
+      </w:r>
+      <w:proofErr w:type="spellEnd"/>
+      <w:r>
+        <w:rPr>
+          <w:rFonts w:ascii="Calibri" w:hAnsi="Calibri" w:cs="Calibri"/>
+          <w:bCs/>
+        </w:rPr>
+        <w:t>, pasándole el nodo final, a encontrar</w:t>
+      </w:r>
+      <w:r>
+        <w:rPr>
+          <w:rFonts w:ascii="Calibri" w:hAnsi="Calibri" w:cs="Calibri"/>
+          <w:bCs/>
+        </w:rPr>
+        <w:t xml:space="preserve">, el nodo donde tiene que empezar a buscar, siendo este </w:t>
+      </w:r>
+      <w:proofErr w:type="spellStart"/>
+      <w:r>
+        <w:rPr>
+          <w:rFonts w:ascii="Calibri" w:hAnsi="Calibri" w:cs="Calibri"/>
+          <w:bCs/>
+        </w:rPr>
+        <w:t>list</w:t>
+      </w:r>
+      <w:proofErr w:type="spellEnd"/>
+      <w:r>
+        <w:rPr>
+          <w:rFonts w:ascii="Calibri" w:hAnsi="Calibri" w:cs="Calibri"/>
+          <w:bCs/>
+        </w:rPr>
+        <w:t xml:space="preserve"> (</w:t>
+      </w:r>
+      <w:proofErr w:type="spellStart"/>
+      <w:r>
+        <w:rPr>
+          <w:rFonts w:ascii="Calibri" w:hAnsi="Calibri" w:cs="Calibri"/>
+          <w:bCs/>
+        </w:rPr>
+        <w:t>list</w:t>
+      </w:r>
+      <w:proofErr w:type="spellEnd"/>
+      <w:r>
+        <w:rPr>
+          <w:rFonts w:ascii="Calibri" w:hAnsi="Calibri" w:cs="Calibri"/>
+          <w:bCs/>
+        </w:rPr>
+        <w:t xml:space="preserve"> </w:t>
+      </w:r>
+      <w:proofErr w:type="spellStart"/>
+      <w:r>
+        <w:rPr>
+          <w:rFonts w:ascii="Calibri" w:hAnsi="Calibri" w:cs="Calibri"/>
+          <w:bCs/>
+        </w:rPr>
+        <w:t>start</w:t>
+      </w:r>
+      <w:proofErr w:type="spellEnd"/>
+      <w:r>
+        <w:rPr>
+          <w:rFonts w:ascii="Calibri" w:hAnsi="Calibri" w:cs="Calibri"/>
+          <w:bCs/>
+        </w:rPr>
+        <w:t>), y todos los nodos conectados entre si.</w:t>
+      </w:r>
+    </w:p>
+    <w:p>
+      <w:pPr>
+        <w:pStyle w:val="NormalWeb"/>
+        <w:rPr>
+          <w:rFonts w:ascii="Calibri" w:hAnsi="Calibri" w:cs="Calibri"/>
+          <w:bCs/>
+        </w:rPr>
+      </w:pPr>
+      <w:r>
+        <w:rPr>
+          <w:rFonts w:ascii="Calibri" w:hAnsi="Calibri" w:cs="Calibri"/>
+          <w:bCs/>
+        </w:rPr>
+        <w:t xml:space="preserve">Como el argumento del nodo de inicio a partir de donde se empieza a buscar está metido ya en la </w:t>
+      </w:r>
+      <w:proofErr w:type="spellStart"/>
+      <w:r>
+        <w:rPr>
+          <w:rFonts w:ascii="Calibri" w:hAnsi="Calibri" w:cs="Calibri"/>
+          <w:bCs/>
+        </w:rPr>
+        <w:t>queue</w:t>
+      </w:r>
+      <w:proofErr w:type="spellEnd"/>
+      <w:r>
+        <w:rPr>
+          <w:rFonts w:ascii="Calibri" w:hAnsi="Calibri" w:cs="Calibri"/>
+          <w:bCs/>
+        </w:rPr>
+        <w:t xml:space="preserve"> de </w:t>
+      </w:r>
+      <w:proofErr w:type="spellStart"/>
+      <w:r>
+        <w:rPr>
+          <w:rFonts w:ascii="Calibri" w:hAnsi="Calibri" w:cs="Calibri"/>
+          <w:bCs/>
+        </w:rPr>
+        <w:t>bfs</w:t>
+      </w:r>
+      <w:proofErr w:type="spellEnd"/>
+      <w:r>
+        <w:rPr>
+          <w:rFonts w:ascii="Calibri" w:hAnsi="Calibri" w:cs="Calibri"/>
+          <w:bCs/>
+        </w:rPr>
+        <w:t xml:space="preserve">, le indicamos cual es el primer nodo de la lista, y por tanto a partir de que nodo tiene que empezar a descubrir los demás nodos. Una vez que nuestra función </w:t>
+      </w:r>
+      <w:proofErr w:type="spellStart"/>
+      <w:r>
+        <w:rPr>
+          <w:rFonts w:ascii="Calibri" w:hAnsi="Calibri" w:cs="Calibri"/>
+          <w:bCs/>
+        </w:rPr>
+        <w:t>bfs</w:t>
+      </w:r>
+      <w:proofErr w:type="spellEnd"/>
+      <w:r>
+        <w:rPr>
+          <w:rFonts w:ascii="Calibri" w:hAnsi="Calibri" w:cs="Calibri"/>
+          <w:bCs/>
+        </w:rPr>
+        <w:t xml:space="preserve"> sabe esto, realiza exactamente el mismo proceso que hemos comentado en el apartado previo.</w:t>
+      </w:r>
+    </w:p>
+    <w:p>
+      <w:pPr>
+        <w:pStyle w:val="NormalWeb"/>
+        <w:rPr>
+          <w:rFonts w:ascii="Calibri" w:hAnsi="Calibri" w:cs="Calibri"/>
+          <w:bCs/>
+        </w:rPr>
+      </w:pPr>
+      <w:r>
+        <w:rPr>
+          <w:rFonts w:ascii="Calibri" w:hAnsi="Calibri" w:cs="Calibri"/>
+          <w:bCs/>
+        </w:rPr>
+        <w:t>Obteniend</w:t>
+      </w:r>
+      <w:r>
+        <w:rPr>
+          <w:rFonts w:ascii="Calibri" w:hAnsi="Calibri" w:cs="Calibri"/>
+          <w:bCs/>
+        </w:rPr>
+        <w:t>o la siguiente salida:</w:t>
+      </w:r>
+    </w:p>
+    <w:p>
+      <w:pPr>
+        <w:pStyle w:val="NormalWeb"/>
+        <w:rPr>
+          <w:rFonts w:ascii="Calibri" w:hAnsi="Calibri" w:cs="Calibri"/>
+          <w:bCs/>
+        </w:rPr>
+      </w:pPr>
+      <w:r>
+        <w:rPr>
+          <w:rFonts w:ascii="Calibri" w:hAnsi="Calibri" w:cs="Calibri"/>
+          <w:bCs/>
+        </w:rPr>
+        <w:drawing>
+          <wp:inline distT="0" distB="0" distL="0" distR="0" wp14:anchorId="069F9864" wp14:editId="6BC3171F">
+            <wp:extent cx="5396230" cy="333375"/>
+            <wp:effectExtent l="0" t="0" r="1270" b="0"/>
+            <wp:docPr id="66" name="Imagen 66"/>
+            <wp:cNvGraphicFramePr>
+              <a:graphicFrameLocks xmlns:a="http://schemas.openxmlformats.org/drawingml/2006/main" noChangeAspect="1"/>
+            </wp:cNvGraphicFramePr>
+            <a:graphic xmlns:a="http://schemas.openxmlformats.org/drawingml/2006/main">
+              <a:graphicData uri="http://schemas.openxmlformats.org/drawingml/2006/picture">
+                <pic:pic xmlns:pic="http://schemas.openxmlformats.org/drawingml/2006/picture">
+                  <pic:nvPicPr>
+                    <pic:cNvPr id="1" name=""/>
+                    <pic:cNvPicPr/>
+                  </pic:nvPicPr>
+                  <pic:blipFill>
+                    <a:blip r:embed="rId13"/>
+                    <a:stretch>
+                      <a:fillRect/>
+                    </a:stretch>
+                  </pic:blipFill>
+                  <pic:spPr>
+                    <a:xfrm>
+                      <a:off x="0" y="0"/>
+                      <a:ext cx="5396230" cy="333375"/>
+                    </a:xfrm>
+                    <a:prstGeom prst="rect">
+                      <a:avLst/>
+                    </a:prstGeom>
+                  </pic:spPr>
+                </pic:pic>
+              </a:graphicData>
+            </a:graphic>
+          </wp:inline>
+        </w:drawing>
+      </w:r>
+    </w:p>
+    <w:p>
+      <w:pPr>
+        <w:pStyle w:val="NormalWeb"/>
+        <w:rPr>
+          <w:rFonts w:ascii="Calibri" w:hAnsi="Calibri" w:cs="Calibri"/>
+          <w:bCs/>
+        </w:rPr>
+      </w:pPr>
+      <w:r>
+        <w:rPr>
+          <w:rFonts w:ascii="Calibri" w:hAnsi="Calibri" w:cs="Calibri"/>
+          <w:b/>
+          <w:bCs/>
+          <w:sz w:val="28"/>
+          <w:szCs w:val="28"/>
+        </w:rPr>
+        <w:t>5.7)</w:t>
+      </w:r>
+      <w:r>
+        <w:rPr>
+          <w:rFonts w:ascii="Calibri" w:hAnsi="Calibri" w:cs="Calibri"/>
+          <w:b/>
+          <w:bCs/>
+          <w:sz w:val="28"/>
+          <w:szCs w:val="28"/>
+        </w:rPr>
+        <w:t xml:space="preserve"> </w:t>
+      </w:r>
+      <w:r>
+        <w:rPr>
+          <w:rFonts w:ascii="Calibri" w:hAnsi="Calibri" w:cs="Calibri"/>
+          <w:bCs/>
+        </w:rPr>
+        <w:t>Para representar el siguiente grafo, tenemos que analizar las conexiones que tiene cada uno de los nodos que lo componen con sus adyacentes, el resultado fue l siguiente:</w:t>
+      </w:r>
+    </w:p>
+    <w:p>
+      <w:pPr>
+        <w:pStyle w:val="NormalWeb"/>
+        <w:rPr>
+          <w:rFonts w:ascii="Calibri" w:hAnsi="Calibri" w:cs="Calibri"/>
+          <w:bCs/>
+        </w:rPr>
+      </w:pPr>
+      <w:r>
+        <w:rPr>
+          <w:rFonts w:ascii="Calibri" w:hAnsi="Calibri" w:cs="Calibri"/>
+          <w:bCs/>
+        </w:rPr>
+        <w:t>Para el grafo:</w:t>
+      </w:r>
+    </w:p>
+    <w:p>
+      <w:pPr>
+        <w:pStyle w:val="NormalWeb"/>
+        <w:rPr>
+          <w:rFonts w:ascii="Calibri" w:hAnsi="Calibri" w:cs="Calibri"/>
+          <w:bCs/>
+        </w:rPr>
+      </w:pPr>
+      <w:r>
+        <w:rPr>
+          <w:rFonts w:ascii="Calibri" w:hAnsi="Calibri" w:cs="Calibri"/>
+          <w:bCs/>
+        </w:rPr>
+        <w:drawing>
+          <wp:inline distT="0" distB="0" distL="0" distR="0" wp14:anchorId="331B0E7D" wp14:editId="326F5A58">
+            <wp:extent cx="4064000" cy="2146300"/>
+            <wp:effectExtent l="0" t="0" r="0" b="0"/>
+            <wp:docPr id="67" name="Imagen 67"/>
+            <wp:cNvGraphicFramePr>
+              <a:graphicFrameLocks xmlns:a="http://schemas.openxmlformats.org/drawingml/2006/main" noChangeAspect="1"/>
+            </wp:cNvGraphicFramePr>
+            <a:graphic xmlns:a="http://schemas.openxmlformats.org/drawingml/2006/main">
+              <a:graphicData uri="http://schemas.openxmlformats.org/drawingml/2006/picture">
+                <pic:pic xmlns:pic="http://schemas.openxmlformats.org/drawingml/2006/picture">
+                  <pic:nvPicPr>
+                    <pic:cNvPr id="1" name=""/>
+                    <pic:cNvPicPr/>
+                  </pic:nvPicPr>
+                  <pic:blipFill>
+                    <a:blip r:embed="rId14"/>
+                    <a:stretch>
+                      <a:fillRect/>
+                    </a:stretch>
+                  </pic:blipFill>
+                  <pic:spPr>
+                    <a:xfrm>
+                      <a:off x="0" y="0"/>
                       <a:ext cx="4064000" cy="2146300"/>
                     </a:xfrm>
                     <a:prstGeom prst="rect">
@@ -4657,7 +5718,40 @@
           <w:rFonts w:ascii="Calibri" w:hAnsi="Calibri" w:cs="Calibri"/>
           <w:bCs/>
         </w:rPr>
-        <w:t>(shortest-path 'a 'f '((c g a)(a c d e b)(b a f e d)(f b h)(d a b h g)(e b h a g)(g c d h e)</w:t>
+        <w:lastRenderedPageBreak/>
+        <w:t>(</w:t>
+      </w:r>
+      <w:proofErr w:type="spellStart"/>
+      <w:r>
+        <w:rPr>
+          <w:rFonts w:ascii="Calibri" w:hAnsi="Calibri" w:cs="Calibri"/>
+          <w:bCs/>
+        </w:rPr>
+        <w:t>shortest-path</w:t>
+      </w:r>
+      <w:proofErr w:type="spellEnd"/>
+      <w:r>
+        <w:rPr>
+          <w:rFonts w:ascii="Calibri" w:hAnsi="Calibri" w:cs="Calibri"/>
+          <w:bCs/>
+        </w:rPr>
+        <w:t xml:space="preserve"> 'a 'f '((c g </w:t>
+      </w:r>
+      <w:proofErr w:type="gramStart"/>
+      <w:r>
+        <w:rPr>
+          <w:rFonts w:ascii="Calibri" w:hAnsi="Calibri" w:cs="Calibri"/>
+          <w:bCs/>
+        </w:rPr>
+        <w:t>a)(</w:t>
+      </w:r>
+      <w:proofErr w:type="gramEnd"/>
+      <w:r>
+        <w:rPr>
+          <w:rFonts w:ascii="Calibri" w:hAnsi="Calibri" w:cs="Calibri"/>
+          <w:bCs/>
+        </w:rPr>
+        <w:t>a c d e b)(b a f e d)(f b h)(d a b h g)(e b h a g)(g c d h e)</w:t>
       </w:r>
     </w:p>
     <w:p>
@@ -4696,7 +5790,23 @@
           <w:rFonts w:ascii="Calibri" w:hAnsi="Calibri" w:cs="Calibri"/>
           <w:bCs/>
         </w:rPr>
-        <w:t>El resultado que hemos obtenido es inconcreto, creemos que es dado a que al haber ciclos en este grafo, la función entra en un bucle infinito en el que no para de añadir nodos a la cola para explorar de forma que nunca “termina” de analizar todos.</w:t>
+        <w:t xml:space="preserve">El resultado que hemos obtenido es inconcreto, creemos que es dado a </w:t>
+      </w:r>
+      <w:proofErr w:type="gramStart"/>
+      <w:r>
+        <w:rPr>
+          <w:rFonts w:ascii="Calibri" w:hAnsi="Calibri" w:cs="Calibri"/>
+          <w:bCs/>
+        </w:rPr>
+        <w:t>que</w:t>
+      </w:r>
+      <w:proofErr w:type="gramEnd"/>
+      <w:r>
+        <w:rPr>
+          <w:rFonts w:ascii="Calibri" w:hAnsi="Calibri" w:cs="Calibri"/>
+          <w:bCs/>
+        </w:rPr>
+        <w:t xml:space="preserve"> al haber ciclos en este grafo, la función entra en un bucle infinito en el que no para de añadir nodos a la cola para explorar de forma que nunca “termina” de analizar todos.</w:t>
       </w:r>
     </w:p>
     <w:p>
@@ -4739,7 +5849,6 @@
           <w:sz w:val="28"/>
           <w:szCs w:val="28"/>
         </w:rPr>
-        <w:lastRenderedPageBreak/>
         <w:t>5.8)</w:t>
       </w:r>
       <w:r>
@@ -4759,13 +5868,7 @@
         </w:rPr>
         <w:t xml:space="preserve">Implementamos las funciones que se nos piden, en este caso son una nueva versión de </w:t>
       </w:r>
-      <w:r>
-        <w:rPr>
-          <w:rFonts w:ascii="Calibri" w:hAnsi="Calibri" w:cs="Calibri"/>
-          <w:bCs/>
-        </w:rPr>
-        <w:t xml:space="preserve">shortest-path llamada </w:t>
-      </w:r>
+      <w:proofErr w:type="spellStart"/>
       <w:r>
         <w:rPr>
           <w:rFonts w:ascii="Calibri" w:hAnsi="Calibri" w:cs="Calibri"/>
@@ -4773,15 +5876,69 @@
         </w:rPr>
         <w:t>shortest-path</w:t>
       </w:r>
-      <w:r>
-        <w:rPr>
-          <w:rFonts w:ascii="Calibri" w:hAnsi="Calibri" w:cs="Calibri"/>
-          <w:bCs/>
-        </w:rPr>
-        <w:t>-improved y bfs, llamada bfs-improved.</w:t>
-      </w:r>
-      <w:bookmarkStart w:id="0" w:name="_GoBack"/>
-      <w:bookmarkEnd w:id="0"/>
+      <w:proofErr w:type="spellEnd"/>
+      <w:r>
+        <w:rPr>
+          <w:rFonts w:ascii="Calibri" w:hAnsi="Calibri" w:cs="Calibri"/>
+          <w:bCs/>
+        </w:rPr>
+        <w:t xml:space="preserve"> llamada </w:t>
+      </w:r>
+      <w:proofErr w:type="spellStart"/>
+      <w:r>
+        <w:rPr>
+          <w:rFonts w:ascii="Calibri" w:hAnsi="Calibri" w:cs="Calibri"/>
+          <w:bCs/>
+        </w:rPr>
+        <w:t>shortest-path</w:t>
+      </w:r>
+      <w:r>
+        <w:rPr>
+          <w:rFonts w:ascii="Calibri" w:hAnsi="Calibri" w:cs="Calibri"/>
+          <w:bCs/>
+        </w:rPr>
+        <w:t>-improved</w:t>
+      </w:r>
+      <w:proofErr w:type="spellEnd"/>
+      <w:r>
+        <w:rPr>
+          <w:rFonts w:ascii="Calibri" w:hAnsi="Calibri" w:cs="Calibri"/>
+          <w:bCs/>
+        </w:rPr>
+        <w:t xml:space="preserve"> y </w:t>
+      </w:r>
+      <w:proofErr w:type="spellStart"/>
+      <w:r>
+        <w:rPr>
+          <w:rFonts w:ascii="Calibri" w:hAnsi="Calibri" w:cs="Calibri"/>
+          <w:bCs/>
+        </w:rPr>
+        <w:t>bfs</w:t>
+      </w:r>
+      <w:proofErr w:type="spellEnd"/>
+      <w:r>
+        <w:rPr>
+          <w:rFonts w:ascii="Calibri" w:hAnsi="Calibri" w:cs="Calibri"/>
+          <w:bCs/>
+        </w:rPr>
+        <w:t xml:space="preserve">, llamada </w:t>
+      </w:r>
+      <w:proofErr w:type="spellStart"/>
+      <w:r>
+        <w:rPr>
+          <w:rFonts w:ascii="Calibri" w:hAnsi="Calibri" w:cs="Calibri"/>
+          <w:bCs/>
+        </w:rPr>
+        <w:t>bfs-improved</w:t>
+      </w:r>
+      <w:proofErr w:type="spellEnd"/>
+      <w:r>
+        <w:rPr>
+          <w:rFonts w:ascii="Calibri" w:hAnsi="Calibri" w:cs="Calibri"/>
+          <w:bCs/>
+        </w:rPr>
+        <w:t>.</w:t>
+      </w:r>
     </w:p>
     <w:p>
       <w:pPr>
@@ -4925,16 +6082,243 @@
 <file path=word/numbering.xml><?xml version="1.0" encoding="utf-8"?>
 <w:numbering xmlns:wpc="http://schemas.microsoft.com/office/word/2010/wordprocessingCanvas" xmlns:cx="http://schemas.microsoft.com/office/drawing/2014/chartex" xmlns:cx1="http://schemas.microsoft.com/office/drawing/2015/9/8/chartex" xmlns:cx2="http://schemas.microsoft.com/office/drawing/2015/10/21/chartex" xmlns:cx3="http://schemas.microsoft.com/office/drawing/2016/5/9/chartex" xmlns:cx4="http://schemas.microsoft.com/office/drawing/2016/5/10/chartex" xmlns:cx5="http://schemas.microsoft.com/office/drawing/2016/5/11/chartex" xmlns:cx6="http://schemas.microsoft.com/office/drawing/2016/5/12/chartex" xmlns:cx7="http://schemas.microsoft.com/office/drawing/2016/5/13/chartex" xmlns:cx8="http://schemas.microsoft.com/office/drawing/2016/5/14/chartex" xmlns:mc="http://schemas.openxmlformats.org/markup-compatibility/2006" xmlns:aink="http://schemas.microsoft.com/office/drawing/2016/ink" xmlns:am3d="http://schemas.microsoft.com/office/drawing/2017/model3d" xmlns:o="urn:schemas-microsoft-com:office:office" xmlns:r="http://schemas.openxmlformats.org/officeDocument/2006/relationships" xmlns:m="http://schemas.openxmlformats.org/officeDocument/2006/math" xmlns:v="urn:schemas-microsoft-com:vml" xmlns:wp14="http://schemas.microsoft.com/office/word/2010/wordprocessingDrawing" xmlns:wp="http://schemas.openxmlformats.org/drawingml/2006/wordprocessingDrawing" xmlns:w10="urn:schemas-microsoft-com:office:word" xmlns:w="http://schemas.openxmlformats.org/wordprocessingml/2006/main" xmlns:w14="http://schemas.microsoft.com/office/word/2010/wordml" xmlns:w15="http://schemas.microsoft.com/office/word/2012/wordml" xmlns:w16cid="http://schemas.microsoft.com/office/word/2016/wordml/cid" xmlns:w16se="http://schemas.microsoft.com/office/word/2015/wordml/symex" xmlns:wpg="http://schemas.microsoft.com/office/word/2010/wordprocessingGroup" xmlns:wpi="http://schemas.microsoft.com/office/word/2010/wordprocessingInk" xmlns:wne="http://schemas.microsoft.com/office/word/2006/wordml" xmlns:wps="http://schemas.microsoft.com/office/word/2010/wordprocessingShape" mc:Ignorable="w14 w15 w16se w16cid wp14">
   <w:abstractNum w:abstractNumId="0" w15:restartNumberingAfterBreak="0">
-    <w:nsid w:val="19673EEB"/>
+    <w:nsid w:val="026B70F8"/>
+    <w:multiLevelType w:val="multilevel"/>
+    <w:tmpl w:val="640ECD08"/>
+    <w:lvl w:ilvl="0">
+      <w:start w:val="1"/>
+      <w:numFmt w:val="decimal"/>
+      <w:lvlText w:val="%1."/>
+      <w:lvlJc w:val="left"/>
+      <w:pPr>
+        <w:tabs>
+          <w:tab w:val="num" w:pos="720"/>
+        </w:tabs>
+        <w:ind w:left="720" w:hanging="360"/>
+      </w:pPr>
+    </w:lvl>
+    <w:lvl w:ilvl="1" w:tentative="1">
+      <w:start w:val="1"/>
+      <w:numFmt w:val="decimal"/>
+      <w:lvlText w:val="%2."/>
+      <w:lvlJc w:val="left"/>
+      <w:pPr>
+        <w:tabs>
+          <w:tab w:val="num" w:pos="1440"/>
+        </w:tabs>
+        <w:ind w:left="1440" w:hanging="360"/>
+      </w:pPr>
+    </w:lvl>
+    <w:lvl w:ilvl="2" w:tentative="1">
+      <w:start w:val="1"/>
+      <w:numFmt w:val="decimal"/>
+      <w:lvlText w:val="%3."/>
+      <w:lvlJc w:val="left"/>
+      <w:pPr>
+        <w:tabs>
+          <w:tab w:val="num" w:pos="2160"/>
+        </w:tabs>
+        <w:ind w:left="2160" w:hanging="360"/>
+      </w:pPr>
+    </w:lvl>
+    <w:lvl w:ilvl="3" w:tentative="1">
+      <w:start w:val="1"/>
+      <w:numFmt w:val="decimal"/>
+      <w:lvlText w:val="%4."/>
+      <w:lvlJc w:val="left"/>
+      <w:pPr>
+        <w:tabs>
+          <w:tab w:val="num" w:pos="2880"/>
+        </w:tabs>
+        <w:ind w:left="2880" w:hanging="360"/>
+      </w:pPr>
+    </w:lvl>
+    <w:lvl w:ilvl="4" w:tentative="1">
+      <w:start w:val="1"/>
+      <w:numFmt w:val="decimal"/>
+      <w:lvlText w:val="%5."/>
+      <w:lvlJc w:val="left"/>
+      <w:pPr>
+        <w:tabs>
+          <w:tab w:val="num" w:pos="3600"/>
+        </w:tabs>
+        <w:ind w:left="3600" w:hanging="360"/>
+      </w:pPr>
+    </w:lvl>
+    <w:lvl w:ilvl="5" w:tentative="1">
+      <w:start w:val="1"/>
+      <w:numFmt w:val="decimal"/>
+      <w:lvlText w:val="%6."/>
+      <w:lvlJc w:val="left"/>
+      <w:pPr>
+        <w:tabs>
+          <w:tab w:val="num" w:pos="4320"/>
+        </w:tabs>
+        <w:ind w:left="4320" w:hanging="360"/>
+      </w:pPr>
+    </w:lvl>
+    <w:lvl w:ilvl="6" w:tentative="1">
+      <w:start w:val="1"/>
+      <w:numFmt w:val="decimal"/>
+      <w:lvlText w:val="%7."/>
+      <w:lvlJc w:val="left"/>
+      <w:pPr>
+        <w:tabs>
+          <w:tab w:val="num" w:pos="5040"/>
+        </w:tabs>
+        <w:ind w:left="5040" w:hanging="360"/>
+      </w:pPr>
+    </w:lvl>
+    <w:lvl w:ilvl="7" w:tentative="1">
+      <w:start w:val="1"/>
+      <w:numFmt w:val="decimal"/>
+      <w:lvlText w:val="%8."/>
+      <w:lvlJc w:val="left"/>
+      <w:pPr>
+        <w:tabs>
+          <w:tab w:val="num" w:pos="5760"/>
+        </w:tabs>
+        <w:ind w:left="5760" w:hanging="360"/>
+      </w:pPr>
+    </w:lvl>
+    <w:lvl w:ilvl="8" w:tentative="1">
+      <w:start w:val="1"/>
+      <w:numFmt w:val="decimal"/>
+      <w:lvlText w:val="%9."/>
+      <w:lvlJc w:val="left"/>
+      <w:pPr>
+        <w:tabs>
+          <w:tab w:val="num" w:pos="6480"/>
+        </w:tabs>
+        <w:ind w:left="6480" w:hanging="360"/>
+      </w:pPr>
+    </w:lvl>
+  </w:abstractNum>
+  <w:abstractNum w:abstractNumId="1" w15:restartNumberingAfterBreak="0">
+    <w:nsid w:val="0BAE4CDA"/>
+    <w:multiLevelType w:val="multilevel"/>
+    <w:tmpl w:val="ADE01DF6"/>
+    <w:lvl w:ilvl="0">
+      <w:start w:val="1"/>
+      <w:numFmt w:val="decimal"/>
+      <w:lvlText w:val="%1."/>
+      <w:lvlJc w:val="left"/>
+      <w:pPr>
+        <w:ind w:left="440" w:hanging="440"/>
+      </w:pPr>
+      <w:rPr>
+        <w:rFonts w:hint="default"/>
+      </w:rPr>
+    </w:lvl>
+    <w:lvl w:ilvl="1">
+      <w:start w:val="1"/>
+      <w:numFmt w:val="decimal"/>
+      <w:lvlText w:val="%1.%2)"/>
+      <w:lvlJc w:val="left"/>
+      <w:pPr>
+        <w:ind w:left="720" w:hanging="720"/>
+      </w:pPr>
+      <w:rPr>
+        <w:rFonts w:hint="default"/>
+        <w:b/>
+      </w:rPr>
+    </w:lvl>
+    <w:lvl w:ilvl="2">
+      <w:start w:val="1"/>
+      <w:numFmt w:val="decimal"/>
+      <w:lvlText w:val="%1.%2)%3."/>
+      <w:lvlJc w:val="left"/>
+      <w:pPr>
+        <w:ind w:left="720" w:hanging="720"/>
+      </w:pPr>
+      <w:rPr>
+        <w:rFonts w:hint="default"/>
+      </w:rPr>
+    </w:lvl>
+    <w:lvl w:ilvl="3">
+      <w:start w:val="1"/>
+      <w:numFmt w:val="decimal"/>
+      <w:lvlText w:val="%1.%2)%3.%4."/>
+      <w:lvlJc w:val="left"/>
+      <w:pPr>
+        <w:ind w:left="1080" w:hanging="1080"/>
+      </w:pPr>
+      <w:rPr>
+        <w:rFonts w:hint="default"/>
+      </w:rPr>
+    </w:lvl>
+    <w:lvl w:ilvl="4">
+      <w:start w:val="1"/>
+      <w:numFmt w:val="decimal"/>
+      <w:lvlText w:val="%1.%2)%3.%4.%5."/>
+      <w:lvlJc w:val="left"/>
+      <w:pPr>
+        <w:ind w:left="1440" w:hanging="1440"/>
+      </w:pPr>
+      <w:rPr>
+        <w:rFonts w:hint="default"/>
+      </w:rPr>
+    </w:lvl>
+    <w:lvl w:ilvl="5">
+      <w:start w:val="1"/>
+      <w:numFmt w:val="decimal"/>
+      <w:lvlText w:val="%1.%2)%3.%4.%5.%6."/>
+      <w:lvlJc w:val="left"/>
+      <w:pPr>
+        <w:ind w:left="1440" w:hanging="1440"/>
+      </w:pPr>
+      <w:rPr>
+        <w:rFonts w:hint="default"/>
+      </w:rPr>
+    </w:lvl>
+    <w:lvl w:ilvl="6">
+      <w:start w:val="1"/>
+      <w:numFmt w:val="decimal"/>
+      <w:lvlText w:val="%1.%2)%3.%4.%5.%6.%7."/>
+      <w:lvlJc w:val="left"/>
+      <w:pPr>
+        <w:ind w:left="1800" w:hanging="1800"/>
+      </w:pPr>
+      <w:rPr>
+        <w:rFonts w:hint="default"/>
+      </w:rPr>
+    </w:lvl>
+    <w:lvl w:ilvl="7">
+      <w:start w:val="1"/>
+      <w:numFmt w:val="decimal"/>
+      <w:lvlText w:val="%1.%2)%3.%4.%5.%6.%7.%8."/>
+      <w:lvlJc w:val="left"/>
+      <w:pPr>
+        <w:ind w:left="1800" w:hanging="1800"/>
+      </w:pPr>
+      <w:rPr>
+        <w:rFonts w:hint="default"/>
+      </w:rPr>
+    </w:lvl>
+    <w:lvl w:ilvl="8">
+      <w:start w:val="1"/>
+      <w:numFmt w:val="decimal"/>
+      <w:lvlText w:val="%1.%2)%3.%4.%5.%6.%7.%8.%9."/>
+      <w:lvlJc w:val="left"/>
+      <w:pPr>
+        <w:ind w:left="2160" w:hanging="2160"/>
+      </w:pPr>
+      <w:rPr>
+        <w:rFonts w:hint="default"/>
+      </w:rPr>
+    </w:lvl>
+  </w:abstractNum>
+  <w:abstractNum w:abstractNumId="2" w15:restartNumberingAfterBreak="0">
+    <w:nsid w:val="14066C0C"/>
     <w:multiLevelType w:val="hybridMultilevel"/>
-    <w:tmpl w:val="86BEA5AE"/>
+    <w:tmpl w:val="8C18EB2E"/>
     <w:lvl w:ilvl="0" w:tplc="040A0001">
       <w:start w:val="1"/>
       <w:numFmt w:val="bullet"/>
       <w:lvlText w:val=""/>
       <w:lvlJc w:val="left"/>
       <w:pPr>
-        <w:ind w:left="720" w:hanging="360"/>
+        <w:ind w:left="1427" w:hanging="360"/>
       </w:pPr>
       <w:rPr>
         <w:rFonts w:ascii="Symbol" w:hAnsi="Symbol" w:hint="default"/>
@@ -4946,7 +6330,7 @@
       <w:lvlText w:val="o"/>
       <w:lvlJc w:val="left"/>
       <w:pPr>
-        <w:ind w:left="1440" w:hanging="360"/>
+        <w:ind w:left="2147" w:hanging="360"/>
       </w:pPr>
       <w:rPr>
         <w:rFonts w:ascii="Courier New" w:hAnsi="Courier New" w:cs="Courier New" w:hint="default"/>
@@ -4958,7 +6342,7 @@
       <w:lvlText w:val=""/>
       <w:lvlJc w:val="left"/>
       <w:pPr>
-        <w:ind w:left="2160" w:hanging="360"/>
+        <w:ind w:left="2867" w:hanging="360"/>
       </w:pPr>
       <w:rPr>
         <w:rFonts w:ascii="Wingdings" w:hAnsi="Wingdings" w:hint="default"/>
@@ -4970,7 +6354,7 @@
       <w:lvlText w:val=""/>
       <w:lvlJc w:val="left"/>
       <w:pPr>
-        <w:ind w:left="2880" w:hanging="360"/>
+        <w:ind w:left="3587" w:hanging="360"/>
       </w:pPr>
       <w:rPr>
         <w:rFonts w:ascii="Symbol" w:hAnsi="Symbol" w:hint="default"/>
@@ -4982,7 +6366,7 @@
       <w:lvlText w:val="o"/>
       <w:lvlJc w:val="left"/>
       <w:pPr>
-        <w:ind w:left="3600" w:hanging="360"/>
+        <w:ind w:left="4307" w:hanging="360"/>
       </w:pPr>
       <w:rPr>
         <w:rFonts w:ascii="Courier New" w:hAnsi="Courier New" w:cs="Courier New" w:hint="default"/>
@@ -4994,7 +6378,7 @@
       <w:lvlText w:val=""/>
       <w:lvlJc w:val="left"/>
       <w:pPr>
-        <w:ind w:left="4320" w:hanging="360"/>
+        <w:ind w:left="5027" w:hanging="360"/>
       </w:pPr>
       <w:rPr>
         <w:rFonts w:ascii="Wingdings" w:hAnsi="Wingdings" w:hint="default"/>
@@ -5006,7 +6390,7 @@
       <w:lvlText w:val=""/>
       <w:lvlJc w:val="left"/>
       <w:pPr>
-        <w:ind w:left="5040" w:hanging="360"/>
+        <w:ind w:left="5747" w:hanging="360"/>
       </w:pPr>
       <w:rPr>
         <w:rFonts w:ascii="Symbol" w:hAnsi="Symbol" w:hint="default"/>
@@ -5018,7 +6402,7 @@
       <w:lvlText w:val="o"/>
       <w:lvlJc w:val="left"/>
       <w:pPr>
-        <w:ind w:left="5760" w:hanging="360"/>
+        <w:ind w:left="6467" w:hanging="360"/>
       </w:pPr>
       <w:rPr>
         <w:rFonts w:ascii="Courier New" w:hAnsi="Courier New" w:cs="Courier New" w:hint="default"/>
@@ -5030,14 +6414,466 @@
       <w:lvlText w:val=""/>
       <w:lvlJc w:val="left"/>
       <w:pPr>
-        <w:ind w:left="6480" w:hanging="360"/>
+        <w:ind w:left="7187" w:hanging="360"/>
       </w:pPr>
       <w:rPr>
         <w:rFonts w:ascii="Wingdings" w:hAnsi="Wingdings" w:hint="default"/>
       </w:rPr>
     </w:lvl>
   </w:abstractNum>
-  <w:abstractNum w:abstractNumId="1" w15:restartNumberingAfterBreak="0">
+  <w:abstractNum w:abstractNumId="3" w15:restartNumberingAfterBreak="0">
+    <w:nsid w:val="19673EEB"/>
+    <w:multiLevelType w:val="hybridMultilevel"/>
+    <w:tmpl w:val="86BEA5AE"/>
+    <w:lvl w:ilvl="0" w:tplc="040A0001">
+      <w:start w:val="1"/>
+      <w:numFmt w:val="bullet"/>
+      <w:lvlText w:val=""/>
+      <w:lvlJc w:val="left"/>
+      <w:pPr>
+        <w:ind w:left="720" w:hanging="360"/>
+      </w:pPr>
+      <w:rPr>
+        <w:rFonts w:ascii="Symbol" w:hAnsi="Symbol" w:hint="default"/>
+      </w:rPr>
+    </w:lvl>
+    <w:lvl w:ilvl="1" w:tplc="040A0003" w:tentative="1">
+      <w:start w:val="1"/>
+      <w:numFmt w:val="bullet"/>
+      <w:lvlText w:val="o"/>
+      <w:lvlJc w:val="left"/>
+      <w:pPr>
+        <w:ind w:left="1440" w:hanging="360"/>
+      </w:pPr>
+      <w:rPr>
+        <w:rFonts w:ascii="Courier New" w:hAnsi="Courier New" w:cs="Courier New" w:hint="default"/>
+      </w:rPr>
+    </w:lvl>
+    <w:lvl w:ilvl="2" w:tplc="040A0005" w:tentative="1">
+      <w:start w:val="1"/>
+      <w:numFmt w:val="bullet"/>
+      <w:lvlText w:val=""/>
+      <w:lvlJc w:val="left"/>
+      <w:pPr>
+        <w:ind w:left="2160" w:hanging="360"/>
+      </w:pPr>
+      <w:rPr>
+        <w:rFonts w:ascii="Wingdings" w:hAnsi="Wingdings" w:hint="default"/>
+      </w:rPr>
+    </w:lvl>
+    <w:lvl w:ilvl="3" w:tplc="040A0001" w:tentative="1">
+      <w:start w:val="1"/>
+      <w:numFmt w:val="bullet"/>
+      <w:lvlText w:val=""/>
+      <w:lvlJc w:val="left"/>
+      <w:pPr>
+        <w:ind w:left="2880" w:hanging="360"/>
+      </w:pPr>
+      <w:rPr>
+        <w:rFonts w:ascii="Symbol" w:hAnsi="Symbol" w:hint="default"/>
+      </w:rPr>
+    </w:lvl>
+    <w:lvl w:ilvl="4" w:tplc="040A0003" w:tentative="1">
+      <w:start w:val="1"/>
+      <w:numFmt w:val="bullet"/>
+      <w:lvlText w:val="o"/>
+      <w:lvlJc w:val="left"/>
+      <w:pPr>
+        <w:ind w:left="3600" w:hanging="360"/>
+      </w:pPr>
+      <w:rPr>
+        <w:rFonts w:ascii="Courier New" w:hAnsi="Courier New" w:cs="Courier New" w:hint="default"/>
+      </w:rPr>
+    </w:lvl>
+    <w:lvl w:ilvl="5" w:tplc="040A0005" w:tentative="1">
+      <w:start w:val="1"/>
+      <w:numFmt w:val="bullet"/>
+      <w:lvlText w:val=""/>
+      <w:lvlJc w:val="left"/>
+      <w:pPr>
+        <w:ind w:left="4320" w:hanging="360"/>
+      </w:pPr>
+      <w:rPr>
+        <w:rFonts w:ascii="Wingdings" w:hAnsi="Wingdings" w:hint="default"/>
+      </w:rPr>
+    </w:lvl>
+    <w:lvl w:ilvl="6" w:tplc="040A0001" w:tentative="1">
+      <w:start w:val="1"/>
+      <w:numFmt w:val="bullet"/>
+      <w:lvlText w:val=""/>
+      <w:lvlJc w:val="left"/>
+      <w:pPr>
+        <w:ind w:left="5040" w:hanging="360"/>
+      </w:pPr>
+      <w:rPr>
+        <w:rFonts w:ascii="Symbol" w:hAnsi="Symbol" w:hint="default"/>
+      </w:rPr>
+    </w:lvl>
+    <w:lvl w:ilvl="7" w:tplc="040A0003" w:tentative="1">
+      <w:start w:val="1"/>
+      <w:numFmt w:val="bullet"/>
+      <w:lvlText w:val="o"/>
+      <w:lvlJc w:val="left"/>
+      <w:pPr>
+        <w:ind w:left="5760" w:hanging="360"/>
+      </w:pPr>
+      <w:rPr>
+        <w:rFonts w:ascii="Courier New" w:hAnsi="Courier New" w:cs="Courier New" w:hint="default"/>
+      </w:rPr>
+    </w:lvl>
+    <w:lvl w:ilvl="8" w:tplc="040A0005" w:tentative="1">
+      <w:start w:val="1"/>
+      <w:numFmt w:val="bullet"/>
+      <w:lvlText w:val=""/>
+      <w:lvlJc w:val="left"/>
+      <w:pPr>
+        <w:ind w:left="6480" w:hanging="360"/>
+      </w:pPr>
+      <w:rPr>
+        <w:rFonts w:ascii="Wingdings" w:hAnsi="Wingdings" w:hint="default"/>
+      </w:rPr>
+    </w:lvl>
+  </w:abstractNum>
+  <w:abstractNum w:abstractNumId="4" w15:restartNumberingAfterBreak="0">
+    <w:nsid w:val="1C1D42E7"/>
+    <w:multiLevelType w:val="multilevel"/>
+    <w:tmpl w:val="B60EB6FA"/>
+    <w:lvl w:ilvl="0">
+      <w:start w:val="1"/>
+      <w:numFmt w:val="decimal"/>
+      <w:lvlText w:val="%1."/>
+      <w:lvlJc w:val="left"/>
+      <w:pPr>
+        <w:tabs>
+          <w:tab w:val="num" w:pos="720"/>
+        </w:tabs>
+        <w:ind w:left="720" w:hanging="360"/>
+      </w:pPr>
+    </w:lvl>
+    <w:lvl w:ilvl="1" w:tentative="1">
+      <w:start w:val="1"/>
+      <w:numFmt w:val="decimal"/>
+      <w:lvlText w:val="%2."/>
+      <w:lvlJc w:val="left"/>
+      <w:pPr>
+        <w:tabs>
+          <w:tab w:val="num" w:pos="1440"/>
+        </w:tabs>
+        <w:ind w:left="1440" w:hanging="360"/>
+      </w:pPr>
+    </w:lvl>
+    <w:lvl w:ilvl="2" w:tentative="1">
+      <w:start w:val="1"/>
+      <w:numFmt w:val="decimal"/>
+      <w:lvlText w:val="%3."/>
+      <w:lvlJc w:val="left"/>
+      <w:pPr>
+        <w:tabs>
+          <w:tab w:val="num" w:pos="2160"/>
+        </w:tabs>
+        <w:ind w:left="2160" w:hanging="360"/>
+      </w:pPr>
+    </w:lvl>
+    <w:lvl w:ilvl="3" w:tentative="1">
+      <w:start w:val="1"/>
+      <w:numFmt w:val="decimal"/>
+      <w:lvlText w:val="%4."/>
+      <w:lvlJc w:val="left"/>
+      <w:pPr>
+        <w:tabs>
+          <w:tab w:val="num" w:pos="2880"/>
+        </w:tabs>
+        <w:ind w:left="2880" w:hanging="360"/>
+      </w:pPr>
+    </w:lvl>
+    <w:lvl w:ilvl="4" w:tentative="1">
+      <w:start w:val="1"/>
+      <w:numFmt w:val="decimal"/>
+      <w:lvlText w:val="%5."/>
+      <w:lvlJc w:val="left"/>
+      <w:pPr>
+        <w:tabs>
+          <w:tab w:val="num" w:pos="3600"/>
+        </w:tabs>
+        <w:ind w:left="3600" w:hanging="360"/>
+      </w:pPr>
+    </w:lvl>
+    <w:lvl w:ilvl="5" w:tentative="1">
+      <w:start w:val="1"/>
+      <w:numFmt w:val="decimal"/>
+      <w:lvlText w:val="%6."/>
+      <w:lvlJc w:val="left"/>
+      <w:pPr>
+        <w:tabs>
+          <w:tab w:val="num" w:pos="4320"/>
+        </w:tabs>
+        <w:ind w:left="4320" w:hanging="360"/>
+      </w:pPr>
+    </w:lvl>
+    <w:lvl w:ilvl="6" w:tentative="1">
+      <w:start w:val="1"/>
+      <w:numFmt w:val="decimal"/>
+      <w:lvlText w:val="%7."/>
+      <w:lvlJc w:val="left"/>
+      <w:pPr>
+        <w:tabs>
+          <w:tab w:val="num" w:pos="5040"/>
+        </w:tabs>
+        <w:ind w:left="5040" w:hanging="360"/>
+      </w:pPr>
+    </w:lvl>
+    <w:lvl w:ilvl="7" w:tentative="1">
+      <w:start w:val="1"/>
+      <w:numFmt w:val="decimal"/>
+      <w:lvlText w:val="%8."/>
+      <w:lvlJc w:val="left"/>
+      <w:pPr>
+        <w:tabs>
+          <w:tab w:val="num" w:pos="5760"/>
+        </w:tabs>
+        <w:ind w:left="5760" w:hanging="360"/>
+      </w:pPr>
+    </w:lvl>
+    <w:lvl w:ilvl="8" w:tentative="1">
+      <w:start w:val="1"/>
+      <w:numFmt w:val="decimal"/>
+      <w:lvlText w:val="%9."/>
+      <w:lvlJc w:val="left"/>
+      <w:pPr>
+        <w:tabs>
+          <w:tab w:val="num" w:pos="6480"/>
+        </w:tabs>
+        <w:ind w:left="6480" w:hanging="360"/>
+      </w:pPr>
+    </w:lvl>
+  </w:abstractNum>
+  <w:abstractNum w:abstractNumId="5" w15:restartNumberingAfterBreak="0">
+    <w:nsid w:val="3212297F"/>
+    <w:multiLevelType w:val="multilevel"/>
+    <w:tmpl w:val="43A8CEB2"/>
+    <w:lvl w:ilvl="0">
+      <w:start w:val="1"/>
+      <w:numFmt w:val="decimal"/>
+      <w:lvlText w:val="%1."/>
+      <w:lvlJc w:val="left"/>
+      <w:pPr>
+        <w:tabs>
+          <w:tab w:val="num" w:pos="720"/>
+        </w:tabs>
+        <w:ind w:left="720" w:hanging="360"/>
+      </w:pPr>
+    </w:lvl>
+    <w:lvl w:ilvl="1" w:tentative="1">
+      <w:start w:val="1"/>
+      <w:numFmt w:val="decimal"/>
+      <w:lvlText w:val="%2."/>
+      <w:lvlJc w:val="left"/>
+      <w:pPr>
+        <w:tabs>
+          <w:tab w:val="num" w:pos="1440"/>
+        </w:tabs>
+        <w:ind w:left="1440" w:hanging="360"/>
+      </w:pPr>
+    </w:lvl>
+    <w:lvl w:ilvl="2" w:tentative="1">
+      <w:start w:val="1"/>
+      <w:numFmt w:val="decimal"/>
+      <w:lvlText w:val="%3."/>
+      <w:lvlJc w:val="left"/>
+      <w:pPr>
+        <w:tabs>
+          <w:tab w:val="num" w:pos="2160"/>
+        </w:tabs>
+        <w:ind w:left="2160" w:hanging="360"/>
+      </w:pPr>
+    </w:lvl>
+    <w:lvl w:ilvl="3" w:tentative="1">
+      <w:start w:val="1"/>
+      <w:numFmt w:val="decimal"/>
+      <w:lvlText w:val="%4."/>
+      <w:lvlJc w:val="left"/>
+      <w:pPr>
+        <w:tabs>
+          <w:tab w:val="num" w:pos="2880"/>
+        </w:tabs>
+        <w:ind w:left="2880" w:hanging="360"/>
+      </w:pPr>
+    </w:lvl>
+    <w:lvl w:ilvl="4" w:tentative="1">
+      <w:start w:val="1"/>
+      <w:numFmt w:val="decimal"/>
+      <w:lvlText w:val="%5."/>
+      <w:lvlJc w:val="left"/>
+      <w:pPr>
+        <w:tabs>
+          <w:tab w:val="num" w:pos="3600"/>
+        </w:tabs>
+        <w:ind w:left="3600" w:hanging="360"/>
+      </w:pPr>
+    </w:lvl>
+    <w:lvl w:ilvl="5" w:tentative="1">
+      <w:start w:val="1"/>
+      <w:numFmt w:val="decimal"/>
+      <w:lvlText w:val="%6."/>
+      <w:lvlJc w:val="left"/>
+      <w:pPr>
+        <w:tabs>
+          <w:tab w:val="num" w:pos="4320"/>
+        </w:tabs>
+        <w:ind w:left="4320" w:hanging="360"/>
+      </w:pPr>
+    </w:lvl>
+    <w:lvl w:ilvl="6" w:tentative="1">
+      <w:start w:val="1"/>
+      <w:numFmt w:val="decimal"/>
+      <w:lvlText w:val="%7."/>
+      <w:lvlJc w:val="left"/>
+      <w:pPr>
+        <w:tabs>
+          <w:tab w:val="num" w:pos="5040"/>
+        </w:tabs>
+        <w:ind w:left="5040" w:hanging="360"/>
+      </w:pPr>
+    </w:lvl>
+    <w:lvl w:ilvl="7" w:tentative="1">
+      <w:start w:val="1"/>
+      <w:numFmt w:val="decimal"/>
+      <w:lvlText w:val="%8."/>
+      <w:lvlJc w:val="left"/>
+      <w:pPr>
+        <w:tabs>
+          <w:tab w:val="num" w:pos="5760"/>
+        </w:tabs>
+        <w:ind w:left="5760" w:hanging="360"/>
+      </w:pPr>
+    </w:lvl>
+    <w:lvl w:ilvl="8" w:tentative="1">
+      <w:start w:val="1"/>
+      <w:numFmt w:val="decimal"/>
+      <w:lvlText w:val="%9."/>
+      <w:lvlJc w:val="left"/>
+      <w:pPr>
+        <w:tabs>
+          <w:tab w:val="num" w:pos="6480"/>
+        </w:tabs>
+        <w:ind w:left="6480" w:hanging="360"/>
+      </w:pPr>
+    </w:lvl>
+  </w:abstractNum>
+  <w:abstractNum w:abstractNumId="6" w15:restartNumberingAfterBreak="0">
+    <w:nsid w:val="35F826CB"/>
+    <w:multiLevelType w:val="multilevel"/>
+    <w:tmpl w:val="F3EAFD1E"/>
+    <w:lvl w:ilvl="0">
+      <w:start w:val="1"/>
+      <w:numFmt w:val="decimal"/>
+      <w:lvlText w:val="%1."/>
+      <w:lvlJc w:val="left"/>
+      <w:pPr>
+        <w:tabs>
+          <w:tab w:val="num" w:pos="720"/>
+        </w:tabs>
+        <w:ind w:left="720" w:hanging="360"/>
+      </w:pPr>
+    </w:lvl>
+    <w:lvl w:ilvl="1" w:tentative="1">
+      <w:start w:val="1"/>
+      <w:numFmt w:val="decimal"/>
+      <w:lvlText w:val="%2."/>
+      <w:lvlJc w:val="left"/>
+      <w:pPr>
+        <w:tabs>
+          <w:tab w:val="num" w:pos="1440"/>
+        </w:tabs>
+        <w:ind w:left="1440" w:hanging="360"/>
+      </w:pPr>
+    </w:lvl>
+    <w:lvl w:ilvl="2" w:tentative="1">
+      <w:start w:val="1"/>
+      <w:numFmt w:val="decimal"/>
+      <w:lvlText w:val="%3."/>
+      <w:lvlJc w:val="left"/>
+      <w:pPr>
+        <w:tabs>
+          <w:tab w:val="num" w:pos="2160"/>
+        </w:tabs>
+        <w:ind w:left="2160" w:hanging="360"/>
+      </w:pPr>
+    </w:lvl>
+    <w:lvl w:ilvl="3" w:tentative="1">
+      <w:start w:val="1"/>
+      <w:numFmt w:val="decimal"/>
+      <w:lvlText w:val="%4."/>
+      <w:lvlJc w:val="left"/>
+      <w:pPr>
+        <w:tabs>
+          <w:tab w:val="num" w:pos="2880"/>
+        </w:tabs>
+        <w:ind w:left="2880" w:hanging="360"/>
+      </w:pPr>
+    </w:lvl>
+    <w:lvl w:ilvl="4" w:tentative="1">
+      <w:start w:val="1"/>
+      <w:numFmt w:val="decimal"/>
+      <w:lvlText w:val="%5."/>
+      <w:lvlJc w:val="left"/>
+      <w:pPr>
+        <w:tabs>
+          <w:tab w:val="num" w:pos="3600"/>
+        </w:tabs>
+        <w:ind w:left="3600" w:hanging="360"/>
+      </w:pPr>
+    </w:lvl>
+    <w:lvl w:ilvl="5" w:tentative="1">
+      <w:start w:val="1"/>
+      <w:numFmt w:val="decimal"/>
+      <w:lvlText w:val="%6."/>
+      <w:lvlJc w:val="left"/>
+      <w:pPr>
+        <w:tabs>
+          <w:tab w:val="num" w:pos="4320"/>
+        </w:tabs>
+        <w:ind w:left="4320" w:hanging="360"/>
+      </w:pPr>
+    </w:lvl>
+    <w:lvl w:ilvl="6" w:tentative="1">
+      <w:start w:val="1"/>
+      <w:numFmt w:val="decimal"/>
+      <w:lvlText w:val="%7."/>
+      <w:lvlJc w:val="left"/>
+      <w:pPr>
+        <w:tabs>
+          <w:tab w:val="num" w:pos="5040"/>
+        </w:tabs>
+        <w:ind w:left="5040" w:hanging="360"/>
+      </w:pPr>
+    </w:lvl>
+    <w:lvl w:ilvl="7" w:tentative="1">
+      <w:start w:val="1"/>
+      <w:numFmt w:val="decimal"/>
+      <w:lvlText w:val="%8."/>
+      <w:lvlJc w:val="left"/>
+      <w:pPr>
+        <w:tabs>
+          <w:tab w:val="num" w:pos="5760"/>
+        </w:tabs>
+        <w:ind w:left="5760" w:hanging="360"/>
+      </w:pPr>
+    </w:lvl>
+    <w:lvl w:ilvl="8" w:tentative="1">
+      <w:start w:val="1"/>
+      <w:numFmt w:val="decimal"/>
+      <w:lvlText w:val="%9."/>
+      <w:lvlJc w:val="left"/>
+      <w:pPr>
+        <w:tabs>
+          <w:tab w:val="num" w:pos="6480"/>
+        </w:tabs>
+        <w:ind w:left="6480" w:hanging="360"/>
+      </w:pPr>
+    </w:lvl>
+  </w:abstractNum>
+  <w:abstractNum w:abstractNumId="7" w15:restartNumberingAfterBreak="0">
     <w:nsid w:val="4ED038A6"/>
     <w:multiLevelType w:val="multilevel"/>
     <w:tmpl w:val="03F2CE28"/>
@@ -5151,10 +6987,28 @@
     </w:lvl>
   </w:abstractNum>
   <w:num w:numId="1">
+    <w:abstractNumId w:val="3"/>
+  </w:num>
+  <w:num w:numId="2">
+    <w:abstractNumId w:val="7"/>
+  </w:num>
+  <w:num w:numId="3">
+    <w:abstractNumId w:val="1"/>
+  </w:num>
+  <w:num w:numId="4">
+    <w:abstractNumId w:val="2"/>
+  </w:num>
+  <w:num w:numId="5">
+    <w:abstractNumId w:val="5"/>
+  </w:num>
+  <w:num w:numId="6">
+    <w:abstractNumId w:val="6"/>
+  </w:num>
+  <w:num w:numId="7">
     <w:abstractNumId w:val="0"/>
   </w:num>
-  <w:num w:numId="2">
-    <w:abstractNumId w:val="1"/>
+  <w:num w:numId="8">
+    <w:abstractNumId w:val="4"/>
   </w:num>
 </w:numbering>
 </file>
@@ -5584,7 +7438,6 @@
     <w:name w:val="Normal (Web)"/>
     <w:basedOn w:val="Normal"/>
     <w:uiPriority w:val="99"/>
-    <w:semiHidden/>
     <w:unhideWhenUsed/>
     <w:rsid w:val="001F1760"/>
     <w:pPr>

</xml_diff>